<commit_message>
update*updated BLUE2011.1.1 BLUEsat Primer.docx and ListOfDocuments.xls
git-svn-id: svn+ssh://localhost/home/pcb/svn@51 265e18a8-33ca-405d-8757-c40a9e3cabe4
</commit_message>
<xml_diff>
--- a/Overview Documentaiton/BLUE2011.1.1 BLUEsat Primer.docx
+++ b/Overview Documentaiton/BLUE2011.1.1 BLUEsat Primer.docx
@@ -2899,17 +2899,430 @@
       <w:bookmarkEnd w:id="8"/>
     </w:p>
     <w:p>
-      <w:pPr>
-        <w:jc w:val="left"/>
-        <w:rPr>
-          <w:lang w:eastAsia="en-AU"/>
-        </w:rPr>
-      </w:pPr>
-      <w:r>
-        <w:rPr>
-          <w:lang w:eastAsia="en-AU"/>
-        </w:rPr>
-        <w:br w:type="page"/>
+      <w:proofErr w:type="spellStart"/>
+      <w:r>
+        <w:t>BLUEsat</w:t>
+      </w:r>
+      <w:proofErr w:type="spellEnd"/>
+      <w:r>
+        <w:t xml:space="preserve"> (Basic LEO UNSW Experimental Satellite) is a team comprised of circa thirty undergraduate students from the University of New South Wales. The </w:t>
+      </w:r>
+      <w:proofErr w:type="spellStart"/>
+      <w:r>
+        <w:t>BLUEsat</w:t>
+      </w:r>
+      <w:proofErr w:type="spellEnd"/>
+      <w:r>
+        <w:t xml:space="preserve"> Project aims to design, build and launch an amateur radio microsatellite with room to grow and experiment with new designs in the future. We are heavily interdisciplinary and draw talent from a wide variety of schools within the university in order to form a team with a complete skillset. The current team structure, though larger than past generations is still recruiting as the team gains momentum.</w:t>
+      </w:r>
+    </w:p>
+    <w:p>
+      <w:r>
+        <w:rPr>
+          <w:noProof/>
+          <w:lang w:eastAsia="en-AU"/>
+        </w:rPr>
+        <w:drawing>
+          <wp:inline distT="0" distB="0" distL="0" distR="0">
+            <wp:extent cx="5735955" cy="2814320"/>
+            <wp:effectExtent l="0" t="0" r="0" b="5080"/>
+            <wp:docPr id="6" name="Picture 6" descr="Description: Group Photograph"/>
+            <wp:cNvGraphicFramePr>
+              <a:graphicFrameLocks xmlns:a="http://schemas.openxmlformats.org/drawingml/2006/main" noChangeAspect="1"/>
+            </wp:cNvGraphicFramePr>
+            <a:graphic xmlns:a="http://schemas.openxmlformats.org/drawingml/2006/main">
+              <a:graphicData uri="http://schemas.openxmlformats.org/drawingml/2006/picture">
+                <pic:pic xmlns:pic="http://schemas.openxmlformats.org/drawingml/2006/picture">
+                  <pic:nvPicPr>
+                    <pic:cNvPr id="0" name="Picture 1" descr="Description: Group Photograph"/>
+                    <pic:cNvPicPr>
+                      <a:picLocks noChangeAspect="1" noChangeArrowheads="1"/>
+                    </pic:cNvPicPr>
+                  </pic:nvPicPr>
+                  <pic:blipFill>
+                    <a:blip r:embed="rId9">
+                      <a:extLst>
+                        <a:ext uri="{28A0092B-C50C-407E-A947-70E740481C1C}">
+                          <a14:useLocalDpi xmlns:a14="http://schemas.microsoft.com/office/drawing/2010/main" val="0"/>
+                        </a:ext>
+                      </a:extLst>
+                    </a:blip>
+                    <a:srcRect/>
+                    <a:stretch>
+                      <a:fillRect/>
+                    </a:stretch>
+                  </pic:blipFill>
+                  <pic:spPr bwMode="auto">
+                    <a:xfrm>
+                      <a:off x="0" y="0"/>
+                      <a:ext cx="5735955" cy="2814320"/>
+                    </a:xfrm>
+                    <a:prstGeom prst="rect">
+                      <a:avLst/>
+                    </a:prstGeom>
+                    <a:noFill/>
+                    <a:ln>
+                      <a:noFill/>
+                    </a:ln>
+                  </pic:spPr>
+                </pic:pic>
+              </a:graphicData>
+            </a:graphic>
+          </wp:inline>
+        </w:drawing>
+      </w:r>
+    </w:p>
+    <w:p>
+      <w:proofErr w:type="spellStart"/>
+      <w:r>
+        <w:t>BLUEsat’s</w:t>
+      </w:r>
+      <w:proofErr w:type="spellEnd"/>
+      <w:r>
+        <w:t xml:space="preserve"> inception traces back to the creation of the UNSW chapter of National Space Society of Australia (NSSA.) Called the UNSW Space Frontier Society, it was founded in 1997 by a group of undergraduate students. Looking for a focus, in 1998 the group turned their attention to the </w:t>
+      </w:r>
+      <w:r>
+        <w:rPr>
+          <w:i/>
+        </w:rPr>
+        <w:t>Y-Prize</w:t>
+      </w:r>
+      <w:r>
+        <w:t xml:space="preserve">, an Australian spoof of the X Prize Foundation which would award $500 to the first Australian amateur group to launch a </w:t>
+      </w:r>
+      <w:proofErr w:type="spellStart"/>
+      <w:r>
+        <w:t>nano</w:t>
+      </w:r>
+      <w:proofErr w:type="spellEnd"/>
+      <w:r>
+        <w:t xml:space="preserve"> communications satellite. Coined </w:t>
+      </w:r>
+      <w:proofErr w:type="spellStart"/>
+      <w:r>
+        <w:t>BLUEsat</w:t>
+      </w:r>
+      <w:proofErr w:type="spellEnd"/>
+      <w:r>
+        <w:t>, after half a year of research the group received their first grant of $10,000 from the UNSW U-Committee.</w:t>
+      </w:r>
+    </w:p>
+    <w:p>
+      <w:r>
+        <w:t xml:space="preserve">In 1999, the group implemented a formal project management structure and was offered their current ground station, an unused RF shielded room which was being occupied as the University Club's wine cellar. With help from the UNSW School of Electrical Engineering, the room was refurbished for </w:t>
+      </w:r>
+      <w:proofErr w:type="spellStart"/>
+      <w:r>
+        <w:t>BLUEsat’s</w:t>
+      </w:r>
+      <w:proofErr w:type="spellEnd"/>
+      <w:r>
+        <w:t xml:space="preserve"> use.</w:t>
+      </w:r>
+    </w:p>
+    <w:p>
+      <w:r>
+        <w:t xml:space="preserve">In the following years, </w:t>
+      </w:r>
+      <w:proofErr w:type="spellStart"/>
+      <w:r>
+        <w:t>BLUEsat</w:t>
+      </w:r>
+      <w:proofErr w:type="spellEnd"/>
+      <w:r>
+        <w:t xml:space="preserve"> had many achievements and faced many challenges. Elements of the satellite were the focus of dozens of UNSW undergraduate student’s theses. The project also received a number of notable grants and sponsorships from. However, </w:t>
+      </w:r>
+      <w:proofErr w:type="spellStart"/>
+      <w:r>
+        <w:t>BLUEsat</w:t>
+      </w:r>
+      <w:proofErr w:type="spellEnd"/>
+      <w:r>
+        <w:t xml:space="preserve"> faced membership challenges, as the project struggled to recruit new students. The satellite underwent a number of redesigns, triggered by the generational nature of </w:t>
+      </w:r>
+      <w:proofErr w:type="spellStart"/>
+      <w:r>
+        <w:t>BLUEsat’s</w:t>
+      </w:r>
+      <w:proofErr w:type="spellEnd"/>
+      <w:r>
+        <w:t xml:space="preserve"> member base. In 2004, a poster campaign to recruit new members generated an overwhelming response of over 50 students, creating a new enthusiasm within the project.</w:t>
+      </w:r>
+    </w:p>
+    <w:p>
+      <w:r>
+        <w:lastRenderedPageBreak/>
+        <w:t xml:space="preserve">In 2005, design begun on the current generation of </w:t>
+      </w:r>
+      <w:proofErr w:type="spellStart"/>
+      <w:r>
+        <w:t>BLUEsat</w:t>
+      </w:r>
+      <w:proofErr w:type="spellEnd"/>
+      <w:r>
+        <w:t xml:space="preserve">. Chris Hales completed his thesis on the design and manufacturing of the current satellite’s structure, and </w:t>
+      </w:r>
+      <w:proofErr w:type="spellStart"/>
+      <w:r>
+        <w:t>BLUEsat</w:t>
+      </w:r>
+      <w:proofErr w:type="spellEnd"/>
+      <w:r>
+        <w:t xml:space="preserve"> was privileged with a productive team which laid many of the design foundations the project relies on today.</w:t>
+      </w:r>
+    </w:p>
+    <w:p>
+      <w:r>
+        <w:t xml:space="preserve">This period produced some of </w:t>
+      </w:r>
+      <w:proofErr w:type="spellStart"/>
+      <w:r>
+        <w:t>BLUEsat’s</w:t>
+      </w:r>
+      <w:proofErr w:type="spellEnd"/>
+      <w:r>
+        <w:t xml:space="preserve"> most successful alumni; however with no one to replace them, once graduated, the project suffered from a loss of momentum. In 2007 through 2008, </w:t>
+      </w:r>
+      <w:proofErr w:type="spellStart"/>
+      <w:r>
+        <w:t>BLUEsat</w:t>
+      </w:r>
+      <w:proofErr w:type="spellEnd"/>
+      <w:r>
+        <w:t xml:space="preserve"> again struggled with poor membership and low productivity. In light of </w:t>
+      </w:r>
+      <w:proofErr w:type="spellStart"/>
+      <w:r>
+        <w:t>BLUEsat’s</w:t>
+      </w:r>
+      <w:proofErr w:type="spellEnd"/>
+      <w:r>
+        <w:t xml:space="preserve"> past difficulties, in 2009 new, enthusiastic, members examined </w:t>
+      </w:r>
+      <w:proofErr w:type="spellStart"/>
+      <w:r>
+        <w:t>BLUEsat’s</w:t>
+      </w:r>
+      <w:proofErr w:type="spellEnd"/>
+      <w:r>
+        <w:t xml:space="preserve"> operation procedures and put in place amendments which have resulted in a healthy growth of the projects me</w:t>
+      </w:r>
+      <w:r>
+        <w:t>mber base to date,</w:t>
+      </w:r>
+      <w:r>
+        <w:t xml:space="preserve"> organising the group in a formal, yet supporting manner in order to realize the original idea from 1998.</w:t>
+      </w:r>
+    </w:p>
+    <w:p>
+      <w:r>
+        <w:t xml:space="preserve">The first major paradigm shift involves the effort undertaken to the management of </w:t>
+      </w:r>
+      <w:proofErr w:type="spellStart"/>
+      <w:r>
+        <w:t>BLUEsat’s</w:t>
+      </w:r>
+      <w:proofErr w:type="spellEnd"/>
+      <w:r>
+        <w:t xml:space="preserve"> human resources. The amount of workload involved in this undertaking was acknowledged and hence team management has instituted major recruitment drives and promotion of the project to both prospective students and current students in the university. A</w:t>
+      </w:r>
+      <w:r>
+        <w:t xml:space="preserve"> key</w:t>
+      </w:r>
+      <w:r>
+        <w:t xml:space="preserve"> result of this is the elimination of the generational phenomenon that was present in past teams</w:t>
+      </w:r>
+      <w:r>
+        <w:t>.</w:t>
+      </w:r>
+      <w:r>
+        <w:t xml:space="preserve"> </w:t>
+      </w:r>
+      <w:r>
+        <w:t>T</w:t>
+      </w:r>
+      <w:r>
+        <w:t>he team is now comprised of students</w:t>
+      </w:r>
+      <w:r>
+        <w:t xml:space="preserve"> ranging</w:t>
+      </w:r>
+      <w:r>
+        <w:t xml:space="preserve"> from first years</w:t>
+      </w:r>
+      <w:r>
+        <w:t xml:space="preserve"> students</w:t>
+      </w:r>
+      <w:r>
+        <w:t xml:space="preserve"> to </w:t>
+      </w:r>
+      <w:r>
+        <w:t xml:space="preserve">final </w:t>
+      </w:r>
+      <w:r>
+        <w:t>thesis</w:t>
+      </w:r>
+      <w:r>
+        <w:t xml:space="preserve"> students, with almost every member having enough knowledge and background to carry the project on</w:t>
+      </w:r>
+      <w:r>
+        <w:t xml:space="preserve">. </w:t>
+      </w:r>
+    </w:p>
+    <w:p>
+      <w:r>
+        <w:t xml:space="preserve">The second paradigm shift involves the implementation of professional project management. AGILE and SCRUM, a software engineering managerial platform, are specifically attributable for our teams success in the past two years. We will be detailing the benefits of this system in more depth in </w:t>
+      </w:r>
+      <w:r>
+        <w:fldChar w:fldCharType="begin"/>
+      </w:r>
+      <w:r>
+        <w:instrText xml:space="preserve"> REF _Ref305255515 \r \h </w:instrText>
+      </w:r>
+      <w:r>
+        <w:fldChar w:fldCharType="separate"/>
+      </w:r>
+      <w:r>
+        <w:t>5</w:t>
+      </w:r>
+      <w:r>
+        <w:fldChar w:fldCharType="end"/>
+      </w:r>
+      <w:r>
+        <w:t xml:space="preserve"> </w:t>
+      </w:r>
+      <w:r>
+        <w:fldChar w:fldCharType="begin"/>
+      </w:r>
+      <w:r>
+        <w:instrText xml:space="preserve"> REF _Ref305255522 \h </w:instrText>
+      </w:r>
+      <w:r>
+        <w:fldChar w:fldCharType="separate"/>
+      </w:r>
+      <w:r>
+        <w:rPr>
+          <w:lang w:eastAsia="en-AU"/>
+        </w:rPr>
+        <w:t>Project Management and SCRUM</w:t>
+      </w:r>
+      <w:r>
+        <w:fldChar w:fldCharType="end"/>
+      </w:r>
+    </w:p>
+    <w:p>
+      <w:r>
+        <w:t>We have now accomplished a public release as a result, displaying a proof of concept of many of our Critical Systems the represents a major step ahead for the project.</w:t>
+      </w:r>
+    </w:p>
+    <w:p>
+      <w:proofErr w:type="spellStart"/>
+      <w:r>
+        <w:t>BLUEsat</w:t>
+      </w:r>
+      <w:proofErr w:type="spellEnd"/>
+      <w:r>
+        <w:t xml:space="preserve"> members have, once graduated, gone on to very successful careers in their chosen professions. The wide variety of skills and interests in highlighted in this regard.</w:t>
+      </w:r>
+    </w:p>
+    <w:p>
+      <w:r>
+        <w:t>Daniel Faber, instrumental in the initial stages of the project is now on the Board of Advisors at the National Space Society and the President and CTO at Heliocentric Technologies incorporated.</w:t>
+      </w:r>
+    </w:p>
+    <w:p>
+      <w:r>
+        <w:t xml:space="preserve">Anthony </w:t>
+      </w:r>
+      <w:proofErr w:type="spellStart"/>
+      <w:r>
+        <w:t>Wicht</w:t>
+      </w:r>
+      <w:proofErr w:type="spellEnd"/>
+      <w:r>
+        <w:t xml:space="preserve">, who has worked on </w:t>
+      </w:r>
+      <w:proofErr w:type="spellStart"/>
+      <w:r>
+        <w:t>BLUEsat’s</w:t>
+      </w:r>
+      <w:proofErr w:type="spellEnd"/>
+      <w:r>
+        <w:t xml:space="preserve"> operations and solar teams, has since begun a graduate degree with the Massachusetts Institute of Technology. </w:t>
+      </w:r>
+    </w:p>
+    <w:p>
+      <w:r>
+        <w:t xml:space="preserve">Chris Hales, a former President of the organisation and whose thesis on the </w:t>
+      </w:r>
+      <w:proofErr w:type="spellStart"/>
+      <w:r>
+        <w:t>BLUEsat</w:t>
+      </w:r>
+      <w:proofErr w:type="spellEnd"/>
+      <w:r>
+        <w:t xml:space="preserve"> structure </w:t>
+      </w:r>
+      <w:r>
+        <w:t xml:space="preserve">graduated with First Class Honours and </w:t>
+      </w:r>
+      <w:r>
+        <w:t xml:space="preserve"> has since moved on to completing a PhD in Astronomy with the University of Sydney.</w:t>
+      </w:r>
+    </w:p>
+    <w:p>
+      <w:r>
+        <w:t xml:space="preserve">Kate </w:t>
+      </w:r>
+      <w:proofErr w:type="spellStart"/>
+      <w:r>
+        <w:t>Cussen</w:t>
+      </w:r>
+      <w:proofErr w:type="spellEnd"/>
+      <w:r>
+        <w:t xml:space="preserve">, who completed a thesis on vibrational testing of the </w:t>
+      </w:r>
+      <w:proofErr w:type="spellStart"/>
+      <w:r>
+        <w:t>BLUEsat</w:t>
+      </w:r>
+      <w:proofErr w:type="spellEnd"/>
+      <w:r>
+        <w:t xml:space="preserve"> structure, has since moved on to a career</w:t>
+      </w:r>
+      <w:r>
+        <w:t xml:space="preserve"> as a Spacecraft Analyst</w:t>
+      </w:r>
+      <w:r>
+        <w:t xml:space="preserve"> with Optus.</w:t>
+      </w:r>
+    </w:p>
+    <w:p>
+      <w:proofErr w:type="spellStart"/>
+      <w:r>
+        <w:t>Darran</w:t>
+      </w:r>
+      <w:proofErr w:type="spellEnd"/>
+      <w:r>
+        <w:t xml:space="preserve"> </w:t>
+      </w:r>
+      <w:proofErr w:type="spellStart"/>
+      <w:r>
+        <w:t>Siu</w:t>
+      </w:r>
+      <w:proofErr w:type="spellEnd"/>
+      <w:r>
+        <w:t xml:space="preserve"> is currently working as a Telecommunications Engineer at Ericsson Australia</w:t>
+      </w:r>
+    </w:p>
+    <w:p>
+      <w:r>
+        <w:t>Chris Walsh, a former Chief Technical Officer now has a career with Honeywell.</w:t>
+      </w:r>
+    </w:p>
+    <w:p>
+      <w:r>
+        <w:t>Colin Tan, a former Chief Operations Officer is now a software developer for Integrated Research.</w:t>
       </w:r>
     </w:p>
     <w:p>
@@ -2924,6 +3337,8 @@
         </w:rPr>
       </w:pPr>
       <w:bookmarkStart w:id="9" w:name="_Toc305254523"/>
+      <w:bookmarkStart w:id="10" w:name="_Ref305255515"/>
+      <w:bookmarkStart w:id="11" w:name="_Ref305255522"/>
       <w:r>
         <w:rPr>
           <w:lang w:eastAsia="en-AU"/>
@@ -2932,6 +3347,324 @@
         <w:t>Project Management and SCRUM</w:t>
       </w:r>
       <w:bookmarkEnd w:id="9"/>
+      <w:bookmarkEnd w:id="10"/>
+      <w:bookmarkEnd w:id="11"/>
+    </w:p>
+    <w:p>
+      <w:proofErr w:type="spellStart"/>
+      <w:r>
+        <w:t>BLUEsat</w:t>
+      </w:r>
+      <w:proofErr w:type="spellEnd"/>
+      <w:r>
+        <w:t xml:space="preserve"> exists as a collection of student volunteers working towards a common goal of continuous and productive development on the satellite. To achieve this we have implemented the Scrum framework of development.</w:t>
+      </w:r>
+    </w:p>
+    <w:p>
+      <w:r>
+        <w:t xml:space="preserve">The development satellite itself at any one time is broken into sub-projects. This allows the project to group logically relevant development goals into projects that are able to be taken on by a five to seven member team of </w:t>
+      </w:r>
+      <w:proofErr w:type="spellStart"/>
+      <w:r>
+        <w:t>BLUEsat</w:t>
+      </w:r>
+      <w:proofErr w:type="spellEnd"/>
+      <w:r>
+        <w:t xml:space="preserve"> members.</w:t>
+      </w:r>
+    </w:p>
+    <w:p>
+      <w:r>
+        <w:t xml:space="preserve">Using the Scrum framework we break </w:t>
+      </w:r>
+      <w:r>
+        <w:t>then break down the sub-projects</w:t>
+      </w:r>
+      <w:r>
+        <w:t xml:space="preserve"> down into incremental, iterative goals. These goals are grouped together into</w:t>
+      </w:r>
+      <w:r>
+        <w:t xml:space="preserve"> time based development called</w:t>
+      </w:r>
+      <w:r>
+        <w:t xml:space="preserve"> sprints. Typically during the university semester a sprint occurs over</w:t>
+      </w:r>
+      <w:r>
+        <w:t xml:space="preserve"> three</w:t>
+      </w:r>
+      <w:r>
+        <w:t xml:space="preserve"> weeks. </w:t>
+      </w:r>
+    </w:p>
+    <w:p>
+      <w:r>
+        <w:t xml:space="preserve">In this document we will not focus on an explanation of the Scrum development framework. Rather we simply describe </w:t>
+      </w:r>
+      <w:proofErr w:type="spellStart"/>
+      <w:r>
+        <w:t>BLUEsat’s</w:t>
+      </w:r>
+      <w:proofErr w:type="spellEnd"/>
+      <w:r>
+        <w:t xml:space="preserve"> implementation of Scrum. </w:t>
+      </w:r>
+    </w:p>
+    <w:p>
+      <w:pPr>
+        <w:pStyle w:val="ListParagraph"/>
+        <w:keepNext/>
+        <w:keepLines/>
+        <w:numPr>
+          <w:ilvl w:val="0"/>
+          <w:numId w:val="26"/>
+        </w:numPr>
+        <w:spacing w:before="20" w:after="0" w:line="360" w:lineRule="auto"/>
+        <w:contextualSpacing w:val="0"/>
+        <w:jc w:val="center"/>
+        <w:outlineLvl w:val="0"/>
+        <w:rPr>
+          <w:rFonts w:eastAsiaTheme="majorEastAsia" w:cstheme="majorBidi"/>
+          <w:b/>
+          <w:bCs/>
+          <w:vanish/>
+          <w:sz w:val="44"/>
+          <w:szCs w:val="28"/>
+        </w:rPr>
+      </w:pPr>
+    </w:p>
+    <w:p>
+      <w:pPr>
+        <w:pStyle w:val="ListParagraph"/>
+        <w:keepNext/>
+        <w:keepLines/>
+        <w:numPr>
+          <w:ilvl w:val="0"/>
+          <w:numId w:val="26"/>
+        </w:numPr>
+        <w:spacing w:before="20" w:after="0" w:line="360" w:lineRule="auto"/>
+        <w:contextualSpacing w:val="0"/>
+        <w:jc w:val="center"/>
+        <w:outlineLvl w:val="0"/>
+        <w:rPr>
+          <w:rFonts w:eastAsiaTheme="majorEastAsia" w:cstheme="majorBidi"/>
+          <w:b/>
+          <w:bCs/>
+          <w:vanish/>
+          <w:sz w:val="44"/>
+          <w:szCs w:val="28"/>
+        </w:rPr>
+      </w:pPr>
+    </w:p>
+    <w:p>
+      <w:pPr>
+        <w:pStyle w:val="ListParagraph"/>
+        <w:keepNext/>
+        <w:keepLines/>
+        <w:numPr>
+          <w:ilvl w:val="0"/>
+          <w:numId w:val="26"/>
+        </w:numPr>
+        <w:spacing w:before="20" w:after="0" w:line="360" w:lineRule="auto"/>
+        <w:contextualSpacing w:val="0"/>
+        <w:jc w:val="center"/>
+        <w:outlineLvl w:val="0"/>
+        <w:rPr>
+          <w:rFonts w:eastAsiaTheme="majorEastAsia" w:cstheme="majorBidi"/>
+          <w:b/>
+          <w:bCs/>
+          <w:vanish/>
+          <w:sz w:val="44"/>
+          <w:szCs w:val="28"/>
+        </w:rPr>
+      </w:pPr>
+    </w:p>
+    <w:p>
+      <w:pPr>
+        <w:pStyle w:val="ListParagraph"/>
+        <w:keepNext/>
+        <w:keepLines/>
+        <w:numPr>
+          <w:ilvl w:val="0"/>
+          <w:numId w:val="26"/>
+        </w:numPr>
+        <w:spacing w:before="20" w:after="0" w:line="360" w:lineRule="auto"/>
+        <w:contextualSpacing w:val="0"/>
+        <w:jc w:val="center"/>
+        <w:outlineLvl w:val="0"/>
+        <w:rPr>
+          <w:rFonts w:eastAsiaTheme="majorEastAsia" w:cstheme="majorBidi"/>
+          <w:b/>
+          <w:bCs/>
+          <w:vanish/>
+          <w:sz w:val="44"/>
+          <w:szCs w:val="28"/>
+        </w:rPr>
+      </w:pPr>
+    </w:p>
+    <w:p>
+      <w:pPr>
+        <w:pStyle w:val="ListParagraph"/>
+        <w:keepNext/>
+        <w:keepLines/>
+        <w:numPr>
+          <w:ilvl w:val="0"/>
+          <w:numId w:val="26"/>
+        </w:numPr>
+        <w:spacing w:before="20" w:after="0" w:line="360" w:lineRule="auto"/>
+        <w:contextualSpacing w:val="0"/>
+        <w:jc w:val="center"/>
+        <w:outlineLvl w:val="0"/>
+        <w:rPr>
+          <w:rFonts w:eastAsiaTheme="majorEastAsia" w:cstheme="majorBidi"/>
+          <w:b/>
+          <w:bCs/>
+          <w:vanish/>
+          <w:sz w:val="44"/>
+          <w:szCs w:val="28"/>
+        </w:rPr>
+      </w:pPr>
+    </w:p>
+    <w:p>
+      <w:pPr>
+        <w:pStyle w:val="Heading2"/>
+      </w:pPr>
+      <w:r>
+        <w:t>Sprint Reviews</w:t>
+      </w:r>
+    </w:p>
+    <w:p>
+      <w:r>
+        <w:t xml:space="preserve">Running a project with time poor volunteers has many difficulties. As a group we try to address these problems by focusing on incremental goals and regular review. </w:t>
+      </w:r>
+    </w:p>
+    <w:p>
+      <w:r>
+        <w:t>Every four weeks the scrum master holds a review with their team. The purpose of this review is threefold. We review the progress made by the team, assess what went well and plan the next sprint.</w:t>
+      </w:r>
+    </w:p>
+    <w:p>
+      <w:pPr>
+        <w:pStyle w:val="Heading2"/>
+      </w:pPr>
+      <w:r>
+        <w:t xml:space="preserve">Scrum Roles in </w:t>
+      </w:r>
+      <w:proofErr w:type="spellStart"/>
+      <w:r>
+        <w:t>BLUEsat</w:t>
+      </w:r>
+      <w:proofErr w:type="spellEnd"/>
+    </w:p>
+    <w:p>
+      <w:pPr>
+        <w:pStyle w:val="Heading3"/>
+      </w:pPr>
+      <w:r>
+        <w:t>Team Members</w:t>
+      </w:r>
+    </w:p>
+    <w:p>
+      <w:r>
+        <w:t xml:space="preserve">Teams in </w:t>
+      </w:r>
+      <w:proofErr w:type="spellStart"/>
+      <w:r>
+        <w:t>BLUEsat</w:t>
+      </w:r>
+      <w:proofErr w:type="spellEnd"/>
+      <w:r>
+        <w:t xml:space="preserve"> are usually </w:t>
+      </w:r>
+      <w:proofErr w:type="gramStart"/>
+      <w:r>
+        <w:t>consist</w:t>
+      </w:r>
+      <w:proofErr w:type="gramEnd"/>
+      <w:r>
+        <w:t xml:space="preserve"> of four or five members. Teams are formed with a balance of experienced members and newer members of the society. The experienced members in the team work in development and do their best to share knowledge and skills with the other members of their team.</w:t>
+      </w:r>
+    </w:p>
+    <w:p>
+      <w:pPr>
+        <w:pStyle w:val="Heading3"/>
+      </w:pPr>
+      <w:r>
+        <w:t>Scrum Masters</w:t>
+      </w:r>
+    </w:p>
+    <w:p>
+      <w:r>
+        <w:t xml:space="preserve">Senior members of </w:t>
+      </w:r>
+      <w:proofErr w:type="spellStart"/>
+      <w:r>
+        <w:t>BLUEsat</w:t>
+      </w:r>
+      <w:proofErr w:type="spellEnd"/>
+      <w:r>
+        <w:t xml:space="preserve"> act as scrum masters for the teams. Scrum Masters have the dual role of buffering teams from distractions from development and guiding the work done by the team.</w:t>
+      </w:r>
+    </w:p>
+    <w:p>
+      <w:r>
+        <w:t>Ideally scrum masters act only in this role. However in practice scrum masters are often partially involved in the development work done by their team. While this represents a violation of the fundamental structure of Scrum, it allows full utilisation of our most valuable members.</w:t>
+      </w:r>
+    </w:p>
+    <w:p>
+      <w:pPr>
+        <w:pStyle w:val="Heading3"/>
+      </w:pPr>
+      <w:r>
+        <w:t>Product Owners</w:t>
+      </w:r>
+    </w:p>
+    <w:p>
+      <w:r>
+        <w:t xml:space="preserve">Product owners are selected as members with the most developed knowledge of the requirements of certain teams. The product owners in </w:t>
+      </w:r>
+      <w:proofErr w:type="spellStart"/>
+      <w:r>
+        <w:t>BLUEsat</w:t>
+      </w:r>
+      <w:proofErr w:type="spellEnd"/>
+      <w:r>
+        <w:t xml:space="preserve"> do not work in active development with their teams. </w:t>
+      </w:r>
+    </w:p>
+    <w:p>
+      <w:pPr>
+        <w:pStyle w:val="Heading3"/>
+      </w:pPr>
+      <w:r>
+        <w:lastRenderedPageBreak/>
+        <w:t>Chief Technical Officer</w:t>
+      </w:r>
+    </w:p>
+    <w:p>
+      <w:r>
+        <w:t xml:space="preserve">In </w:t>
+      </w:r>
+      <w:proofErr w:type="spellStart"/>
+      <w:r>
+        <w:t>BLUEsat</w:t>
+      </w:r>
+      <w:proofErr w:type="spellEnd"/>
+      <w:r>
+        <w:t xml:space="preserve"> the Scrum Masters and Product Owners are managed by the Chief Technical Officer. Every two to four weeks the scrum masters, product owners and the chief technical officer meet to discuss the progress and direction of the project.</w:t>
+      </w:r>
+    </w:p>
+    <w:p>
+      <w:r>
+        <w:t>The Chief Technical Officer has the responsibility of selection of the scrum masters and product owners.</w:t>
+      </w:r>
+    </w:p>
+    <w:p/>
+    <w:p>
+      <w:pPr>
+        <w:rPr>
+          <w:lang w:eastAsia="en-AU"/>
+        </w:rPr>
+      </w:pPr>
     </w:p>
     <w:p>
       <w:pPr>
@@ -2965,7 +3698,7 @@
           <w:lang w:eastAsia="en-AU"/>
         </w:rPr>
       </w:pPr>
-      <w:bookmarkStart w:id="10" w:name="_Toc305254524"/>
+      <w:bookmarkStart w:id="12" w:name="_Toc305254524"/>
       <w:r>
         <w:rPr>
           <w:rFonts w:eastAsia="Times New Roman"/>
@@ -2979,11 +3712,18 @@
           <w:rFonts w:eastAsia="Times New Roman"/>
           <w:lang w:eastAsia="en-AU"/>
         </w:rPr>
-        <w:t>System Overview</w:t>
+        <w:t>Technical</w:t>
+      </w:r>
+      <w:r>
+        <w:rPr>
+          <w:rFonts w:eastAsia="Times New Roman"/>
+          <w:lang w:eastAsia="en-AU"/>
+        </w:rPr>
+        <w:t xml:space="preserve"> Overview</w:t>
       </w:r>
       <w:bookmarkEnd w:id="6"/>
       <w:bookmarkEnd w:id="7"/>
-      <w:bookmarkEnd w:id="10"/>
+      <w:bookmarkEnd w:id="12"/>
     </w:p>
     <w:p>
       <w:pPr>
@@ -3051,8 +3791,8 @@
           <w:lang w:eastAsia="en-AU"/>
         </w:rPr>
       </w:pPr>
-      <w:bookmarkStart w:id="11" w:name="_Toc304639885"/>
-      <w:bookmarkStart w:id="12" w:name="_Toc305254525"/>
+      <w:bookmarkStart w:id="13" w:name="_Toc304639885"/>
+      <w:bookmarkStart w:id="14" w:name="_Toc305254525"/>
       <w:r>
         <w:rPr>
           <w:rFonts w:eastAsia="Times New Roman"/>
@@ -3060,8 +3800,8 @@
         </w:rPr>
         <w:t>Specifications</w:t>
       </w:r>
-      <w:bookmarkEnd w:id="11"/>
-      <w:bookmarkEnd w:id="12"/>
+      <w:bookmarkEnd w:id="13"/>
+      <w:bookmarkEnd w:id="14"/>
     </w:p>
     <w:p>
       <w:pPr>
@@ -3265,7 +4005,7 @@
           <w:lang w:eastAsia="en-AU"/>
         </w:rPr>
       </w:pPr>
-      <w:bookmarkStart w:id="13" w:name="_Toc304639886"/>
+      <w:bookmarkStart w:id="15" w:name="_Toc304639886"/>
       <w:r>
         <w:rPr>
           <w:rFonts w:eastAsia="Times New Roman"/>
@@ -3286,7 +4026,7 @@
           <w:lang w:eastAsia="en-AU"/>
         </w:rPr>
       </w:pPr>
-      <w:bookmarkStart w:id="14" w:name="_Toc305254526"/>
+      <w:bookmarkStart w:id="16" w:name="_Toc305254526"/>
       <w:r>
         <w:rPr>
           <w:rFonts w:eastAsia="Times New Roman"/>
@@ -3295,214 +4035,8 @@
         <w:lastRenderedPageBreak/>
         <w:t>System Design</w:t>
       </w:r>
-      <w:bookmarkEnd w:id="13"/>
-      <w:bookmarkEnd w:id="14"/>
-    </w:p>
-    <w:p>
-      <w:pPr>
-        <w:rPr>
-          <w:i/>
-          <w:lang w:eastAsia="en-AU"/>
-        </w:rPr>
-      </w:pPr>
-      <w:r>
-        <w:rPr>
-          <w:i/>
-          <w:lang w:eastAsia="en-AU"/>
-        </w:rPr>
-        <w:t>Relevant Drawings:</w:t>
-      </w:r>
-    </w:p>
-    <w:tbl>
-      <w:tblPr>
-        <w:tblW w:w="5800" w:type="dxa"/>
-        <w:tblInd w:w="93" w:type="dxa"/>
-        <w:tblLook w:val="04A0" w:firstRow="1" w:lastRow="0" w:firstColumn="1" w:lastColumn="0" w:noHBand="0" w:noVBand="1"/>
-      </w:tblPr>
-      <w:tblGrid>
-        <w:gridCol w:w="2240"/>
-        <w:gridCol w:w="3560"/>
-      </w:tblGrid>
-      <w:tr>
-        <w:trPr>
-          <w:trHeight w:val="300"/>
-        </w:trPr>
-        <w:tc>
-          <w:tcPr>
-            <w:tcW w:w="2240" w:type="dxa"/>
-            <w:tcBorders>
-              <w:top w:val="nil"/>
-              <w:left w:val="nil"/>
-              <w:bottom w:val="nil"/>
-              <w:right w:val="nil"/>
-            </w:tcBorders>
-            <w:shd w:val="clear" w:color="auto" w:fill="auto"/>
-            <w:noWrap/>
-            <w:vAlign w:val="bottom"/>
-            <w:hideMark/>
-          </w:tcPr>
-          <w:p>
-            <w:pPr>
-              <w:spacing w:after="0" w:line="240" w:lineRule="auto"/>
-              <w:jc w:val="left"/>
-              <w:rPr>
-                <w:rFonts w:ascii="Calibri" w:eastAsia="Times New Roman" w:hAnsi="Calibri" w:cs="Calibri"/>
-                <w:color w:val="000000"/>
-                <w:lang w:eastAsia="en-AU"/>
-              </w:rPr>
-            </w:pPr>
-            <w:r>
-              <w:rPr>
-                <w:rFonts w:ascii="Calibri" w:eastAsia="Times New Roman" w:hAnsi="Calibri" w:cs="Calibri"/>
-                <w:color w:val="000000"/>
-                <w:lang w:eastAsia="en-AU"/>
-              </w:rPr>
-              <w:t>GENN0001</w:t>
-            </w:r>
-          </w:p>
-        </w:tc>
-        <w:tc>
-          <w:tcPr>
-            <w:tcW w:w="3560" w:type="dxa"/>
-            <w:tcBorders>
-              <w:top w:val="nil"/>
-              <w:left w:val="nil"/>
-              <w:bottom w:val="nil"/>
-              <w:right w:val="nil"/>
-            </w:tcBorders>
-            <w:shd w:val="clear" w:color="auto" w:fill="auto"/>
-            <w:noWrap/>
-            <w:vAlign w:val="bottom"/>
-            <w:hideMark/>
-          </w:tcPr>
-          <w:p>
-            <w:pPr>
-              <w:spacing w:after="0" w:line="240" w:lineRule="auto"/>
-              <w:jc w:val="left"/>
-              <w:rPr>
-                <w:rFonts w:ascii="Calibri" w:eastAsia="Times New Roman" w:hAnsi="Calibri" w:cs="Calibri"/>
-                <w:color w:val="000000"/>
-                <w:lang w:eastAsia="en-AU"/>
-              </w:rPr>
-            </w:pPr>
-            <w:r>
-              <w:rPr>
-                <w:rFonts w:ascii="Calibri" w:eastAsia="Times New Roman" w:hAnsi="Calibri" w:cs="Calibri"/>
-                <w:color w:val="000000"/>
-                <w:lang w:eastAsia="en-AU"/>
-              </w:rPr>
-              <w:t>Tray Interconnects</w:t>
-            </w:r>
-            <w:r>
-              <w:rPr>
-                <w:rFonts w:ascii="Calibri" w:eastAsia="Times New Roman" w:hAnsi="Calibri" w:cs="Calibri"/>
-                <w:color w:val="000000"/>
-                <w:lang w:eastAsia="en-AU"/>
-              </w:rPr>
-              <w:t xml:space="preserve"> (spread sheet)</w:t>
-            </w:r>
-          </w:p>
-        </w:tc>
-      </w:tr>
-      <w:tr>
-        <w:trPr>
-          <w:trHeight w:val="300"/>
-        </w:trPr>
-        <w:tc>
-          <w:tcPr>
-            <w:tcW w:w="2240" w:type="dxa"/>
-            <w:tcBorders>
-              <w:top w:val="nil"/>
-              <w:left w:val="nil"/>
-              <w:bottom w:val="nil"/>
-              <w:right w:val="nil"/>
-            </w:tcBorders>
-            <w:shd w:val="clear" w:color="auto" w:fill="auto"/>
-            <w:noWrap/>
-            <w:vAlign w:val="bottom"/>
-            <w:hideMark/>
-          </w:tcPr>
-          <w:p>
-            <w:pPr>
-              <w:spacing w:after="0" w:line="240" w:lineRule="auto"/>
-              <w:jc w:val="left"/>
-              <w:rPr>
-                <w:rFonts w:ascii="Calibri" w:eastAsia="Times New Roman" w:hAnsi="Calibri" w:cs="Calibri"/>
-                <w:color w:val="000000"/>
-                <w:lang w:eastAsia="en-AU"/>
-              </w:rPr>
-            </w:pPr>
-            <w:r>
-              <w:rPr>
-                <w:rFonts w:ascii="Calibri" w:eastAsia="Times New Roman" w:hAnsi="Calibri" w:cs="Calibri"/>
-                <w:color w:val="000000"/>
-                <w:lang w:eastAsia="en-AU"/>
-              </w:rPr>
-              <w:t>GENN0003</w:t>
-            </w:r>
-          </w:p>
-        </w:tc>
-        <w:tc>
-          <w:tcPr>
-            <w:tcW w:w="3560" w:type="dxa"/>
-            <w:tcBorders>
-              <w:top w:val="nil"/>
-              <w:left w:val="nil"/>
-              <w:bottom w:val="nil"/>
-              <w:right w:val="nil"/>
-            </w:tcBorders>
-            <w:shd w:val="clear" w:color="auto" w:fill="auto"/>
-            <w:noWrap/>
-            <w:vAlign w:val="bottom"/>
-            <w:hideMark/>
-          </w:tcPr>
-          <w:p>
-            <w:pPr>
-              <w:spacing w:after="0" w:line="240" w:lineRule="auto"/>
-              <w:jc w:val="left"/>
-              <w:rPr>
-                <w:rFonts w:ascii="Calibri" w:eastAsia="Times New Roman" w:hAnsi="Calibri" w:cs="Calibri"/>
-                <w:color w:val="000000"/>
-                <w:lang w:eastAsia="en-AU"/>
-              </w:rPr>
-            </w:pPr>
-            <w:r>
-              <w:rPr>
-                <w:rFonts w:ascii="Calibri" w:eastAsia="Times New Roman" w:hAnsi="Calibri" w:cs="Calibri"/>
-                <w:color w:val="000000"/>
-                <w:lang w:eastAsia="en-AU"/>
-              </w:rPr>
-              <w:t xml:space="preserve">Tray </w:t>
-            </w:r>
-            <w:proofErr w:type="spellStart"/>
-            <w:r>
-              <w:rPr>
-                <w:rFonts w:ascii="Calibri" w:eastAsia="Times New Roman" w:hAnsi="Calibri" w:cs="Calibri"/>
-                <w:color w:val="000000"/>
-                <w:lang w:eastAsia="en-AU"/>
-              </w:rPr>
-              <w:t>Inteconnect</w:t>
-            </w:r>
-            <w:proofErr w:type="spellEnd"/>
-            <w:r>
-              <w:rPr>
-                <w:rFonts w:ascii="Calibri" w:eastAsia="Times New Roman" w:hAnsi="Calibri" w:cs="Calibri"/>
-                <w:color w:val="000000"/>
-                <w:lang w:eastAsia="en-AU"/>
-              </w:rPr>
-              <w:t xml:space="preserve"> Diagram</w:t>
-            </w:r>
-          </w:p>
-        </w:tc>
-      </w:tr>
-    </w:tbl>
-    <w:p>
-      <w:pPr>
-        <w:rPr>
-          <w:i/>
-          <w:lang w:eastAsia="en-AU"/>
-        </w:rPr>
-      </w:pPr>
+      <w:bookmarkEnd w:id="15"/>
+      <w:bookmarkEnd w:id="16"/>
     </w:p>
     <w:p>
       <w:pPr>
@@ -3619,7 +4153,7 @@
                     <pic:cNvPicPr/>
                   </pic:nvPicPr>
                   <pic:blipFill>
-                    <a:blip r:embed="rId9">
+                    <a:blip r:embed="rId10">
                       <a:extLst>
                         <a:ext uri="{28A0092B-C50C-407E-A947-70E740481C1C}">
                           <a14:useLocalDpi xmlns:a14="http://schemas.microsoft.com/office/drawing/2010/main" val="0"/>
@@ -3653,9 +4187,9 @@
           <w:szCs w:val="22"/>
         </w:rPr>
       </w:pPr>
-      <w:bookmarkStart w:id="15" w:name="_Ref304642842"/>
-      <w:bookmarkStart w:id="16" w:name="_Ref304642835"/>
-      <w:bookmarkStart w:id="17" w:name="_Toc305254537"/>
+      <w:bookmarkStart w:id="17" w:name="_Ref304642842"/>
+      <w:bookmarkStart w:id="18" w:name="_Ref304642835"/>
+      <w:bookmarkStart w:id="19" w:name="_Toc305254537"/>
       <w:proofErr w:type="gramStart"/>
       <w:r>
         <w:t xml:space="preserve">Figure </w:t>
@@ -3708,12 +4242,12 @@
         </w:rPr>
         <w:fldChar w:fldCharType="end"/>
       </w:r>
-      <w:bookmarkEnd w:id="15"/>
+      <w:bookmarkEnd w:id="17"/>
       <w:r>
         <w:t xml:space="preserve"> – Satellite Systems Overview</w:t>
       </w:r>
-      <w:bookmarkEnd w:id="16"/>
-      <w:bookmarkEnd w:id="17"/>
+      <w:bookmarkEnd w:id="18"/>
+      <w:bookmarkEnd w:id="19"/>
     </w:p>
     <w:p>
       <w:pPr>
@@ -3909,22 +4443,8 @@
         <w:rPr>
           <w:lang w:eastAsia="en-AU"/>
         </w:rPr>
-        <w:lastRenderedPageBreak/>
         <w:t>The Payload system was made distinct from the Critical Systems to allow for greater modularity in the overall design of the satellite. To this end, integration of payloads will not greatly affect the design of the critical systems of the satellite.</w:t>
       </w:r>
-    </w:p>
-    <w:p>
-      <w:pPr>
-        <w:jc w:val="left"/>
-        <w:rPr>
-          <w:rFonts w:eastAsia="Times New Roman" w:cstheme="majorBidi"/>
-          <w:b/>
-          <w:bCs/>
-          <w:sz w:val="44"/>
-          <w:szCs w:val="28"/>
-          <w:lang w:eastAsia="en-AU"/>
-        </w:rPr>
-      </w:pPr>
       <w:r>
         <w:rPr>
           <w:rFonts w:eastAsia="Times New Roman"/>
@@ -3945,9 +4465,9 @@
           <w:lang w:eastAsia="en-AU"/>
         </w:rPr>
       </w:pPr>
-      <w:bookmarkStart w:id="18" w:name="_Toc304639887"/>
-      <w:bookmarkStart w:id="19" w:name="_Toc304642599"/>
-      <w:bookmarkStart w:id="20" w:name="_Toc305254527"/>
+      <w:bookmarkStart w:id="20" w:name="_Toc304639887"/>
+      <w:bookmarkStart w:id="21" w:name="_Toc304642599"/>
+      <w:bookmarkStart w:id="22" w:name="_Toc305254527"/>
       <w:r>
         <w:rPr>
           <w:rFonts w:eastAsia="Times New Roman"/>
@@ -3956,8 +4476,8 @@
         <w:lastRenderedPageBreak/>
         <w:t>Mechanical</w:t>
       </w:r>
-      <w:bookmarkEnd w:id="18"/>
-      <w:bookmarkEnd w:id="19"/>
+      <w:bookmarkEnd w:id="20"/>
+      <w:bookmarkEnd w:id="21"/>
       <w:r>
         <w:rPr>
           <w:rFonts w:eastAsia="Times New Roman"/>
@@ -3965,7 +4485,7 @@
         </w:rPr>
         <w:t xml:space="preserve"> Structure</w:t>
       </w:r>
-      <w:bookmarkEnd w:id="20"/>
+      <w:bookmarkEnd w:id="22"/>
     </w:p>
     <w:p>
       <w:pPr>
@@ -5394,7 +5914,7 @@
                     <pic:cNvPicPr/>
                   </pic:nvPicPr>
                   <pic:blipFill>
-                    <a:blip r:embed="rId10">
+                    <a:blip r:embed="rId11">
                       <a:extLst>
                         <a:ext uri="{28A0092B-C50C-407E-A947-70E740481C1C}">
                           <a14:useLocalDpi xmlns:a14="http://schemas.microsoft.com/office/drawing/2010/main" val="0"/>
@@ -5428,8 +5948,8 @@
           <w:lang w:eastAsia="en-AU"/>
         </w:rPr>
       </w:pPr>
-      <w:bookmarkStart w:id="21" w:name="_Ref304643543"/>
-      <w:bookmarkStart w:id="22" w:name="_Toc305254538"/>
+      <w:bookmarkStart w:id="23" w:name="_Ref304643543"/>
+      <w:bookmarkStart w:id="24" w:name="_Toc305254538"/>
       <w:proofErr w:type="gramStart"/>
       <w:r>
         <w:t xml:space="preserve">Figure </w:t>
@@ -5482,14 +6002,27 @@
         </w:rPr>
         <w:fldChar w:fldCharType="end"/>
       </w:r>
-      <w:bookmarkEnd w:id="21"/>
+      <w:bookmarkEnd w:id="23"/>
       <w:r>
         <w:rPr>
           <w:noProof/>
         </w:rPr>
         <w:t xml:space="preserve"> - Exploded view of the satellite tray system</w:t>
       </w:r>
-      <w:bookmarkEnd w:id="22"/>
+      <w:bookmarkEnd w:id="24"/>
+    </w:p>
+    <w:p>
+      <w:pPr>
+        <w:rPr>
+          <w:lang w:eastAsia="en-AU"/>
+        </w:rPr>
+      </w:pPr>
+      <w:r>
+        <w:rPr>
+          <w:lang w:eastAsia="en-AU"/>
+        </w:rPr>
+        <w:t>Trays 5 and 1 have specialised mounting holes and covers in order to attach and shield the Radio units. Trays 4 and 2 are designed to maximise the amount of surface area available for printed circuit boards. Tray 3 is designed to allow for mounting of two battery packs that is to make up the battery array.</w:t>
+      </w:r>
     </w:p>
     <w:p>
       <w:pPr>
@@ -5504,7 +6037,7 @@
         <w:rPr>
           <w:lang w:eastAsia="en-AU"/>
         </w:rPr>
-        <w:t>Trays 5 and 1 have specialised mounting holes and covers in order to attach and shield the Radio units. Trays 4 and 2 are designed to maximise the amount of surface area available for printed circuit boards. Tray 3 is designed to allow for mounting of two battery packs that is to make up the battery array.</w:t>
+        <w:t>Drawing GENN0002 shows the dimensional restrictions of the Tray 2 and Tray 4 Printed Circuit Boards.</w:t>
       </w:r>
     </w:p>
     <w:p>
@@ -5529,10 +6062,20 @@
         <w:rPr>
           <w:lang w:eastAsia="en-AU"/>
         </w:rPr>
-        <w:t xml:space="preserve">mounted. The top and bottom panels will have allowance for Antennae footholds for </w:t>
-      </w:r>
-      <w:bookmarkStart w:id="23" w:name="_GoBack"/>
-      <w:bookmarkEnd w:id="23"/>
+        <w:t>mounted. The top and bottom panels will have allowance for Antennae footholds</w:t>
+      </w:r>
+      <w:r>
+        <w:rPr>
+          <w:lang w:eastAsia="en-AU"/>
+        </w:rPr>
+        <w:t>.</w:t>
+      </w:r>
+      <w:r>
+        <w:rPr>
+          <w:lang w:eastAsia="en-AU"/>
+        </w:rPr>
+        <w:t xml:space="preserve"> </w:t>
+      </w:r>
     </w:p>
     <w:p>
       <w:pPr>
@@ -5563,112 +6106,20 @@
         <w:keepNext/>
         <w:keepLines/>
         <w:numPr>
-          <w:ilvl w:val="0"/>
+          <w:ilvl w:val="1"/>
           <w:numId w:val="26"/>
         </w:numPr>
-        <w:spacing w:before="20" w:after="0" w:line="360" w:lineRule="auto"/>
+        <w:spacing w:before="200" w:after="0"/>
+        <w:ind w:left="576"/>
         <w:contextualSpacing w:val="0"/>
-        <w:jc w:val="center"/>
-        <w:outlineLvl w:val="0"/>
+        <w:outlineLvl w:val="1"/>
         <w:rPr>
           <w:rFonts w:eastAsiaTheme="majorEastAsia" w:cstheme="majorBidi"/>
           <w:b/>
           <w:bCs/>
           <w:vanish/>
-          <w:sz w:val="44"/>
-          <w:szCs w:val="28"/>
-        </w:rPr>
-      </w:pPr>
-    </w:p>
-    <w:p>
-      <w:pPr>
-        <w:pStyle w:val="ListParagraph"/>
-        <w:keepNext/>
-        <w:keepLines/>
-        <w:numPr>
-          <w:ilvl w:val="0"/>
-          <w:numId w:val="26"/>
-        </w:numPr>
-        <w:spacing w:before="20" w:after="0" w:line="360" w:lineRule="auto"/>
-        <w:contextualSpacing w:val="0"/>
-        <w:jc w:val="center"/>
-        <w:outlineLvl w:val="0"/>
-        <w:rPr>
-          <w:rFonts w:eastAsiaTheme="majorEastAsia" w:cstheme="majorBidi"/>
-          <w:b/>
-          <w:bCs/>
-          <w:vanish/>
-          <w:sz w:val="44"/>
-          <w:szCs w:val="28"/>
-        </w:rPr>
-      </w:pPr>
-    </w:p>
-    <w:p>
-      <w:pPr>
-        <w:pStyle w:val="ListParagraph"/>
-        <w:keepNext/>
-        <w:keepLines/>
-        <w:numPr>
-          <w:ilvl w:val="0"/>
-          <w:numId w:val="26"/>
-        </w:numPr>
-        <w:spacing w:before="20" w:after="0" w:line="360" w:lineRule="auto"/>
-        <w:contextualSpacing w:val="0"/>
-        <w:jc w:val="center"/>
-        <w:outlineLvl w:val="0"/>
-        <w:rPr>
-          <w:rFonts w:eastAsiaTheme="majorEastAsia" w:cstheme="majorBidi"/>
-          <w:b/>
-          <w:bCs/>
-          <w:vanish/>
-          <w:sz w:val="44"/>
-          <w:szCs w:val="28"/>
-        </w:rPr>
-      </w:pPr>
-    </w:p>
-    <w:p>
-      <w:pPr>
-        <w:pStyle w:val="ListParagraph"/>
-        <w:keepNext/>
-        <w:keepLines/>
-        <w:numPr>
-          <w:ilvl w:val="0"/>
-          <w:numId w:val="26"/>
-        </w:numPr>
-        <w:spacing w:before="20" w:after="0" w:line="360" w:lineRule="auto"/>
-        <w:contextualSpacing w:val="0"/>
-        <w:jc w:val="center"/>
-        <w:outlineLvl w:val="0"/>
-        <w:rPr>
-          <w:rFonts w:eastAsiaTheme="majorEastAsia" w:cstheme="majorBidi"/>
-          <w:b/>
-          <w:bCs/>
-          <w:vanish/>
-          <w:sz w:val="44"/>
-          <w:szCs w:val="28"/>
-        </w:rPr>
-      </w:pPr>
-    </w:p>
-    <w:p>
-      <w:pPr>
-        <w:pStyle w:val="ListParagraph"/>
-        <w:keepNext/>
-        <w:keepLines/>
-        <w:numPr>
-          <w:ilvl w:val="0"/>
-          <w:numId w:val="26"/>
-        </w:numPr>
-        <w:spacing w:before="20" w:after="0" w:line="360" w:lineRule="auto"/>
-        <w:contextualSpacing w:val="0"/>
-        <w:jc w:val="center"/>
-        <w:outlineLvl w:val="0"/>
-        <w:rPr>
-          <w:rFonts w:eastAsiaTheme="majorEastAsia" w:cstheme="majorBidi"/>
-          <w:b/>
-          <w:bCs/>
-          <w:vanish/>
-          <w:sz w:val="44"/>
-          <w:szCs w:val="28"/>
+          <w:sz w:val="32"/>
+          <w:szCs w:val="26"/>
         </w:rPr>
       </w:pPr>
     </w:p>
@@ -5682,6 +6133,7 @@
           <w:numId w:val="26"/>
         </w:numPr>
         <w:spacing w:before="200" w:after="0"/>
+        <w:ind w:left="576"/>
         <w:contextualSpacing w:val="0"/>
         <w:outlineLvl w:val="1"/>
         <w:rPr>
@@ -5704,6 +6156,7 @@
           <w:numId w:val="26"/>
         </w:numPr>
         <w:spacing w:before="200" w:after="0"/>
+        <w:ind w:left="576"/>
         <w:contextualSpacing w:val="0"/>
         <w:outlineLvl w:val="1"/>
         <w:rPr>
@@ -5718,28 +6171,6 @@
     </w:p>
     <w:p>
       <w:pPr>
-        <w:pStyle w:val="ListParagraph"/>
-        <w:keepNext/>
-        <w:keepLines/>
-        <w:numPr>
-          <w:ilvl w:val="1"/>
-          <w:numId w:val="26"/>
-        </w:numPr>
-        <w:spacing w:before="200" w:after="0"/>
-        <w:contextualSpacing w:val="0"/>
-        <w:outlineLvl w:val="1"/>
-        <w:rPr>
-          <w:rFonts w:eastAsiaTheme="majorEastAsia" w:cstheme="majorBidi"/>
-          <w:b/>
-          <w:bCs/>
-          <w:vanish/>
-          <w:sz w:val="32"/>
-          <w:szCs w:val="26"/>
-        </w:rPr>
-      </w:pPr>
-    </w:p>
-    <w:p>
-      <w:pPr>
         <w:pStyle w:val="Heading3"/>
       </w:pPr>
       <w:r>
@@ -5814,20 +6245,26 @@
         <w:rPr>
           <w:lang w:eastAsia="en-AU"/>
         </w:rPr>
-        <w:t xml:space="preserve"> clean-room. Errors in manufacture mean that the solar backing panels do not currently assemble with the base satellite assembly.</w:t>
-      </w:r>
-    </w:p>
-    <w:p>
-      <w:pPr>
-        <w:rPr>
-          <w:lang w:eastAsia="en-AU"/>
-        </w:rPr>
-      </w:pPr>
+        <w:t xml:space="preserve"> </w:t>
+      </w:r>
       <w:r>
         <w:rPr>
           <w:lang w:eastAsia="en-AU"/>
         </w:rPr>
         <w:lastRenderedPageBreak/>
+        <w:t>clean-room. Errors in manufacture mean that the solar backing panels do not currently assemble with the base satellite assembly.</w:t>
+      </w:r>
+    </w:p>
+    <w:p>
+      <w:pPr>
+        <w:rPr>
+          <w:lang w:eastAsia="en-AU"/>
+        </w:rPr>
+      </w:pPr>
+      <w:r>
+        <w:rPr>
+          <w:lang w:eastAsia="en-AU"/>
+        </w:rPr>
         <w:t>The base structure (all Trays assembled, minus the solar panels) has been put through preliminary vibrational testing. Testing will need to be re-carried out once all PCBs and solar panels have been manufactured and assembled.</w:t>
       </w:r>
     </w:p>
@@ -5928,9 +6365,9 @@
           <w:szCs w:val="26"/>
         </w:rPr>
       </w:pPr>
-      <w:bookmarkStart w:id="24" w:name="_Toc304642602"/>
-      <w:bookmarkStart w:id="25" w:name="_Toc304639888"/>
-      <w:bookmarkStart w:id="26" w:name="_Toc304642600"/>
+      <w:bookmarkStart w:id="25" w:name="_Toc304642602"/>
+      <w:bookmarkStart w:id="26" w:name="_Toc304639888"/>
+      <w:bookmarkStart w:id="27" w:name="_Toc304642600"/>
       <w:r>
         <w:br w:type="page"/>
       </w:r>
@@ -5943,13 +6380,13 @@
           <w:numId w:val="1"/>
         </w:numPr>
       </w:pPr>
-      <w:bookmarkStart w:id="27" w:name="_Toc305254528"/>
+      <w:bookmarkStart w:id="28" w:name="_Toc305254528"/>
       <w:r>
         <w:lastRenderedPageBreak/>
         <w:t>Communications</w:t>
       </w:r>
-      <w:bookmarkEnd w:id="24"/>
-      <w:bookmarkEnd w:id="27"/>
+      <w:bookmarkEnd w:id="25"/>
+      <w:bookmarkEnd w:id="28"/>
     </w:p>
     <w:p>
       <w:pPr>
@@ -7137,7 +7574,7 @@
                     <pic:cNvPicPr/>
                   </pic:nvPicPr>
                   <pic:blipFill>
-                    <a:blip r:embed="rId11">
+                    <a:blip r:embed="rId12">
                       <a:extLst>
                         <a:ext uri="{28A0092B-C50C-407E-A947-70E740481C1C}">
                           <a14:useLocalDpi xmlns:a14="http://schemas.microsoft.com/office/drawing/2010/main" val="0"/>
@@ -7171,8 +7608,8 @@
           <w:lang w:eastAsia="en-AU"/>
         </w:rPr>
       </w:pPr>
-      <w:bookmarkStart w:id="28" w:name="_Ref304655857"/>
-      <w:bookmarkStart w:id="29" w:name="_Toc305254539"/>
+      <w:bookmarkStart w:id="29" w:name="_Ref304655857"/>
+      <w:bookmarkStart w:id="30" w:name="_Toc305254539"/>
       <w:proofErr w:type="gramStart"/>
       <w:r>
         <w:t xml:space="preserve">Figure </w:t>
@@ -7225,11 +7662,11 @@
         </w:rPr>
         <w:fldChar w:fldCharType="end"/>
       </w:r>
-      <w:bookmarkEnd w:id="28"/>
+      <w:bookmarkEnd w:id="29"/>
       <w:r>
         <w:t xml:space="preserve"> - Communications Layout</w:t>
       </w:r>
-      <w:bookmarkEnd w:id="29"/>
+      <w:bookmarkEnd w:id="30"/>
     </w:p>
     <w:p>
       <w:pPr>
@@ -7238,7 +7675,7 @@
           <w:lang w:eastAsia="en-AU"/>
         </w:rPr>
       </w:pPr>
-      <w:bookmarkStart w:id="30" w:name="_Ref305238056"/>
+      <w:bookmarkStart w:id="31" w:name="_Ref305238056"/>
       <w:r>
         <w:rPr>
           <w:lang w:eastAsia="en-AU"/>
@@ -7246,7 +7683,7 @@
         <w:br/>
       </w:r>
     </w:p>
-    <w:bookmarkEnd w:id="30"/>
+    <w:bookmarkEnd w:id="31"/>
     <w:p>
       <w:pPr>
         <w:pStyle w:val="Heading3"/>
@@ -7692,7 +8129,7 @@
           <w:lang w:eastAsia="en-AU"/>
         </w:rPr>
       </w:pPr>
-      <w:bookmarkStart w:id="31" w:name="_Toc305254529"/>
+      <w:bookmarkStart w:id="32" w:name="_Toc305254529"/>
       <w:r>
         <w:rPr>
           <w:rFonts w:eastAsia="Times New Roman"/>
@@ -7708,9 +8145,9 @@
         </w:rPr>
         <w:t>cal Systems Computer</w:t>
       </w:r>
-      <w:bookmarkEnd w:id="25"/>
       <w:bookmarkEnd w:id="26"/>
-      <w:bookmarkEnd w:id="31"/>
+      <w:bookmarkEnd w:id="27"/>
+      <w:bookmarkEnd w:id="32"/>
     </w:p>
     <w:p>
       <w:pPr>
@@ -8782,7 +9219,7 @@
                     </pic:cNvPicPr>
                   </pic:nvPicPr>
                   <pic:blipFill>
-                    <a:blip r:embed="rId12">
+                    <a:blip r:embed="rId13">
                       <a:extLst>
                         <a:ext uri="{28A0092B-C50C-407E-A947-70E740481C1C}">
                           <a14:useLocalDpi xmlns:a14="http://schemas.microsoft.com/office/drawing/2010/main" val="0"/>
@@ -8818,8 +9255,8 @@
       <w:pPr>
         <w:pStyle w:val="Caption"/>
       </w:pPr>
-      <w:bookmarkStart w:id="32" w:name="_Ref305237177"/>
-      <w:bookmarkStart w:id="33" w:name="_Toc305254540"/>
+      <w:bookmarkStart w:id="33" w:name="_Ref305237177"/>
+      <w:bookmarkStart w:id="34" w:name="_Toc305254540"/>
       <w:proofErr w:type="gramStart"/>
       <w:r>
         <w:t xml:space="preserve">Figure </w:t>
@@ -8875,8 +9312,8 @@
       <w:r>
         <w:t>: CSC OS Structure</w:t>
       </w:r>
-      <w:bookmarkEnd w:id="32"/>
       <w:bookmarkEnd w:id="33"/>
+      <w:bookmarkEnd w:id="34"/>
     </w:p>
     <w:p>
       <w:pPr>
@@ -8985,122 +9422,93 @@
         <w:fldChar w:fldCharType="separate"/>
       </w:r>
       <w:r>
+        <w:t xml:space="preserve">Table </w:t>
+      </w:r>
+      <w:r>
+        <w:rPr>
+          <w:noProof/>
+        </w:rPr>
+        <w:t>6</w:t>
+      </w:r>
+      <w:r>
+        <w:t>.</w:t>
+      </w:r>
+      <w:r>
+        <w:rPr>
+          <w:noProof/>
+        </w:rPr>
+        <w:t>1</w:t>
+      </w:r>
+      <w:r>
+        <w:t>: CSC Task responsibilities</w:t>
+      </w:r>
+      <w:r>
+        <w:rPr>
+          <w:lang w:eastAsia="en-AU"/>
+        </w:rPr>
+        <w:fldChar w:fldCharType="end"/>
+      </w:r>
+    </w:p>
+    <w:p>
+      <w:pPr>
+        <w:jc w:val="left"/>
+        <w:rPr>
+          <w:bCs/>
+          <w:szCs w:val="18"/>
+        </w:rPr>
+      </w:pPr>
+      <w:bookmarkStart w:id="35" w:name="_Ref305237610"/>
+      <w:r>
         <w:br w:type="page"/>
       </w:r>
     </w:p>
     <w:p>
       <w:pPr>
-        <w:rPr>
-          <w:rFonts w:ascii="Times New Roman" w:hAnsi="Times New Roman" w:cs="Times New Roman"/>
-          <w:sz w:val="24"/>
-          <w:szCs w:val="24"/>
-          <w:lang w:eastAsia="en-AU"/>
-        </w:rPr>
-      </w:pPr>
+        <w:pStyle w:val="Caption"/>
+        <w:keepNext/>
+      </w:pPr>
+      <w:proofErr w:type="gramStart"/>
       <w:r>
         <w:lastRenderedPageBreak/>
         <w:t xml:space="preserve">Table </w:t>
       </w:r>
+      <w:fldSimple w:instr=" STYLEREF 1 \s ">
+        <w:r>
+          <w:rPr>
+            <w:noProof/>
+          </w:rPr>
+          <w:t>6</w:t>
+        </w:r>
+      </w:fldSimple>
+      <w:r>
+        <w:t>.</w:t>
+      </w:r>
+      <w:proofErr w:type="gramEnd"/>
+      <w:r>
+        <w:fldChar w:fldCharType="begin"/>
+      </w:r>
+      <w:r>
+        <w:instrText xml:space="preserve"> SEQ Table \* ARABIC \s 1 </w:instrText>
+      </w:r>
+      <w:r>
+        <w:fldChar w:fldCharType="separate"/>
+      </w:r>
       <w:r>
         <w:rPr>
           <w:noProof/>
         </w:rPr>
-        <w:t>6</w:t>
-      </w:r>
-      <w:r>
-        <w:t>.</w:t>
+        <w:t>1</w:t>
       </w:r>
       <w:r>
         <w:rPr>
           <w:noProof/>
         </w:rPr>
-        <w:t>1</w:t>
+        <w:fldChar w:fldCharType="end"/>
       </w:r>
       <w:r>
         <w:t>: CSC Task responsibilities</w:t>
       </w:r>
-      <w:r>
-        <w:rPr>
-          <w:lang w:eastAsia="en-AU"/>
-        </w:rPr>
-        <w:fldChar w:fldCharType="end"/>
-      </w:r>
-    </w:p>
-    <w:p>
-      <w:pPr>
-        <w:jc w:val="left"/>
-        <w:rPr>
-          <w:bCs/>
-          <w:szCs w:val="18"/>
-        </w:rPr>
-      </w:pPr>
-      <w:bookmarkStart w:id="34" w:name="_Ref305237610"/>
-      <w:r>
-        <w:br w:type="page"/>
-      </w:r>
-    </w:p>
-    <w:p>
-      <w:pPr>
-        <w:pStyle w:val="Caption"/>
-        <w:keepNext/>
-      </w:pPr>
-      <w:proofErr w:type="gramStart"/>
-      <w:r>
-        <w:lastRenderedPageBreak/>
-        <w:t xml:space="preserve">Table </w:t>
-      </w:r>
-      <w:proofErr w:type="gramEnd"/>
-      <w:r>
-        <w:fldChar w:fldCharType="begin"/>
-      </w:r>
-      <w:r>
-        <w:instrText xml:space="preserve"> STYLEREF 1 \s </w:instrText>
-      </w:r>
-      <w:r>
-        <w:fldChar w:fldCharType="separate"/>
-      </w:r>
-      <w:r>
-        <w:rPr>
-          <w:noProof/>
-        </w:rPr>
-        <w:t>6</w:t>
-      </w:r>
-      <w:r>
-        <w:rPr>
-          <w:noProof/>
-        </w:rPr>
-        <w:fldChar w:fldCharType="end"/>
-      </w:r>
-      <w:proofErr w:type="gramStart"/>
-      <w:r>
-        <w:t>.</w:t>
-      </w:r>
-      <w:proofErr w:type="gramEnd"/>
-      <w:r>
-        <w:fldChar w:fldCharType="begin"/>
-      </w:r>
-      <w:r>
-        <w:instrText xml:space="preserve"> SEQ Table \* ARABIC \s 1 </w:instrText>
-      </w:r>
-      <w:r>
-        <w:fldChar w:fldCharType="separate"/>
-      </w:r>
-      <w:r>
-        <w:rPr>
-          <w:noProof/>
-        </w:rPr>
-        <w:t>1</w:t>
-      </w:r>
-      <w:r>
-        <w:rPr>
-          <w:noProof/>
-        </w:rPr>
-        <w:fldChar w:fldCharType="end"/>
-      </w:r>
-      <w:r>
-        <w:t>: CSC Task responsibilities</w:t>
-      </w:r>
-      <w:bookmarkEnd w:id="34"/>
+      <w:bookmarkEnd w:id="35"/>
     </w:p>
     <w:tbl>
       <w:tblPr>
@@ -9744,9 +10152,9 @@
           <w:lang w:eastAsia="en-AU"/>
         </w:rPr>
       </w:pPr>
-      <w:bookmarkStart w:id="35" w:name="_Toc304639894"/>
-      <w:bookmarkStart w:id="36" w:name="_Toc304642601"/>
-      <w:bookmarkStart w:id="37" w:name="_Toc305254530"/>
+      <w:bookmarkStart w:id="36" w:name="_Toc304639894"/>
+      <w:bookmarkStart w:id="37" w:name="_Toc304642601"/>
+      <w:bookmarkStart w:id="38" w:name="_Toc305254530"/>
       <w:r>
         <w:rPr>
           <w:rFonts w:eastAsia="Times New Roman"/>
@@ -9755,8 +10163,8 @@
         <w:lastRenderedPageBreak/>
         <w:t>Power</w:t>
       </w:r>
-      <w:bookmarkEnd w:id="35"/>
       <w:bookmarkEnd w:id="36"/>
+      <w:bookmarkEnd w:id="37"/>
       <w:r>
         <w:rPr>
           <w:rFonts w:eastAsia="Times New Roman"/>
@@ -9764,7 +10172,7 @@
         </w:rPr>
         <w:t xml:space="preserve"> Overview</w:t>
       </w:r>
-      <w:bookmarkEnd w:id="37"/>
+      <w:bookmarkEnd w:id="38"/>
     </w:p>
     <w:p>
       <w:pPr>
@@ -9915,7 +10323,7 @@
                     <pic:cNvPicPr/>
                   </pic:nvPicPr>
                   <pic:blipFill>
-                    <a:blip r:embed="rId13">
+                    <a:blip r:embed="rId14">
                       <a:extLst>
                         <a:ext uri="{28A0092B-C50C-407E-A947-70E740481C1C}">
                           <a14:useLocalDpi xmlns:a14="http://schemas.microsoft.com/office/drawing/2010/main" val="0"/>
@@ -9949,8 +10357,8 @@
           <w:lang w:eastAsia="en-AU"/>
         </w:rPr>
       </w:pPr>
-      <w:bookmarkStart w:id="38" w:name="_Ref304651787"/>
-      <w:bookmarkStart w:id="39" w:name="_Toc305254541"/>
+      <w:bookmarkStart w:id="39" w:name="_Ref304651787"/>
+      <w:bookmarkStart w:id="40" w:name="_Toc305254541"/>
       <w:proofErr w:type="gramStart"/>
       <w:r>
         <w:t xml:space="preserve">Figure </w:t>
@@ -10003,11 +10411,11 @@
         </w:rPr>
         <w:fldChar w:fldCharType="end"/>
       </w:r>
-      <w:bookmarkEnd w:id="38"/>
+      <w:bookmarkEnd w:id="39"/>
       <w:r>
         <w:t xml:space="preserve"> - Simplified overview of the Satellite Power System</w:t>
       </w:r>
-      <w:bookmarkEnd w:id="39"/>
+      <w:bookmarkEnd w:id="40"/>
     </w:p>
     <w:p>
       <w:pPr>
@@ -10053,7 +10461,7 @@
           <w:lang w:eastAsia="en-AU"/>
         </w:rPr>
       </w:pPr>
-      <w:bookmarkStart w:id="40" w:name="_Toc305254531"/>
+      <w:bookmarkStart w:id="41" w:name="_Toc305254531"/>
       <w:r>
         <w:rPr>
           <w:lang w:eastAsia="en-AU"/>
@@ -10061,7 +10469,7 @@
         <w:lastRenderedPageBreak/>
         <w:t>Solar Array</w:t>
       </w:r>
-      <w:bookmarkEnd w:id="40"/>
+      <w:bookmarkEnd w:id="41"/>
     </w:p>
     <w:p>
       <w:pPr>
@@ -10194,7 +10602,7 @@
                     <pic:cNvPicPr/>
                   </pic:nvPicPr>
                   <pic:blipFill>
-                    <a:blip r:embed="rId14">
+                    <a:blip r:embed="rId15">
                       <a:extLst>
                         <a:ext uri="{28A0092B-C50C-407E-A947-70E740481C1C}">
                           <a14:useLocalDpi xmlns:a14="http://schemas.microsoft.com/office/drawing/2010/main" val="0"/>
@@ -10231,8 +10639,8 @@
           <w:lang w:eastAsia="en-AU"/>
         </w:rPr>
       </w:pPr>
-      <w:bookmarkStart w:id="41" w:name="_Ref304649908"/>
-      <w:bookmarkStart w:id="42" w:name="_Toc305254542"/>
+      <w:bookmarkStart w:id="42" w:name="_Ref304649908"/>
+      <w:bookmarkStart w:id="43" w:name="_Toc305254542"/>
       <w:proofErr w:type="gramStart"/>
       <w:r>
         <w:t xml:space="preserve">Figure </w:t>
@@ -10285,11 +10693,11 @@
         </w:rPr>
         <w:fldChar w:fldCharType="end"/>
       </w:r>
-      <w:bookmarkEnd w:id="41"/>
+      <w:bookmarkEnd w:id="42"/>
       <w:r>
         <w:t xml:space="preserve"> - Exploded view of Satellite structure including solar Array</w:t>
       </w:r>
-      <w:bookmarkEnd w:id="42"/>
+      <w:bookmarkEnd w:id="43"/>
     </w:p>
     <w:p>
       <w:pPr>
@@ -10303,7 +10711,7 @@
           <w:lang w:eastAsia="en-AU"/>
         </w:rPr>
       </w:pPr>
-      <w:bookmarkStart w:id="43" w:name="_Toc304639898"/>
+      <w:bookmarkStart w:id="44" w:name="_Toc304639898"/>
     </w:p>
     <w:p>
       <w:pPr>
@@ -10462,12 +10870,12 @@
           <w:numId w:val="1"/>
         </w:numPr>
       </w:pPr>
-      <w:bookmarkStart w:id="44" w:name="_Toc305254532"/>
+      <w:bookmarkStart w:id="45" w:name="_Toc305254532"/>
       <w:r>
         <w:lastRenderedPageBreak/>
         <w:t>Battery Charge Regulator</w:t>
       </w:r>
-      <w:bookmarkEnd w:id="44"/>
+      <w:bookmarkEnd w:id="45"/>
     </w:p>
     <w:p>
       <w:pPr>
@@ -10760,7 +11168,7 @@
           <w:lang w:eastAsia="en-AU"/>
         </w:rPr>
       </w:pPr>
-      <w:bookmarkStart w:id="45" w:name="_Toc305254533"/>
+      <w:bookmarkStart w:id="46" w:name="_Toc305254533"/>
       <w:r>
         <w:rPr>
           <w:lang w:eastAsia="en-AU"/>
@@ -10768,7 +11176,7 @@
         <w:lastRenderedPageBreak/>
         <w:t>Voltage Regulation</w:t>
       </w:r>
-      <w:bookmarkEnd w:id="45"/>
+      <w:bookmarkEnd w:id="46"/>
     </w:p>
     <w:p>
       <w:r>
@@ -10824,7 +11232,7 @@
         <w:pStyle w:val="Caption"/>
         <w:keepNext/>
       </w:pPr>
-      <w:bookmarkStart w:id="46" w:name="_Ref305249394"/>
+      <w:bookmarkStart w:id="47" w:name="_Ref305249394"/>
       <w:proofErr w:type="gramStart"/>
       <w:r>
         <w:t xml:space="preserve">Table </w:t>
@@ -10877,7 +11285,7 @@
         </w:rPr>
         <w:fldChar w:fldCharType="end"/>
       </w:r>
-      <w:bookmarkEnd w:id="46"/>
+      <w:bookmarkEnd w:id="47"/>
       <w:proofErr w:type="gramStart"/>
       <w:r>
         <w:t>-  Devices</w:t>
@@ -11993,7 +12401,7 @@
         </w:rPr>
         <w:br w:type="page"/>
       </w:r>
-      <w:bookmarkEnd w:id="43"/>
+      <w:bookmarkEnd w:id="44"/>
     </w:p>
     <w:p>
       <w:pPr>
@@ -12007,8 +12415,8 @@
           <w:lang w:eastAsia="en-AU"/>
         </w:rPr>
       </w:pPr>
-      <w:bookmarkStart w:id="47" w:name="_Toc304639904"/>
-      <w:bookmarkStart w:id="48" w:name="_Toc304642603"/>
+      <w:bookmarkStart w:id="48" w:name="_Toc304639904"/>
+      <w:bookmarkStart w:id="49" w:name="_Toc304642603"/>
       <w:r>
         <w:rPr>
           <w:rFonts w:eastAsia="Times New Roman"/>
@@ -12017,7 +12425,7 @@
         <w:lastRenderedPageBreak/>
         <w:t xml:space="preserve"> </w:t>
       </w:r>
-      <w:bookmarkStart w:id="49" w:name="_Toc305254534"/>
+      <w:bookmarkStart w:id="50" w:name="_Toc305254534"/>
       <w:r>
         <w:rPr>
           <w:rFonts w:eastAsia="Times New Roman"/>
@@ -12025,9 +12433,9 @@
         </w:rPr>
         <w:t>Telemetry</w:t>
       </w:r>
-      <w:bookmarkEnd w:id="47"/>
       <w:bookmarkEnd w:id="48"/>
       <w:bookmarkEnd w:id="49"/>
+      <w:bookmarkEnd w:id="50"/>
     </w:p>
     <w:p>
       <w:pPr>
@@ -12161,7 +12569,7 @@
                     <pic:cNvPicPr/>
                   </pic:nvPicPr>
                   <pic:blipFill>
-                    <a:blip r:embed="rId15">
+                    <a:blip r:embed="rId16">
                       <a:extLst>
                         <a:ext uri="{28A0092B-C50C-407E-A947-70E740481C1C}">
                           <a14:useLocalDpi xmlns:a14="http://schemas.microsoft.com/office/drawing/2010/main" val="0"/>
@@ -12192,8 +12600,8 @@
       <w:pPr>
         <w:pStyle w:val="Caption"/>
       </w:pPr>
-      <w:bookmarkStart w:id="50" w:name="_Ref304655050"/>
-      <w:bookmarkStart w:id="51" w:name="_Toc305254543"/>
+      <w:bookmarkStart w:id="51" w:name="_Ref304655050"/>
+      <w:bookmarkStart w:id="52" w:name="_Toc305254543"/>
       <w:proofErr w:type="gramStart"/>
       <w:r>
         <w:t xml:space="preserve">Figure </w:t>
@@ -12246,11 +12654,11 @@
         </w:rPr>
         <w:fldChar w:fldCharType="end"/>
       </w:r>
-      <w:bookmarkEnd w:id="50"/>
+      <w:bookmarkEnd w:id="51"/>
       <w:r>
         <w:t xml:space="preserve"> - Telemetry System Overview</w:t>
       </w:r>
-      <w:bookmarkEnd w:id="51"/>
+      <w:bookmarkEnd w:id="52"/>
       <w:r>
         <w:t xml:space="preserve"> </w:t>
       </w:r>
@@ -12416,8 +12824,8 @@
           <w:lang w:eastAsia="en-AU"/>
         </w:rPr>
       </w:pPr>
-      <w:bookmarkStart w:id="52" w:name="_Toc304639905"/>
-      <w:bookmarkStart w:id="53" w:name="_Toc304642604"/>
+      <w:bookmarkStart w:id="53" w:name="_Toc304639905"/>
+      <w:bookmarkStart w:id="54" w:name="_Toc304642604"/>
       <w:r>
         <w:rPr>
           <w:rFonts w:eastAsia="Times New Roman"/>
@@ -12446,7 +12854,7 @@
         <w:lastRenderedPageBreak/>
         <w:t xml:space="preserve"> </w:t>
       </w:r>
-      <w:bookmarkStart w:id="54" w:name="_Toc305254535"/>
+      <w:bookmarkStart w:id="55" w:name="_Toc305254535"/>
       <w:r>
         <w:rPr>
           <w:rFonts w:eastAsia="Times New Roman"/>
@@ -12454,9 +12862,9 @@
         </w:rPr>
         <w:t>Payloads</w:t>
       </w:r>
-      <w:bookmarkEnd w:id="52"/>
       <w:bookmarkEnd w:id="53"/>
       <w:bookmarkEnd w:id="54"/>
+      <w:bookmarkEnd w:id="55"/>
     </w:p>
     <w:p>
       <w:pPr>
@@ -12481,7 +12889,8 @@
           <w:lang w:eastAsia="en-AU"/>
         </w:rPr>
       </w:pPr>
-      <w:bookmarkStart w:id="55" w:name="_Toc304639906"/>
+      <w:bookmarkStart w:id="56" w:name="_Toc304639906"/>
+      <w:bookmarkStart w:id="57" w:name="_GoBack"/>
       <w:r>
         <w:rPr>
           <w:rFonts w:eastAsia="Times New Roman"/>
@@ -12489,7 +12898,7 @@
         </w:rPr>
         <w:t>Payload Computer</w:t>
       </w:r>
-      <w:bookmarkEnd w:id="55"/>
+      <w:bookmarkEnd w:id="56"/>
     </w:p>
     <w:p>
       <w:pPr>
@@ -12514,7 +12923,7 @@
           <w:lang w:eastAsia="en-AU"/>
         </w:rPr>
       </w:pPr>
-      <w:bookmarkStart w:id="56" w:name="_Toc304639907"/>
+      <w:bookmarkStart w:id="58" w:name="_Toc304639907"/>
       <w:r>
         <w:rPr>
           <w:rFonts w:eastAsia="Times New Roman"/>
@@ -12522,7 +12931,7 @@
         </w:rPr>
         <w:t>EDAC</w:t>
       </w:r>
-      <w:bookmarkEnd w:id="56"/>
+      <w:bookmarkEnd w:id="58"/>
     </w:p>
     <w:p>
       <w:pPr>
@@ -12537,7 +12946,7 @@
           <w:lang w:eastAsia="en-AU"/>
         </w:rPr>
       </w:pPr>
-      <w:bookmarkStart w:id="57" w:name="_Toc304639908"/>
+      <w:bookmarkStart w:id="59" w:name="_Toc304639908"/>
       <w:proofErr w:type="spellStart"/>
       <w:r>
         <w:rPr>
@@ -12546,7 +12955,7 @@
         </w:rPr>
         <w:t>Namuru</w:t>
       </w:r>
-      <w:bookmarkEnd w:id="57"/>
+      <w:bookmarkEnd w:id="59"/>
       <w:proofErr w:type="spellEnd"/>
     </w:p>
     <w:p>
@@ -12565,17 +12974,18 @@
           <w:numId w:val="1"/>
         </w:numPr>
       </w:pPr>
-      <w:bookmarkStart w:id="58" w:name="_Toc305254536"/>
+      <w:bookmarkStart w:id="60" w:name="_Toc305254536"/>
+      <w:bookmarkEnd w:id="57"/>
       <w:r>
         <w:lastRenderedPageBreak/>
         <w:t>Progress Summary</w:t>
       </w:r>
-      <w:bookmarkEnd w:id="58"/>
+      <w:bookmarkEnd w:id="60"/>
     </w:p>
     <w:p/>
     <w:sectPr>
-      <w:headerReference w:type="default" r:id="rId16"/>
-      <w:footerReference w:type="default" r:id="rId17"/>
+      <w:headerReference w:type="default" r:id="rId17"/>
+      <w:footerReference w:type="default" r:id="rId18"/>
       <w:pgSz w:w="11906" w:h="16838"/>
       <w:pgMar w:top="1440" w:right="1440" w:bottom="1440" w:left="1440" w:header="708" w:footer="708" w:gutter="0"/>
       <w:pgNumType w:start="0"/>
@@ -12646,7 +13056,7 @@
           <w:rPr>
             <w:noProof/>
           </w:rPr>
-          <w:t>9</w:t>
+          <w:t>29</w:t>
         </w:r>
         <w:r>
           <w:rPr>
@@ -15111,7 +15521,7 @@
       <w:lvlText w:val="%1.%2"/>
       <w:lvlJc w:val="left"/>
       <w:pPr>
-        <w:ind w:left="576" w:hanging="576"/>
+        <w:ind w:left="860" w:hanging="576"/>
       </w:pPr>
     </w:lvl>
     <w:lvl w:ilvl="2">
@@ -15838,6 +16248,7 @@
         <w:numId w:val="26"/>
       </w:numPr>
       <w:spacing w:before="200" w:after="0"/>
+      <w:ind w:left="576"/>
       <w:outlineLvl w:val="1"/>
     </w:pPr>
     <w:rPr>
@@ -16730,6 +17141,7 @@
         <w:numId w:val="26"/>
       </w:numPr>
       <w:spacing w:before="200" w:after="0"/>
+      <w:ind w:left="576"/>
       <w:outlineLvl w:val="1"/>
     </w:pPr>
     <w:rPr>

</xml_diff>

<commit_message>
*added PDF folder *fixed COMMS0006_SwC_Flow_Diagram.SchDoc typo *Updated document ListOfDocuments.xls *cleaned up schodocpreview files *updated primer report
git-svn-id: svn+ssh://localhost/home/pcb/svn@54 265e18a8-33ca-405d-8757-c40a9e3cabe4
</commit_message>
<xml_diff>
--- a/Overview Documentaiton/BLUE2011.1.1 BLUEsat Primer.docx
+++ b/Overview Documentaiton/BLUE2011.1.1 BLUEsat Primer.docx
@@ -2,8 +2,8 @@
 <file path=word/document.xml><?xml version="1.0" encoding="utf-8"?>
 <w:document xmlns:wpc="http://schemas.microsoft.com/office/word/2010/wordprocessingCanvas" xmlns:mc="http://schemas.openxmlformats.org/markup-compatibility/2006" xmlns:o="urn:schemas-microsoft-com:office:office" xmlns:r="http://schemas.openxmlformats.org/officeDocument/2006/relationships" xmlns:m="http://schemas.openxmlformats.org/officeDocument/2006/math" xmlns:v="urn:schemas-microsoft-com:vml" xmlns:wp14="http://schemas.microsoft.com/office/word/2010/wordprocessingDrawing" xmlns:wp="http://schemas.openxmlformats.org/drawingml/2006/wordprocessingDrawing" xmlns:w10="urn:schemas-microsoft-com:office:word" xmlns:w="http://schemas.openxmlformats.org/wordprocessingml/2006/main" xmlns:w14="http://schemas.microsoft.com/office/word/2010/wordml" xmlns:wpg="http://schemas.microsoft.com/office/word/2010/wordprocessingGroup" xmlns:wpi="http://schemas.microsoft.com/office/word/2010/wordprocessingInk" xmlns:wne="http://schemas.microsoft.com/office/word/2006/wordml" xmlns:wps="http://schemas.microsoft.com/office/word/2010/wordprocessingShape" mc:Ignorable="w14 wp14">
   <w:body>
-    <w:bookmarkStart w:id="0" w:name="_Toc304639883" w:displacedByCustomXml="next"/>
-    <w:bookmarkStart w:id="1" w:name="_Toc304642596" w:displacedByCustomXml="next"/>
+    <w:bookmarkStart w:id="0" w:name="_Toc304642596" w:displacedByCustomXml="next"/>
+    <w:bookmarkStart w:id="1" w:name="_Toc304639883" w:displacedByCustomXml="next"/>
     <w:sdt>
       <w:sdtPr>
         <w:rPr>
@@ -181,9 +181,6 @@
                 </w:rPr>
                 <w:alias w:val="Subtitle"/>
                 <w:id w:val="15524255"/>
-                <w:placeholder>
-                  <w:docPart w:val="B2F5943E4AFF491B92E65C8A200D76EB"/>
-                </w:placeholder>
                 <w:dataBinding w:prefixMappings="xmlns:ns0='http://schemas.openxmlformats.org/package/2006/metadata/core-properties' xmlns:ns1='http://purl.org/dc/elements/1.1/'" w:xpath="/ns0:coreProperties[1]/ns1:subject[1]" w:storeItemID="{6C3C8BC8-F283-45AE-878A-BAB7291924A1}"/>
                 <w:text/>
               </w:sdtPr>
@@ -440,7 +437,7 @@
                         <w:szCs w:val="32"/>
                         <w:lang w:val="en-US"/>
                       </w:rPr>
-                      <w:t>30/9/2011</w:t>
+                      <w:t>9/30/2011</w:t>
                     </w:r>
                   </w:p>
                 </w:tc>
@@ -514,6 +511,97 @@
     <w:p>
       <w:pPr>
         <w:rPr>
+          <w:lang w:eastAsia="en-AU"/>
+        </w:rPr>
+      </w:pPr>
+      <w:r>
+        <w:rPr>
+          <w:lang w:eastAsia="en-AU"/>
+        </w:rPr>
+        <w:t xml:space="preserve">After a history of poor documentation management, this document is the first effort to try to formalise the way in which records are kept within the </w:t>
+      </w:r>
+      <w:proofErr w:type="spellStart"/>
+      <w:r>
+        <w:rPr>
+          <w:lang w:eastAsia="en-AU"/>
+        </w:rPr>
+        <w:t>BLUEsat</w:t>
+      </w:r>
+      <w:proofErr w:type="spellEnd"/>
+      <w:r>
+        <w:rPr>
+          <w:lang w:eastAsia="en-AU"/>
+        </w:rPr>
+        <w:t xml:space="preserve"> project. The aim of this and the ongoing documentation overhaul is </w:t>
+      </w:r>
+      <w:r>
+        <w:rPr>
+          <w:lang w:eastAsia="en-AU"/>
+        </w:rPr>
+        <w:t xml:space="preserve">ensure </w:t>
+      </w:r>
+      <w:r>
+        <w:rPr>
+          <w:lang w:eastAsia="en-AU"/>
+        </w:rPr>
+        <w:t>the project mature</w:t>
+      </w:r>
+      <w:r>
+        <w:rPr>
+          <w:lang w:eastAsia="en-AU"/>
+        </w:rPr>
+        <w:t>s</w:t>
+      </w:r>
+      <w:r>
+        <w:rPr>
+          <w:lang w:eastAsia="en-AU"/>
+        </w:rPr>
+        <w:t xml:space="preserve"> professionally and the integrity of </w:t>
+      </w:r>
+      <w:proofErr w:type="spellStart"/>
+      <w:r>
+        <w:rPr>
+          <w:lang w:eastAsia="en-AU"/>
+        </w:rPr>
+        <w:t>BLUEsat’s</w:t>
+      </w:r>
+      <w:r>
+        <w:rPr>
+          <w:lang w:eastAsia="en-AU"/>
+        </w:rPr>
+        <w:t>engineering</w:t>
+      </w:r>
+      <w:proofErr w:type="spellEnd"/>
+      <w:r>
+        <w:rPr>
+          <w:lang w:eastAsia="en-AU"/>
+        </w:rPr>
+        <w:t xml:space="preserve"> practices </w:t>
+      </w:r>
+      <w:proofErr w:type="gramStart"/>
+      <w:r>
+        <w:rPr>
+          <w:lang w:eastAsia="en-AU"/>
+        </w:rPr>
+        <w:t>are</w:t>
+      </w:r>
+      <w:proofErr w:type="gramEnd"/>
+      <w:r>
+        <w:rPr>
+          <w:lang w:eastAsia="en-AU"/>
+        </w:rPr>
+        <w:t xml:space="preserve"> </w:t>
+      </w:r>
+      <w:r>
+        <w:rPr>
+          <w:lang w:eastAsia="en-AU"/>
+        </w:rPr>
+        <w:t>maintained.</w:t>
+      </w:r>
+    </w:p>
+    <w:p>
+      <w:pPr>
+        <w:rPr>
           <w:rFonts w:ascii="Times New Roman" w:hAnsi="Times New Roman" w:cs="Times New Roman"/>
           <w:sz w:val="24"/>
           <w:szCs w:val="24"/>
@@ -577,7 +665,7 @@
         <w:rPr>
           <w:lang w:eastAsia="en-AU"/>
         </w:rPr>
-        <w:t xml:space="preserve">  </w:t>
+        <w:t xml:space="preserve"> </w:t>
       </w:r>
       <w:r>
         <w:rPr>
@@ -589,29 +677,21 @@
         <w:rPr>
           <w:lang w:eastAsia="en-AU"/>
         </w:rPr>
-        <w:t xml:space="preserve">r. For a fully detailed technical report regarding the design of the satellite and current development progress, please consult document BLUE.2011.2.0 – </w:t>
-      </w:r>
-      <w:proofErr w:type="spellStart"/>
-      <w:r>
-        <w:rPr>
-          <w:lang w:eastAsia="en-AU"/>
-        </w:rPr>
-        <w:t>BLUEsat</w:t>
-      </w:r>
-      <w:proofErr w:type="spellEnd"/>
-      <w:r>
-        <w:rPr>
-          <w:lang w:eastAsia="en-AU"/>
-        </w:rPr>
-        <w:t xml:space="preserve"> Technical Design Report.</w:t>
-      </w:r>
-    </w:p>
-    <w:p>
-      <w:pPr>
-        <w:rPr>
-          <w:lang w:eastAsia="en-AU"/>
-        </w:rPr>
-      </w:pPr>
+        <w:t xml:space="preserve">r. </w:t>
+      </w:r>
+    </w:p>
+    <w:p>
+      <w:pPr>
+        <w:rPr>
+          <w:lang w:eastAsia="en-AU"/>
+        </w:rPr>
+      </w:pPr>
+      <w:r>
+        <w:rPr>
+          <w:lang w:eastAsia="en-AU"/>
+        </w:rPr>
+        <w:t xml:space="preserve">Documents are currently being worked on that contain greater technical detail regarding the design of the satellite. However, with the drawing database and project wiki, knowledge of the design of the satellite is well maintained. If information further than the technical drawings is required, for now, the reader should consult the members of the project directly. </w:t>
+      </w:r>
     </w:p>
     <w:p>
       <w:pPr>
@@ -2940,7 +3020,7 @@
                     </pic:cNvPicPr>
                   </pic:nvPicPr>
                   <pic:blipFill>
-                    <a:blip r:embed="rId9">
+                    <a:blip r:embed="rId10">
                       <a:extLst>
                         <a:ext uri="{28A0092B-C50C-407E-A947-70E740481C1C}">
                           <a14:useLocalDpi xmlns:a14="http://schemas.microsoft.com/office/drawing/2010/main" val="0"/>
@@ -4153,7 +4233,7 @@
                     <pic:cNvPicPr/>
                   </pic:nvPicPr>
                   <pic:blipFill>
-                    <a:blip r:embed="rId10">
+                    <a:blip r:embed="rId11">
                       <a:extLst>
                         <a:ext uri="{28A0092B-C50C-407E-A947-70E740481C1C}">
                           <a14:useLocalDpi xmlns:a14="http://schemas.microsoft.com/office/drawing/2010/main" val="0"/>
@@ -4194,12 +4274,23 @@
       <w:r>
         <w:t xml:space="preserve">Figure </w:t>
       </w:r>
+      <w:fldSimple w:instr=" STYLEREF 1 \s ">
+        <w:r>
+          <w:rPr>
+            <w:noProof/>
+          </w:rPr>
+          <w:t>6</w:t>
+        </w:r>
+      </w:fldSimple>
+      <w:r>
+        <w:t>.</w:t>
+      </w:r>
       <w:proofErr w:type="gramEnd"/>
       <w:r>
         <w:fldChar w:fldCharType="begin"/>
       </w:r>
       <w:r>
-        <w:instrText xml:space="preserve"> STYLEREF 1 \s </w:instrText>
+        <w:instrText xml:space="preserve"> SEQ Figure \* ARABIC \s 1 </w:instrText>
       </w:r>
       <w:r>
         <w:fldChar w:fldCharType="separate"/>
@@ -4208,38 +4299,9 @@
         <w:rPr>
           <w:noProof/>
         </w:rPr>
-        <w:t>6</w:t>
-      </w:r>
-      <w:r>
-        <w:rPr>
-          <w:noProof/>
-        </w:rPr>
-        <w:fldChar w:fldCharType="end"/>
-      </w:r>
-      <w:proofErr w:type="gramStart"/>
-      <w:r>
-        <w:t>.</w:t>
-      </w:r>
-      <w:proofErr w:type="gramEnd"/>
-      <w:r>
-        <w:fldChar w:fldCharType="begin"/>
-      </w:r>
-      <w:r>
-        <w:instrText xml:space="preserve"> SEQ Figure \* ARABIC \s 1 </w:instrText>
-      </w:r>
-      <w:r>
-        <w:fldChar w:fldCharType="separate"/>
-      </w:r>
-      <w:r>
-        <w:rPr>
-          <w:noProof/>
-        </w:rPr>
         <w:t>1</w:t>
       </w:r>
       <w:r>
-        <w:rPr>
-          <w:noProof/>
-        </w:rPr>
         <w:fldChar w:fldCharType="end"/>
       </w:r>
       <w:bookmarkEnd w:id="17"/>
@@ -5914,7 +5976,7 @@
                     <pic:cNvPicPr/>
                   </pic:nvPicPr>
                   <pic:blipFill>
-                    <a:blip r:embed="rId11">
+                    <a:blip r:embed="rId12">
                       <a:extLst>
                         <a:ext uri="{28A0092B-C50C-407E-A947-70E740481C1C}">
                           <a14:useLocalDpi xmlns:a14="http://schemas.microsoft.com/office/drawing/2010/main" val="0"/>
@@ -5954,12 +6016,23 @@
       <w:r>
         <w:t xml:space="preserve">Figure </w:t>
       </w:r>
+      <w:fldSimple w:instr=" STYLEREF 1 \s ">
+        <w:r>
+          <w:rPr>
+            <w:noProof/>
+          </w:rPr>
+          <w:t>6</w:t>
+        </w:r>
+      </w:fldSimple>
+      <w:r>
+        <w:t>.</w:t>
+      </w:r>
       <w:proofErr w:type="gramEnd"/>
       <w:r>
         <w:fldChar w:fldCharType="begin"/>
       </w:r>
       <w:r>
-        <w:instrText xml:space="preserve"> STYLEREF 1 \s </w:instrText>
+        <w:instrText xml:space="preserve"> SEQ Figure \* ARABIC \s 1 </w:instrText>
       </w:r>
       <w:r>
         <w:fldChar w:fldCharType="separate"/>
@@ -5968,38 +6041,9 @@
         <w:rPr>
           <w:noProof/>
         </w:rPr>
-        <w:t>6</w:t>
-      </w:r>
-      <w:r>
-        <w:rPr>
-          <w:noProof/>
-        </w:rPr>
-        <w:fldChar w:fldCharType="end"/>
-      </w:r>
-      <w:proofErr w:type="gramStart"/>
-      <w:r>
-        <w:t>.</w:t>
-      </w:r>
-      <w:proofErr w:type="gramEnd"/>
-      <w:r>
-        <w:fldChar w:fldCharType="begin"/>
-      </w:r>
-      <w:r>
-        <w:instrText xml:space="preserve"> SEQ Figure \* ARABIC \s 1 </w:instrText>
-      </w:r>
-      <w:r>
-        <w:fldChar w:fldCharType="separate"/>
-      </w:r>
-      <w:r>
-        <w:rPr>
-          <w:noProof/>
-        </w:rPr>
         <w:t>2</w:t>
       </w:r>
       <w:r>
-        <w:rPr>
-          <w:noProof/>
-        </w:rPr>
         <w:fldChar w:fldCharType="end"/>
       </w:r>
       <w:bookmarkEnd w:id="23"/>
@@ -6818,6 +6862,81 @@
           </w:p>
         </w:tc>
       </w:tr>
+      <w:tr>
+        <w:trPr>
+          <w:trHeight w:val="300"/>
+        </w:trPr>
+        <w:tc>
+          <w:tcPr>
+            <w:tcW w:w="1433" w:type="dxa"/>
+            <w:tcBorders>
+              <w:top w:val="nil"/>
+              <w:left w:val="nil"/>
+              <w:bottom w:val="nil"/>
+              <w:right w:val="nil"/>
+            </w:tcBorders>
+            <w:shd w:val="clear" w:color="auto" w:fill="auto"/>
+            <w:noWrap/>
+            <w:vAlign w:val="bottom"/>
+          </w:tcPr>
+          <w:p>
+            <w:pPr>
+              <w:spacing w:after="0" w:line="240" w:lineRule="auto"/>
+              <w:jc w:val="left"/>
+              <w:rPr>
+                <w:rFonts w:ascii="Calibri" w:eastAsia="Times New Roman" w:hAnsi="Calibri" w:cs="Calibri"/>
+                <w:i/>
+                <w:color w:val="000000"/>
+                <w:lang w:eastAsia="en-AU"/>
+              </w:rPr>
+            </w:pPr>
+            <w:r>
+              <w:rPr>
+                <w:rFonts w:ascii="Calibri" w:eastAsia="Times New Roman" w:hAnsi="Calibri" w:cs="Calibri"/>
+                <w:i/>
+                <w:color w:val="000000"/>
+                <w:lang w:eastAsia="en-AU"/>
+              </w:rPr>
+              <w:t>COMS0006</w:t>
+            </w:r>
+          </w:p>
+        </w:tc>
+        <w:tc>
+          <w:tcPr>
+            <w:tcW w:w="3560" w:type="dxa"/>
+            <w:tcBorders>
+              <w:top w:val="nil"/>
+              <w:left w:val="nil"/>
+              <w:bottom w:val="nil"/>
+              <w:right w:val="nil"/>
+            </w:tcBorders>
+            <w:shd w:val="clear" w:color="auto" w:fill="auto"/>
+            <w:noWrap/>
+            <w:vAlign w:val="bottom"/>
+          </w:tcPr>
+          <w:p>
+            <w:pPr>
+              <w:spacing w:after="0" w:line="240" w:lineRule="auto"/>
+              <w:jc w:val="left"/>
+              <w:rPr>
+                <w:rFonts w:ascii="Calibri" w:eastAsia="Times New Roman" w:hAnsi="Calibri" w:cs="Calibri"/>
+                <w:i/>
+                <w:color w:val="000000"/>
+                <w:lang w:eastAsia="en-AU"/>
+              </w:rPr>
+            </w:pPr>
+            <w:r>
+              <w:rPr>
+                <w:rFonts w:ascii="Calibri" w:eastAsia="Times New Roman" w:hAnsi="Calibri" w:cs="Calibri"/>
+                <w:i/>
+                <w:color w:val="000000"/>
+                <w:lang w:eastAsia="en-AU"/>
+              </w:rPr>
+              <w:t>Switching Circuit Signal Flow</w:t>
+            </w:r>
+          </w:p>
+        </w:tc>
+      </w:tr>
     </w:tbl>
     <w:p/>
     <w:p>
@@ -7559,7 +7678,7 @@
           <w:lang w:eastAsia="en-AU"/>
         </w:rPr>
         <w:drawing>
-          <wp:inline distT="0" distB="0" distL="0" distR="0" wp14:anchorId="7E56A0AD" wp14:editId="5C5EFA17">
+          <wp:inline distT="0" distB="0" distL="0" distR="0" wp14:anchorId="293A19DA" wp14:editId="34FE905F">
             <wp:extent cx="5999197" cy="3604437"/>
             <wp:effectExtent l="0" t="0" r="1905" b="0"/>
             <wp:docPr id="8" name="Picture 8"/>
@@ -7574,7 +7693,7 @@
                     <pic:cNvPicPr/>
                   </pic:nvPicPr>
                   <pic:blipFill>
-                    <a:blip r:embed="rId12">
+                    <a:blip r:embed="rId13">
                       <a:extLst>
                         <a:ext uri="{28A0092B-C50C-407E-A947-70E740481C1C}">
                           <a14:useLocalDpi xmlns:a14="http://schemas.microsoft.com/office/drawing/2010/main" val="0"/>
@@ -7614,12 +7733,23 @@
       <w:r>
         <w:t xml:space="preserve">Figure </w:t>
       </w:r>
+      <w:fldSimple w:instr=" STYLEREF 1 \s ">
+        <w:r>
+          <w:rPr>
+            <w:noProof/>
+          </w:rPr>
+          <w:t>6</w:t>
+        </w:r>
+      </w:fldSimple>
+      <w:r>
+        <w:t>.</w:t>
+      </w:r>
       <w:proofErr w:type="gramEnd"/>
       <w:r>
         <w:fldChar w:fldCharType="begin"/>
       </w:r>
       <w:r>
-        <w:instrText xml:space="preserve"> STYLEREF 1 \s </w:instrText>
+        <w:instrText xml:space="preserve"> SEQ Figure \* ARABIC \s 1 </w:instrText>
       </w:r>
       <w:r>
         <w:fldChar w:fldCharType="separate"/>
@@ -7628,38 +7758,9 @@
         <w:rPr>
           <w:noProof/>
         </w:rPr>
-        <w:t>6</w:t>
-      </w:r>
-      <w:r>
-        <w:rPr>
-          <w:noProof/>
-        </w:rPr>
-        <w:fldChar w:fldCharType="end"/>
-      </w:r>
-      <w:proofErr w:type="gramStart"/>
-      <w:r>
-        <w:t>.</w:t>
-      </w:r>
-      <w:proofErr w:type="gramEnd"/>
-      <w:r>
-        <w:fldChar w:fldCharType="begin"/>
-      </w:r>
-      <w:r>
-        <w:instrText xml:space="preserve"> SEQ Figure \* ARABIC \s 1 </w:instrText>
-      </w:r>
-      <w:r>
-        <w:fldChar w:fldCharType="separate"/>
-      </w:r>
-      <w:r>
-        <w:rPr>
-          <w:noProof/>
-        </w:rPr>
         <w:t>3</w:t>
       </w:r>
       <w:r>
-        <w:rPr>
-          <w:noProof/>
-        </w:rPr>
         <w:fldChar w:fldCharType="end"/>
       </w:r>
       <w:bookmarkEnd w:id="29"/>
@@ -7933,6 +8034,171 @@
         <w:rPr>
           <w:lang w:eastAsia="en-AU"/>
         </w:rPr>
+        <w:t xml:space="preserve">A diagram of the designed multiplexer array is shown below in </w:t>
+      </w:r>
+      <w:r>
+        <w:rPr>
+          <w:lang w:eastAsia="en-AU"/>
+        </w:rPr>
+        <w:fldChar w:fldCharType="begin"/>
+      </w:r>
+      <w:r>
+        <w:rPr>
+          <w:lang w:eastAsia="en-AU"/>
+        </w:rPr>
+        <w:instrText xml:space="preserve"> REF _Ref305265825 \h </w:instrText>
+      </w:r>
+      <w:r>
+        <w:rPr>
+          <w:lang w:eastAsia="en-AU"/>
+        </w:rPr>
+      </w:r>
+      <w:r>
+        <w:rPr>
+          <w:lang w:eastAsia="en-AU"/>
+        </w:rPr>
+        <w:fldChar w:fldCharType="separate"/>
+      </w:r>
+      <w:r>
+        <w:t xml:space="preserve">Figure </w:t>
+      </w:r>
+      <w:r>
+        <w:rPr>
+          <w:noProof/>
+        </w:rPr>
+        <w:t>6</w:t>
+      </w:r>
+      <w:r>
+        <w:t>.</w:t>
+      </w:r>
+      <w:r>
+        <w:rPr>
+          <w:noProof/>
+        </w:rPr>
+        <w:t>4</w:t>
+      </w:r>
+      <w:r>
+        <w:rPr>
+          <w:lang w:eastAsia="en-AU"/>
+        </w:rPr>
+        <w:fldChar w:fldCharType="end"/>
+      </w:r>
+      <w:r>
+        <w:rPr>
+          <w:lang w:eastAsia="en-AU"/>
+        </w:rPr>
+        <w:t>.</w:t>
+      </w:r>
+    </w:p>
+    <w:p>
+      <w:pPr>
+        <w:keepNext/>
+      </w:pPr>
+      <w:r>
+        <w:rPr>
+          <w:noProof/>
+          <w:lang w:eastAsia="en-AU"/>
+        </w:rPr>
+        <w:drawing>
+          <wp:inline distT="0" distB="0" distL="0" distR="0" wp14:anchorId="0F809A75" wp14:editId="53B239F8">
+            <wp:extent cx="5731510" cy="3333115"/>
+            <wp:effectExtent l="0" t="0" r="2540" b="635"/>
+            <wp:docPr id="9" name="Picture 9"/>
+            <wp:cNvGraphicFramePr>
+              <a:graphicFrameLocks xmlns:a="http://schemas.openxmlformats.org/drawingml/2006/main" noChangeAspect="1"/>
+            </wp:cNvGraphicFramePr>
+            <a:graphic xmlns:a="http://schemas.openxmlformats.org/drawingml/2006/main">
+              <a:graphicData uri="http://schemas.openxmlformats.org/drawingml/2006/picture">
+                <pic:pic xmlns:pic="http://schemas.openxmlformats.org/drawingml/2006/picture">
+                  <pic:nvPicPr>
+                    <pic:cNvPr id="0" name="switchingcircuitDesign.jpg"/>
+                    <pic:cNvPicPr/>
+                  </pic:nvPicPr>
+                  <pic:blipFill>
+                    <a:blip r:embed="rId14">
+                      <a:extLst>
+                        <a:ext uri="{28A0092B-C50C-407E-A947-70E740481C1C}">
+                          <a14:useLocalDpi xmlns:a14="http://schemas.microsoft.com/office/drawing/2010/main" val="0"/>
+                        </a:ext>
+                      </a:extLst>
+                    </a:blip>
+                    <a:stretch>
+                      <a:fillRect/>
+                    </a:stretch>
+                  </pic:blipFill>
+                  <pic:spPr>
+                    <a:xfrm>
+                      <a:off x="0" y="0"/>
+                      <a:ext cx="5731510" cy="3333115"/>
+                    </a:xfrm>
+                    <a:prstGeom prst="rect">
+                      <a:avLst/>
+                    </a:prstGeom>
+                  </pic:spPr>
+                </pic:pic>
+              </a:graphicData>
+            </a:graphic>
+          </wp:inline>
+        </w:drawing>
+      </w:r>
+    </w:p>
+    <w:p>
+      <w:pPr>
+        <w:pStyle w:val="Caption"/>
+        <w:rPr>
+          <w:lang w:eastAsia="en-AU"/>
+        </w:rPr>
+      </w:pPr>
+      <w:bookmarkStart w:id="32" w:name="_Ref305265825"/>
+      <w:proofErr w:type="gramStart"/>
+      <w:r>
+        <w:t xml:space="preserve">Figure </w:t>
+      </w:r>
+      <w:fldSimple w:instr=" STYLEREF 1 \s ">
+        <w:r>
+          <w:rPr>
+            <w:noProof/>
+          </w:rPr>
+          <w:t>6</w:t>
+        </w:r>
+      </w:fldSimple>
+      <w:r>
+        <w:t>.</w:t>
+      </w:r>
+      <w:proofErr w:type="gramEnd"/>
+      <w:r>
+        <w:fldChar w:fldCharType="begin"/>
+      </w:r>
+      <w:r>
+        <w:instrText xml:space="preserve"> SEQ Figure \* ARABIC \s 1 </w:instrText>
+      </w:r>
+      <w:r>
+        <w:fldChar w:fldCharType="separate"/>
+      </w:r>
+      <w:r>
+        <w:rPr>
+          <w:noProof/>
+        </w:rPr>
+        <w:t>4</w:t>
+      </w:r>
+      <w:r>
+        <w:fldChar w:fldCharType="end"/>
+      </w:r>
+      <w:bookmarkEnd w:id="32"/>
+      <w:r>
+        <w:t xml:space="preserve"> - Switching Circuit Signal Flow</w:t>
+      </w:r>
+    </w:p>
+    <w:p>
+      <w:pPr>
+        <w:rPr>
+          <w:lang w:eastAsia="en-AU"/>
+        </w:rPr>
+      </w:pPr>
+      <w:r>
+        <w:rPr>
+          <w:lang w:eastAsia="en-AU"/>
+        </w:rPr>
         <w:t>The analog</w:t>
       </w:r>
       <w:r>
@@ -7970,6 +8236,7 @@
         <w:rPr>
           <w:lang w:eastAsia="en-AU"/>
         </w:rPr>
+        <w:lastRenderedPageBreak/>
         <w:t>The detailed schematic is shown in drawing COMS0004.</w:t>
       </w:r>
     </w:p>
@@ -8086,7 +8353,6 @@
         <w:rPr>
           <w:lang w:eastAsia="en-AU"/>
         </w:rPr>
-        <w:lastRenderedPageBreak/>
         <w:t>Groundstation</w:t>
       </w:r>
       <w:proofErr w:type="spellEnd"/>
@@ -8129,7 +8395,7 @@
           <w:lang w:eastAsia="en-AU"/>
         </w:rPr>
       </w:pPr>
-      <w:bookmarkStart w:id="32" w:name="_Toc305254529"/>
+      <w:bookmarkStart w:id="33" w:name="_Toc305254529"/>
       <w:r>
         <w:rPr>
           <w:rFonts w:eastAsia="Times New Roman"/>
@@ -8147,7 +8413,7 @@
       </w:r>
       <w:bookmarkEnd w:id="26"/>
       <w:bookmarkEnd w:id="27"/>
-      <w:bookmarkEnd w:id="32"/>
+      <w:bookmarkEnd w:id="33"/>
     </w:p>
     <w:p>
       <w:pPr>
@@ -9202,7 +9468,7 @@
           <w:lang w:eastAsia="en-AU"/>
         </w:rPr>
         <w:drawing>
-          <wp:inline distT="0" distB="0" distL="0" distR="0" wp14:anchorId="333A60CE" wp14:editId="61A07F59">
+          <wp:inline distT="0" distB="0" distL="0" distR="0" wp14:anchorId="7F73DB9E" wp14:editId="1ABD2886">
             <wp:extent cx="5082540" cy="2265045"/>
             <wp:effectExtent l="0" t="0" r="3810" b="1905"/>
             <wp:docPr id="2" name="Picture 2"/>
@@ -9219,7 +9485,7 @@
                     </pic:cNvPicPr>
                   </pic:nvPicPr>
                   <pic:blipFill>
-                    <a:blip r:embed="rId13">
+                    <a:blip r:embed="rId15">
                       <a:extLst>
                         <a:ext uri="{28A0092B-C50C-407E-A947-70E740481C1C}">
                           <a14:useLocalDpi xmlns:a14="http://schemas.microsoft.com/office/drawing/2010/main" val="0"/>
@@ -9255,18 +9521,29 @@
       <w:pPr>
         <w:pStyle w:val="Caption"/>
       </w:pPr>
-      <w:bookmarkStart w:id="33" w:name="_Ref305237177"/>
-      <w:bookmarkStart w:id="34" w:name="_Toc305254540"/>
+      <w:bookmarkStart w:id="34" w:name="_Ref305237177"/>
+      <w:bookmarkStart w:id="35" w:name="_Toc305254540"/>
       <w:proofErr w:type="gramStart"/>
       <w:r>
         <w:t xml:space="preserve">Figure </w:t>
       </w:r>
+      <w:fldSimple w:instr=" STYLEREF 1 \s ">
+        <w:r>
+          <w:rPr>
+            <w:noProof/>
+          </w:rPr>
+          <w:t>6</w:t>
+        </w:r>
+      </w:fldSimple>
+      <w:r>
+        <w:t>.</w:t>
+      </w:r>
       <w:proofErr w:type="gramEnd"/>
       <w:r>
         <w:fldChar w:fldCharType="begin"/>
       </w:r>
       <w:r>
-        <w:instrText xml:space="preserve"> STYLEREF 1 \s </w:instrText>
+        <w:instrText xml:space="preserve"> SEQ Figure \* ARABIC \s 1 </w:instrText>
       </w:r>
       <w:r>
         <w:fldChar w:fldCharType="separate"/>
@@ -9275,45 +9552,16 @@
         <w:rPr>
           <w:noProof/>
         </w:rPr>
-        <w:t>6</w:t>
-      </w:r>
-      <w:r>
-        <w:rPr>
-          <w:noProof/>
-        </w:rPr>
+        <w:t>5</w:t>
+      </w:r>
+      <w:r>
         <w:fldChar w:fldCharType="end"/>
       </w:r>
-      <w:proofErr w:type="gramStart"/>
-      <w:r>
-        <w:t>.</w:t>
-      </w:r>
-      <w:proofErr w:type="gramEnd"/>
-      <w:r>
-        <w:fldChar w:fldCharType="begin"/>
-      </w:r>
-      <w:r>
-        <w:instrText xml:space="preserve"> SEQ Figure \* ARABIC \s 1 </w:instrText>
-      </w:r>
-      <w:r>
-        <w:fldChar w:fldCharType="separate"/>
-      </w:r>
-      <w:r>
-        <w:rPr>
-          <w:noProof/>
-        </w:rPr>
-        <w:t>4</w:t>
-      </w:r>
-      <w:r>
-        <w:rPr>
-          <w:noProof/>
-        </w:rPr>
-        <w:fldChar w:fldCharType="end"/>
-      </w:r>
       <w:r>
         <w:t>: CSC OS Structure</w:t>
       </w:r>
-      <w:bookmarkEnd w:id="33"/>
       <w:bookmarkEnd w:id="34"/>
+      <w:bookmarkEnd w:id="35"/>
     </w:p>
     <w:p>
       <w:pPr>
@@ -9457,7 +9705,7 @@
           <w:szCs w:val="18"/>
         </w:rPr>
       </w:pPr>
-      <w:bookmarkStart w:id="35" w:name="_Ref305237610"/>
+      <w:bookmarkStart w:id="36" w:name="_Ref305237610"/>
       <w:r>
         <w:br w:type="page"/>
       </w:r>
@@ -9500,15 +9748,12 @@
         <w:t>1</w:t>
       </w:r>
       <w:r>
-        <w:rPr>
-          <w:noProof/>
-        </w:rPr>
         <w:fldChar w:fldCharType="end"/>
       </w:r>
       <w:r>
         <w:t>: CSC Task responsibilities</w:t>
       </w:r>
-      <w:bookmarkEnd w:id="35"/>
+      <w:bookmarkEnd w:id="36"/>
     </w:p>
     <w:tbl>
       <w:tblPr>
@@ -10152,9 +10397,9 @@
           <w:lang w:eastAsia="en-AU"/>
         </w:rPr>
       </w:pPr>
-      <w:bookmarkStart w:id="36" w:name="_Toc304639894"/>
-      <w:bookmarkStart w:id="37" w:name="_Toc304642601"/>
-      <w:bookmarkStart w:id="38" w:name="_Toc305254530"/>
+      <w:bookmarkStart w:id="37" w:name="_Toc304639894"/>
+      <w:bookmarkStart w:id="38" w:name="_Toc304642601"/>
+      <w:bookmarkStart w:id="39" w:name="_Toc305254530"/>
       <w:r>
         <w:rPr>
           <w:rFonts w:eastAsia="Times New Roman"/>
@@ -10163,8 +10408,8 @@
         <w:lastRenderedPageBreak/>
         <w:t>Power</w:t>
       </w:r>
-      <w:bookmarkEnd w:id="36"/>
       <w:bookmarkEnd w:id="37"/>
+      <w:bookmarkEnd w:id="38"/>
       <w:r>
         <w:rPr>
           <w:rFonts w:eastAsia="Times New Roman"/>
@@ -10172,7 +10417,7 @@
         </w:rPr>
         <w:t xml:space="preserve"> Overview</w:t>
       </w:r>
-      <w:bookmarkEnd w:id="38"/>
+      <w:bookmarkEnd w:id="39"/>
     </w:p>
     <w:p>
       <w:pPr>
@@ -10308,7 +10553,7 @@
           <w:lang w:eastAsia="en-AU"/>
         </w:rPr>
         <w:drawing>
-          <wp:inline distT="0" distB="0" distL="0" distR="0" wp14:anchorId="21C0D6C2" wp14:editId="7DFB8C31">
+          <wp:inline distT="0" distB="0" distL="0" distR="0" wp14:anchorId="65C85459" wp14:editId="5158D8F6">
             <wp:extent cx="4324350" cy="2781300"/>
             <wp:effectExtent l="0" t="0" r="0" b="0"/>
             <wp:docPr id="5" name="Picture 5"/>
@@ -10323,7 +10568,7 @@
                     <pic:cNvPicPr/>
                   </pic:nvPicPr>
                   <pic:blipFill>
-                    <a:blip r:embed="rId14">
+                    <a:blip r:embed="rId16">
                       <a:extLst>
                         <a:ext uri="{28A0092B-C50C-407E-A947-70E740481C1C}">
                           <a14:useLocalDpi xmlns:a14="http://schemas.microsoft.com/office/drawing/2010/main" val="0"/>
@@ -10357,18 +10602,29 @@
           <w:lang w:eastAsia="en-AU"/>
         </w:rPr>
       </w:pPr>
-      <w:bookmarkStart w:id="39" w:name="_Ref304651787"/>
-      <w:bookmarkStart w:id="40" w:name="_Toc305254541"/>
+      <w:bookmarkStart w:id="40" w:name="_Ref304651787"/>
+      <w:bookmarkStart w:id="41" w:name="_Toc305254541"/>
       <w:proofErr w:type="gramStart"/>
       <w:r>
         <w:t xml:space="preserve">Figure </w:t>
       </w:r>
+      <w:fldSimple w:instr=" STYLEREF 1 \s ">
+        <w:r>
+          <w:rPr>
+            <w:noProof/>
+          </w:rPr>
+          <w:t>6</w:t>
+        </w:r>
+      </w:fldSimple>
+      <w:r>
+        <w:t>.</w:t>
+      </w:r>
       <w:proofErr w:type="gramEnd"/>
       <w:r>
         <w:fldChar w:fldCharType="begin"/>
       </w:r>
       <w:r>
-        <w:instrText xml:space="preserve"> STYLEREF 1 \s </w:instrText>
+        <w:instrText xml:space="preserve"> SEQ Figure \* ARABIC \s 1 </w:instrText>
       </w:r>
       <w:r>
         <w:fldChar w:fldCharType="separate"/>
@@ -10380,42 +10636,13 @@
         <w:t>6</w:t>
       </w:r>
       <w:r>
-        <w:rPr>
-          <w:noProof/>
-        </w:rPr>
         <w:fldChar w:fldCharType="end"/>
       </w:r>
-      <w:proofErr w:type="gramStart"/>
-      <w:r>
-        <w:t>.</w:t>
-      </w:r>
-      <w:proofErr w:type="gramEnd"/>
-      <w:r>
-        <w:fldChar w:fldCharType="begin"/>
-      </w:r>
-      <w:r>
-        <w:instrText xml:space="preserve"> SEQ Figure \* ARABIC \s 1 </w:instrText>
-      </w:r>
-      <w:r>
-        <w:fldChar w:fldCharType="separate"/>
-      </w:r>
-      <w:r>
-        <w:rPr>
-          <w:noProof/>
-        </w:rPr>
-        <w:t>5</w:t>
-      </w:r>
-      <w:r>
-        <w:rPr>
-          <w:noProof/>
-        </w:rPr>
-        <w:fldChar w:fldCharType="end"/>
-      </w:r>
-      <w:bookmarkEnd w:id="39"/>
+      <w:bookmarkEnd w:id="40"/>
       <w:r>
         <w:t xml:space="preserve"> - Simplified overview of the Satellite Power System</w:t>
       </w:r>
-      <w:bookmarkEnd w:id="40"/>
+      <w:bookmarkEnd w:id="41"/>
     </w:p>
     <w:p>
       <w:pPr>
@@ -10461,7 +10688,7 @@
           <w:lang w:eastAsia="en-AU"/>
         </w:rPr>
       </w:pPr>
-      <w:bookmarkStart w:id="41" w:name="_Toc305254531"/>
+      <w:bookmarkStart w:id="42" w:name="_Toc305254531"/>
       <w:r>
         <w:rPr>
           <w:lang w:eastAsia="en-AU"/>
@@ -10469,7 +10696,7 @@
         <w:lastRenderedPageBreak/>
         <w:t>Solar Array</w:t>
       </w:r>
-      <w:bookmarkEnd w:id="41"/>
+      <w:bookmarkEnd w:id="42"/>
     </w:p>
     <w:p>
       <w:pPr>
@@ -10587,7 +10814,7 @@
           <w:lang w:eastAsia="en-AU"/>
         </w:rPr>
         <w:drawing>
-          <wp:inline distT="0" distB="0" distL="0" distR="0" wp14:anchorId="674994CA" wp14:editId="0CDE09E3">
+          <wp:inline distT="0" distB="0" distL="0" distR="0" wp14:anchorId="58882E28" wp14:editId="7B5F97BC">
             <wp:extent cx="5457825" cy="5651322"/>
             <wp:effectExtent l="0" t="0" r="0" b="6985"/>
             <wp:docPr id="4" name="Picture 4"/>
@@ -10602,7 +10829,7 @@
                     <pic:cNvPicPr/>
                   </pic:nvPicPr>
                   <pic:blipFill>
-                    <a:blip r:embed="rId15">
+                    <a:blip r:embed="rId17">
                       <a:extLst>
                         <a:ext uri="{28A0092B-C50C-407E-A947-70E740481C1C}">
                           <a14:useLocalDpi xmlns:a14="http://schemas.microsoft.com/office/drawing/2010/main" val="0"/>
@@ -10639,18 +10866,29 @@
           <w:lang w:eastAsia="en-AU"/>
         </w:rPr>
       </w:pPr>
-      <w:bookmarkStart w:id="42" w:name="_Ref304649908"/>
-      <w:bookmarkStart w:id="43" w:name="_Toc305254542"/>
+      <w:bookmarkStart w:id="43" w:name="_Ref304649908"/>
+      <w:bookmarkStart w:id="44" w:name="_Toc305254542"/>
       <w:proofErr w:type="gramStart"/>
       <w:r>
         <w:t xml:space="preserve">Figure </w:t>
       </w:r>
+      <w:fldSimple w:instr=" STYLEREF 1 \s ">
+        <w:r>
+          <w:rPr>
+            <w:noProof/>
+          </w:rPr>
+          <w:t>6</w:t>
+        </w:r>
+      </w:fldSimple>
+      <w:r>
+        <w:t>.</w:t>
+      </w:r>
       <w:proofErr w:type="gramEnd"/>
       <w:r>
         <w:fldChar w:fldCharType="begin"/>
       </w:r>
       <w:r>
-        <w:instrText xml:space="preserve"> STYLEREF 1 \s </w:instrText>
+        <w:instrText xml:space="preserve"> SEQ Figure \* ARABIC \s 1 </w:instrText>
       </w:r>
       <w:r>
         <w:fldChar w:fldCharType="separate"/>
@@ -10659,45 +10897,16 @@
         <w:rPr>
           <w:noProof/>
         </w:rPr>
-        <w:t>6</w:t>
-      </w:r>
-      <w:r>
-        <w:rPr>
-          <w:noProof/>
-        </w:rPr>
+        <w:t>7</w:t>
+      </w:r>
+      <w:r>
         <w:fldChar w:fldCharType="end"/>
       </w:r>
-      <w:proofErr w:type="gramStart"/>
-      <w:r>
-        <w:t>.</w:t>
-      </w:r>
-      <w:proofErr w:type="gramEnd"/>
-      <w:r>
-        <w:fldChar w:fldCharType="begin"/>
-      </w:r>
-      <w:r>
-        <w:instrText xml:space="preserve"> SEQ Figure \* ARABIC \s 1 </w:instrText>
-      </w:r>
-      <w:r>
-        <w:fldChar w:fldCharType="separate"/>
-      </w:r>
-      <w:r>
-        <w:rPr>
-          <w:noProof/>
-        </w:rPr>
-        <w:t>6</w:t>
-      </w:r>
-      <w:r>
-        <w:rPr>
-          <w:noProof/>
-        </w:rPr>
-        <w:fldChar w:fldCharType="end"/>
-      </w:r>
-      <w:bookmarkEnd w:id="42"/>
+      <w:bookmarkEnd w:id="43"/>
       <w:r>
         <w:t xml:space="preserve"> - Exploded view of Satellite structure including solar Array</w:t>
       </w:r>
-      <w:bookmarkEnd w:id="43"/>
+      <w:bookmarkEnd w:id="44"/>
     </w:p>
     <w:p>
       <w:pPr>
@@ -10711,7 +10920,7 @@
           <w:lang w:eastAsia="en-AU"/>
         </w:rPr>
       </w:pPr>
-      <w:bookmarkStart w:id="44" w:name="_Toc304639898"/>
+      <w:bookmarkStart w:id="45" w:name="_Toc304639898"/>
     </w:p>
     <w:p>
       <w:pPr>
@@ -10870,12 +11079,12 @@
           <w:numId w:val="1"/>
         </w:numPr>
       </w:pPr>
-      <w:bookmarkStart w:id="45" w:name="_Toc305254532"/>
+      <w:bookmarkStart w:id="46" w:name="_Toc305254532"/>
       <w:r>
         <w:lastRenderedPageBreak/>
         <w:t>Battery Charge Regulator</w:t>
       </w:r>
-      <w:bookmarkEnd w:id="45"/>
+      <w:bookmarkEnd w:id="46"/>
     </w:p>
     <w:p>
       <w:pPr>
@@ -11013,6 +11222,141 @@
       <w:r>
         <w:t>) battery cells, totalling a specified supply voltage of 13.2V.</w:t>
       </w:r>
+      <w:r>
+        <w:t xml:space="preserve"> The proposed construction of the battery pack is shown below in </w:t>
+      </w:r>
+      <w:r>
+        <w:fldChar w:fldCharType="begin"/>
+      </w:r>
+      <w:r>
+        <w:instrText xml:space="preserve"> REF _Ref305266484 \h </w:instrText>
+      </w:r>
+      <w:r>
+        <w:fldChar w:fldCharType="separate"/>
+      </w:r>
+      <w:r>
+        <w:t xml:space="preserve">Figure </w:t>
+      </w:r>
+      <w:r>
+        <w:rPr>
+          <w:noProof/>
+        </w:rPr>
+        <w:t>6</w:t>
+      </w:r>
+      <w:r>
+        <w:t>.</w:t>
+      </w:r>
+      <w:r>
+        <w:rPr>
+          <w:noProof/>
+        </w:rPr>
+        <w:t>8</w:t>
+      </w:r>
+      <w:r>
+        <w:fldChar w:fldCharType="end"/>
+      </w:r>
+      <w:r>
+        <w:t>.</w:t>
+      </w:r>
+      <w:bookmarkStart w:id="47" w:name="_GoBack"/>
+      <w:bookmarkEnd w:id="47"/>
+    </w:p>
+    <w:p>
+      <w:pPr>
+        <w:keepNext/>
+        <w:jc w:val="center"/>
+      </w:pPr>
+      <w:r>
+        <w:rPr>
+          <w:noProof/>
+          <w:lang w:eastAsia="en-AU"/>
+        </w:rPr>
+        <w:drawing>
+          <wp:inline distT="0" distB="0" distL="0" distR="0" wp14:anchorId="20EF2053" wp14:editId="10B7DCF5">
+            <wp:extent cx="3165820" cy="3740727"/>
+            <wp:effectExtent l="0" t="0" r="0" b="0"/>
+            <wp:docPr id="10" name="Picture 10"/>
+            <wp:cNvGraphicFramePr>
+              <a:graphicFrameLocks xmlns:a="http://schemas.openxmlformats.org/drawingml/2006/main" noChangeAspect="1"/>
+            </wp:cNvGraphicFramePr>
+            <a:graphic xmlns:a="http://schemas.openxmlformats.org/drawingml/2006/main">
+              <a:graphicData uri="http://schemas.openxmlformats.org/drawingml/2006/picture">
+                <pic:pic xmlns:pic="http://schemas.openxmlformats.org/drawingml/2006/picture">
+                  <pic:nvPicPr>
+                    <pic:cNvPr id="0" name="BATTERY_PACK_FULL.jpg"/>
+                    <pic:cNvPicPr/>
+                  </pic:nvPicPr>
+                  <pic:blipFill>
+                    <a:blip r:embed="rId18">
+                      <a:extLst>
+                        <a:ext uri="{28A0092B-C50C-407E-A947-70E740481C1C}">
+                          <a14:useLocalDpi xmlns:a14="http://schemas.microsoft.com/office/drawing/2010/main" val="0"/>
+                        </a:ext>
+                      </a:extLst>
+                    </a:blip>
+                    <a:stretch>
+                      <a:fillRect/>
+                    </a:stretch>
+                  </pic:blipFill>
+                  <pic:spPr>
+                    <a:xfrm>
+                      <a:off x="0" y="0"/>
+                      <a:ext cx="3169165" cy="3744680"/>
+                    </a:xfrm>
+                    <a:prstGeom prst="rect">
+                      <a:avLst/>
+                    </a:prstGeom>
+                  </pic:spPr>
+                </pic:pic>
+              </a:graphicData>
+            </a:graphic>
+          </wp:inline>
+        </w:drawing>
+      </w:r>
+    </w:p>
+    <w:p>
+      <w:pPr>
+        <w:pStyle w:val="Caption"/>
+      </w:pPr>
+      <w:bookmarkStart w:id="48" w:name="_Ref305266484"/>
+      <w:proofErr w:type="gramStart"/>
+      <w:r>
+        <w:t xml:space="preserve">Figure </w:t>
+      </w:r>
+      <w:fldSimple w:instr=" STYLEREF 1 \s ">
+        <w:r>
+          <w:rPr>
+            <w:noProof/>
+          </w:rPr>
+          <w:t>6</w:t>
+        </w:r>
+      </w:fldSimple>
+      <w:r>
+        <w:t>.</w:t>
+      </w:r>
+      <w:proofErr w:type="gramEnd"/>
+      <w:r>
+        <w:fldChar w:fldCharType="begin"/>
+      </w:r>
+      <w:r>
+        <w:instrText xml:space="preserve"> SEQ Figure \* ARABIC \s 1 </w:instrText>
+      </w:r>
+      <w:r>
+        <w:fldChar w:fldCharType="separate"/>
+      </w:r>
+      <w:r>
+        <w:rPr>
+          <w:noProof/>
+        </w:rPr>
+        <w:t>8</w:t>
+      </w:r>
+      <w:r>
+        <w:fldChar w:fldCharType="end"/>
+      </w:r>
+      <w:bookmarkEnd w:id="48"/>
+      <w:r>
+        <w:t xml:space="preserve"> - Battery Pack Assembly</w:t>
+      </w:r>
     </w:p>
     <w:p>
       <w:r>
@@ -11027,7 +11371,13 @@
     </w:p>
     <w:p>
       <w:r>
-        <w:t>The circuit itself is currently based upon the LT3652 Battery Charging Chip. Power to each BCR enters from the solar array bus, and is sent to the LT3652. This chip controls the peak power tracking, and battery charging, functionalities of the circuit. The circuit design can be found in drawing POWR001.</w:t>
+        <w:t>The circuit itself is currently based upon the LT3652 Battery Charging Chip. Power to each BCR enters from the solar array bus, and is sent to the LT3652. This chip controls the peak power tracking, and battery charging, functionalities of the circuit. The circuit design can be found in drawing POWR0</w:t>
+      </w:r>
+      <w:r>
+        <w:t>0</w:t>
+      </w:r>
+      <w:r>
+        <w:t>01.</w:t>
       </w:r>
     </w:p>
     <w:p>
@@ -11037,6 +11387,7 @@
     </w:p>
     <w:p>
       <w:r>
+        <w:lastRenderedPageBreak/>
         <w:t>Sensors also feed input into the LT3652, giving information about the battery temperature and power consumption. If the battery statistics are not within the required ranges, battery charging is stopped.</w:t>
       </w:r>
     </w:p>
@@ -11168,7 +11519,7 @@
           <w:lang w:eastAsia="en-AU"/>
         </w:rPr>
       </w:pPr>
-      <w:bookmarkStart w:id="46" w:name="_Toc305254533"/>
+      <w:bookmarkStart w:id="49" w:name="_Toc305254533"/>
       <w:r>
         <w:rPr>
           <w:lang w:eastAsia="en-AU"/>
@@ -11176,7 +11527,22 @@
         <w:lastRenderedPageBreak/>
         <w:t>Voltage Regulation</w:t>
       </w:r>
-      <w:bookmarkEnd w:id="46"/>
+      <w:bookmarkEnd w:id="49"/>
+    </w:p>
+    <w:p>
+      <w:pPr>
+        <w:rPr>
+          <w:i/>
+          <w:lang w:eastAsia="en-AU"/>
+        </w:rPr>
+      </w:pPr>
+      <w:r>
+        <w:rPr>
+          <w:i/>
+          <w:lang w:eastAsia="en-AU"/>
+        </w:rPr>
+        <w:t>Relevant Drawings</w:t>
+      </w:r>
     </w:p>
     <w:p>
       <w:r>
@@ -11232,17 +11598,28 @@
         <w:pStyle w:val="Caption"/>
         <w:keepNext/>
       </w:pPr>
-      <w:bookmarkStart w:id="47" w:name="_Ref305249394"/>
+      <w:bookmarkStart w:id="50" w:name="_Ref305249394"/>
       <w:proofErr w:type="gramStart"/>
       <w:r>
         <w:t xml:space="preserve">Table </w:t>
       </w:r>
+      <w:fldSimple w:instr=" STYLEREF 1 \s ">
+        <w:r>
+          <w:rPr>
+            <w:noProof/>
+          </w:rPr>
+          <w:t>6</w:t>
+        </w:r>
+      </w:fldSimple>
+      <w:r>
+        <w:t>.</w:t>
+      </w:r>
       <w:proofErr w:type="gramEnd"/>
       <w:r>
         <w:fldChar w:fldCharType="begin"/>
       </w:r>
       <w:r>
-        <w:instrText xml:space="preserve"> STYLEREF 1 \s </w:instrText>
+        <w:instrText xml:space="preserve"> SEQ Table \* ARABIC \s 1 </w:instrText>
       </w:r>
       <w:r>
         <w:fldChar w:fldCharType="separate"/>
@@ -11251,41 +11628,12 @@
         <w:rPr>
           <w:noProof/>
         </w:rPr>
-        <w:t>6</w:t>
-      </w:r>
-      <w:r>
-        <w:rPr>
-          <w:noProof/>
-        </w:rPr>
+        <w:t>2</w:t>
+      </w:r>
+      <w:r>
         <w:fldChar w:fldCharType="end"/>
       </w:r>
-      <w:proofErr w:type="gramStart"/>
-      <w:r>
-        <w:t>.</w:t>
-      </w:r>
-      <w:proofErr w:type="gramEnd"/>
-      <w:r>
-        <w:fldChar w:fldCharType="begin"/>
-      </w:r>
-      <w:r>
-        <w:instrText xml:space="preserve"> SEQ Table \* ARABIC \s 1 </w:instrText>
-      </w:r>
-      <w:r>
-        <w:fldChar w:fldCharType="separate"/>
-      </w:r>
-      <w:r>
-        <w:rPr>
-          <w:noProof/>
-        </w:rPr>
-        <w:t>2</w:t>
-      </w:r>
-      <w:r>
-        <w:rPr>
-          <w:noProof/>
-        </w:rPr>
-        <w:fldChar w:fldCharType="end"/>
-      </w:r>
-      <w:bookmarkEnd w:id="47"/>
+      <w:bookmarkEnd w:id="50"/>
       <w:proofErr w:type="gramStart"/>
       <w:r>
         <w:t>-  Devices</w:t>
@@ -12284,6 +12632,7 @@
         <w:rPr>
           <w:lang w:eastAsia="en-AU"/>
         </w:rPr>
+        <w:lastRenderedPageBreak/>
         <w:t>Current Progress</w:t>
       </w:r>
     </w:p>
@@ -12297,14 +12646,7 @@
         <w:rPr>
           <w:lang w:eastAsia="en-AU"/>
         </w:rPr>
-        <w:t xml:space="preserve">A previous design has been proofed, utilising one voltage regulator (based on the LM2676 voltage regulator) for each subsystem that required switching. Spatial concerns, however, have proven this </w:t>
-      </w:r>
-      <w:r>
-        <w:rPr>
-          <w:lang w:eastAsia="en-AU"/>
-        </w:rPr>
-        <w:lastRenderedPageBreak/>
-        <w:t>design to be infeasible as we could not fit 13 of these within any tray, and still have space for other peripherals.</w:t>
+        <w:t>A previous design has been proofed, utilising one voltage regulator (based on the LM2676 voltage regulator) for each subsystem that required switching. Spatial concerns, however, have proven this design to be infeasible as we could not fit 13 of these within any tray, and still have space for other peripherals.</w:t>
       </w:r>
     </w:p>
     <w:p>
@@ -12401,7 +12743,7 @@
         </w:rPr>
         <w:br w:type="page"/>
       </w:r>
-      <w:bookmarkEnd w:id="44"/>
+      <w:bookmarkEnd w:id="45"/>
     </w:p>
     <w:p>
       <w:pPr>
@@ -12415,8 +12757,8 @@
           <w:lang w:eastAsia="en-AU"/>
         </w:rPr>
       </w:pPr>
-      <w:bookmarkStart w:id="48" w:name="_Toc304639904"/>
-      <w:bookmarkStart w:id="49" w:name="_Toc304642603"/>
+      <w:bookmarkStart w:id="51" w:name="_Toc304639904"/>
+      <w:bookmarkStart w:id="52" w:name="_Toc304642603"/>
       <w:r>
         <w:rPr>
           <w:rFonts w:eastAsia="Times New Roman"/>
@@ -12425,7 +12767,7 @@
         <w:lastRenderedPageBreak/>
         <w:t xml:space="preserve"> </w:t>
       </w:r>
-      <w:bookmarkStart w:id="50" w:name="_Toc305254534"/>
+      <w:bookmarkStart w:id="53" w:name="_Toc305254534"/>
       <w:r>
         <w:rPr>
           <w:rFonts w:eastAsia="Times New Roman"/>
@@ -12433,9 +12775,9 @@
         </w:rPr>
         <w:t>Telemetry</w:t>
       </w:r>
-      <w:bookmarkEnd w:id="48"/>
-      <w:bookmarkEnd w:id="49"/>
-      <w:bookmarkEnd w:id="50"/>
+      <w:bookmarkEnd w:id="51"/>
+      <w:bookmarkEnd w:id="52"/>
+      <w:bookmarkEnd w:id="53"/>
     </w:p>
     <w:p>
       <w:pPr>
@@ -12554,7 +12896,7 @@
           <w:lang w:eastAsia="en-AU"/>
         </w:rPr>
         <w:drawing>
-          <wp:inline distT="0" distB="0" distL="0" distR="0" wp14:anchorId="7484A457" wp14:editId="1FA19006">
+          <wp:inline distT="0" distB="0" distL="0" distR="0" wp14:anchorId="5FAD54BA" wp14:editId="17985B89">
             <wp:extent cx="3991947" cy="5035593"/>
             <wp:effectExtent l="0" t="0" r="8890" b="0"/>
             <wp:docPr id="7" name="Picture 7"/>
@@ -12569,7 +12911,7 @@
                     <pic:cNvPicPr/>
                   </pic:nvPicPr>
                   <pic:blipFill>
-                    <a:blip r:embed="rId16">
+                    <a:blip r:embed="rId19">
                       <a:extLst>
                         <a:ext uri="{28A0092B-C50C-407E-A947-70E740481C1C}">
                           <a14:useLocalDpi xmlns:a14="http://schemas.microsoft.com/office/drawing/2010/main" val="0"/>
@@ -12600,18 +12942,29 @@
       <w:pPr>
         <w:pStyle w:val="Caption"/>
       </w:pPr>
-      <w:bookmarkStart w:id="51" w:name="_Ref304655050"/>
-      <w:bookmarkStart w:id="52" w:name="_Toc305254543"/>
+      <w:bookmarkStart w:id="54" w:name="_Ref304655050"/>
+      <w:bookmarkStart w:id="55" w:name="_Toc305254543"/>
       <w:proofErr w:type="gramStart"/>
       <w:r>
         <w:t xml:space="preserve">Figure </w:t>
       </w:r>
+      <w:fldSimple w:instr=" STYLEREF 1 \s ">
+        <w:r>
+          <w:rPr>
+            <w:noProof/>
+          </w:rPr>
+          <w:t>6</w:t>
+        </w:r>
+      </w:fldSimple>
+      <w:r>
+        <w:t>.</w:t>
+      </w:r>
       <w:proofErr w:type="gramEnd"/>
       <w:r>
         <w:fldChar w:fldCharType="begin"/>
       </w:r>
       <w:r>
-        <w:instrText xml:space="preserve"> STYLEREF 1 \s </w:instrText>
+        <w:instrText xml:space="preserve"> SEQ Figure \* ARABIC \s 1 </w:instrText>
       </w:r>
       <w:r>
         <w:fldChar w:fldCharType="separate"/>
@@ -12620,45 +12973,16 @@
         <w:rPr>
           <w:noProof/>
         </w:rPr>
-        <w:t>6</w:t>
-      </w:r>
-      <w:r>
-        <w:rPr>
-          <w:noProof/>
-        </w:rPr>
+        <w:t>9</w:t>
+      </w:r>
+      <w:r>
         <w:fldChar w:fldCharType="end"/>
       </w:r>
-      <w:proofErr w:type="gramStart"/>
-      <w:r>
-        <w:t>.</w:t>
-      </w:r>
-      <w:proofErr w:type="gramEnd"/>
-      <w:r>
-        <w:fldChar w:fldCharType="begin"/>
-      </w:r>
-      <w:r>
-        <w:instrText xml:space="preserve"> SEQ Figure \* ARABIC \s 1 </w:instrText>
-      </w:r>
-      <w:r>
-        <w:fldChar w:fldCharType="separate"/>
-      </w:r>
-      <w:r>
-        <w:rPr>
-          <w:noProof/>
-        </w:rPr>
-        <w:t>7</w:t>
-      </w:r>
-      <w:r>
-        <w:rPr>
-          <w:noProof/>
-        </w:rPr>
-        <w:fldChar w:fldCharType="end"/>
-      </w:r>
-      <w:bookmarkEnd w:id="51"/>
+      <w:bookmarkEnd w:id="54"/>
       <w:r>
         <w:t xml:space="preserve"> - Telemetry System Overview</w:t>
       </w:r>
-      <w:bookmarkEnd w:id="52"/>
+      <w:bookmarkEnd w:id="55"/>
       <w:r>
         <w:t xml:space="preserve"> </w:t>
       </w:r>
@@ -12696,8 +13020,688 @@
       </w:r>
     </w:p>
     <w:p>
-      <w:r>
+      <w:pPr>
+        <w:rPr>
+          <w:lang w:eastAsia="en-AU"/>
+        </w:rPr>
+      </w:pPr>
+      <w:r>
+        <w:rPr>
+          <w:lang w:eastAsia="en-AU"/>
+        </w:rPr>
         <w:lastRenderedPageBreak/>
+        <w:t xml:space="preserve">The sensor allocation is given below in </w:t>
+      </w:r>
+      <w:r>
+        <w:rPr>
+          <w:lang w:eastAsia="en-AU"/>
+        </w:rPr>
+        <w:fldChar w:fldCharType="begin"/>
+      </w:r>
+      <w:r>
+        <w:rPr>
+          <w:lang w:eastAsia="en-AU"/>
+        </w:rPr>
+        <w:instrText xml:space="preserve"> REF _Ref305258312 \h </w:instrText>
+      </w:r>
+      <w:r>
+        <w:rPr>
+          <w:lang w:eastAsia="en-AU"/>
+        </w:rPr>
+      </w:r>
+      <w:r>
+        <w:rPr>
+          <w:lang w:eastAsia="en-AU"/>
+        </w:rPr>
+        <w:fldChar w:fldCharType="separate"/>
+      </w:r>
+      <w:r>
+        <w:t xml:space="preserve">Table </w:t>
+      </w:r>
+      <w:r>
+        <w:rPr>
+          <w:noProof/>
+        </w:rPr>
+        <w:t>6</w:t>
+      </w:r>
+      <w:r>
+        <w:t>.</w:t>
+      </w:r>
+      <w:r>
+        <w:rPr>
+          <w:noProof/>
+        </w:rPr>
+        <w:t>3</w:t>
+      </w:r>
+      <w:r>
+        <w:rPr>
+          <w:lang w:eastAsia="en-AU"/>
+        </w:rPr>
+        <w:fldChar w:fldCharType="end"/>
+      </w:r>
+      <w:r>
+        <w:rPr>
+          <w:lang w:eastAsia="en-AU"/>
+        </w:rPr>
+        <w:t>.</w:t>
+      </w:r>
+    </w:p>
+    <w:p>
+      <w:pPr>
+        <w:pStyle w:val="Caption"/>
+        <w:keepNext/>
+      </w:pPr>
+      <w:bookmarkStart w:id="56" w:name="_Ref305258312"/>
+      <w:proofErr w:type="gramStart"/>
+      <w:r>
+        <w:t xml:space="preserve">Table </w:t>
+      </w:r>
+      <w:fldSimple w:instr=" STYLEREF 1 \s ">
+        <w:r>
+          <w:rPr>
+            <w:noProof/>
+          </w:rPr>
+          <w:t>6</w:t>
+        </w:r>
+      </w:fldSimple>
+      <w:r>
+        <w:t>.</w:t>
+      </w:r>
+      <w:proofErr w:type="gramEnd"/>
+      <w:r>
+        <w:fldChar w:fldCharType="begin"/>
+      </w:r>
+      <w:r>
+        <w:instrText xml:space="preserve"> SEQ Table \* ARABIC \s 1 </w:instrText>
+      </w:r>
+      <w:r>
+        <w:fldChar w:fldCharType="separate"/>
+      </w:r>
+      <w:r>
+        <w:rPr>
+          <w:noProof/>
+        </w:rPr>
+        <w:t>3</w:t>
+      </w:r>
+      <w:r>
+        <w:fldChar w:fldCharType="end"/>
+      </w:r>
+      <w:bookmarkEnd w:id="56"/>
+      <w:r>
+        <w:t xml:space="preserve"> - Telemetry Sensor Allocat</w:t>
+      </w:r>
+      <w:r>
+        <w:t>i</w:t>
+      </w:r>
+      <w:r>
+        <w:t>on</w:t>
+      </w:r>
+    </w:p>
+    <w:tbl>
+      <w:tblPr>
+        <w:tblW w:w="7468" w:type="dxa"/>
+        <w:tblInd w:w="93" w:type="dxa"/>
+        <w:tblBorders>
+          <w:top w:val="single" w:sz="4" w:space="0" w:color="auto"/>
+          <w:left w:val="single" w:sz="4" w:space="0" w:color="auto"/>
+          <w:bottom w:val="single" w:sz="4" w:space="0" w:color="auto"/>
+          <w:right w:val="single" w:sz="4" w:space="0" w:color="auto"/>
+          <w:insideH w:val="single" w:sz="4" w:space="0" w:color="auto"/>
+          <w:insideV w:val="single" w:sz="4" w:space="0" w:color="auto"/>
+        </w:tblBorders>
+        <w:tblLook w:val="04A0" w:firstRow="1" w:lastRow="0" w:firstColumn="1" w:lastColumn="0" w:noHBand="0" w:noVBand="1"/>
+      </w:tblPr>
+      <w:tblGrid>
+        <w:gridCol w:w="2709"/>
+        <w:gridCol w:w="1360"/>
+        <w:gridCol w:w="3399"/>
+      </w:tblGrid>
+      <w:tr>
+        <w:trPr>
+          <w:trHeight w:val="255"/>
+        </w:trPr>
+        <w:tc>
+          <w:tcPr>
+            <w:tcW w:w="2709" w:type="dxa"/>
+            <w:shd w:val="clear" w:color="auto" w:fill="auto"/>
+            <w:noWrap/>
+            <w:vAlign w:val="bottom"/>
+            <w:hideMark/>
+          </w:tcPr>
+          <w:p>
+            <w:pPr>
+              <w:pStyle w:val="NoSpacing"/>
+              <w:jc w:val="left"/>
+              <w:rPr>
+                <w:lang w:eastAsia="en-AU"/>
+              </w:rPr>
+            </w:pPr>
+            <w:r>
+              <w:rPr>
+                <w:lang w:eastAsia="en-AU"/>
+              </w:rPr>
+              <w:t>Tray 5 – Receiver</w:t>
+            </w:r>
+          </w:p>
+        </w:tc>
+        <w:tc>
+          <w:tcPr>
+            <w:tcW w:w="1360" w:type="dxa"/>
+            <w:shd w:val="clear" w:color="auto" w:fill="auto"/>
+            <w:noWrap/>
+            <w:vAlign w:val="bottom"/>
+            <w:hideMark/>
+          </w:tcPr>
+          <w:p>
+            <w:pPr>
+              <w:pStyle w:val="NoSpacing"/>
+              <w:rPr>
+                <w:rFonts w:ascii="MS PGothic" w:hAnsi="MS PGothic" w:cs="Times New Roman"/>
+                <w:lang w:eastAsia="en-AU"/>
+              </w:rPr>
+            </w:pPr>
+            <w:r>
+              <w:rPr>
+                <w:rFonts w:ascii="MS PGothic" w:hAnsi="MS PGothic" w:cs="Times New Roman" w:hint="eastAsia"/>
+                <w:lang w:eastAsia="en-AU"/>
+              </w:rPr>
+              <w:t>1 - 8</w:t>
+            </w:r>
+          </w:p>
+        </w:tc>
+        <w:tc>
+          <w:tcPr>
+            <w:tcW w:w="3399" w:type="dxa"/>
+            <w:shd w:val="clear" w:color="auto" w:fill="auto"/>
+            <w:noWrap/>
+            <w:vAlign w:val="bottom"/>
+            <w:hideMark/>
+          </w:tcPr>
+          <w:p>
+            <w:pPr>
+              <w:pStyle w:val="NoSpacing"/>
+              <w:rPr>
+                <w:lang w:eastAsia="en-AU"/>
+              </w:rPr>
+            </w:pPr>
+            <w:r>
+              <w:rPr>
+                <w:lang w:eastAsia="en-AU"/>
+              </w:rPr>
+              <w:t>General component/tray status</w:t>
+            </w:r>
+          </w:p>
+        </w:tc>
+      </w:tr>
+      <w:tr>
+        <w:trPr>
+          <w:trHeight w:val="255"/>
+        </w:trPr>
+        <w:tc>
+          <w:tcPr>
+            <w:tcW w:w="2709" w:type="dxa"/>
+            <w:shd w:val="clear" w:color="auto" w:fill="auto"/>
+            <w:noWrap/>
+            <w:vAlign w:val="bottom"/>
+            <w:hideMark/>
+          </w:tcPr>
+          <w:p>
+            <w:pPr>
+              <w:pStyle w:val="NoSpacing"/>
+              <w:jc w:val="left"/>
+              <w:rPr>
+                <w:lang w:eastAsia="en-AU"/>
+              </w:rPr>
+            </w:pPr>
+            <w:r>
+              <w:rPr>
+                <w:lang w:eastAsia="en-AU"/>
+              </w:rPr>
+              <w:t>Tray 4– Payload</w:t>
+            </w:r>
+          </w:p>
+        </w:tc>
+        <w:tc>
+          <w:tcPr>
+            <w:tcW w:w="1360" w:type="dxa"/>
+            <w:shd w:val="clear" w:color="auto" w:fill="auto"/>
+            <w:noWrap/>
+            <w:vAlign w:val="bottom"/>
+            <w:hideMark/>
+          </w:tcPr>
+          <w:p>
+            <w:pPr>
+              <w:pStyle w:val="NoSpacing"/>
+              <w:rPr>
+                <w:rFonts w:ascii="MS PGothic" w:hAnsi="MS PGothic" w:cs="Times New Roman"/>
+                <w:lang w:eastAsia="en-AU"/>
+              </w:rPr>
+            </w:pPr>
+            <w:r>
+              <w:rPr>
+                <w:rFonts w:ascii="MS PGothic" w:hAnsi="MS PGothic" w:cs="Times New Roman" w:hint="eastAsia"/>
+                <w:lang w:eastAsia="en-AU"/>
+              </w:rPr>
+              <w:t>9 - 10</w:t>
+            </w:r>
+          </w:p>
+        </w:tc>
+        <w:tc>
+          <w:tcPr>
+            <w:tcW w:w="3399" w:type="dxa"/>
+            <w:shd w:val="clear" w:color="auto" w:fill="auto"/>
+            <w:noWrap/>
+            <w:vAlign w:val="bottom"/>
+            <w:hideMark/>
+          </w:tcPr>
+          <w:p>
+            <w:pPr>
+              <w:pStyle w:val="NoSpacing"/>
+              <w:rPr>
+                <w:lang w:eastAsia="en-AU"/>
+              </w:rPr>
+            </w:pPr>
+            <w:r>
+              <w:rPr>
+                <w:lang w:eastAsia="en-AU"/>
+              </w:rPr>
+              <w:t>General component/tray status</w:t>
+            </w:r>
+          </w:p>
+        </w:tc>
+      </w:tr>
+      <w:tr>
+        <w:trPr>
+          <w:trHeight w:val="255"/>
+        </w:trPr>
+        <w:tc>
+          <w:tcPr>
+            <w:tcW w:w="2709" w:type="dxa"/>
+            <w:shd w:val="clear" w:color="auto" w:fill="auto"/>
+            <w:noWrap/>
+            <w:vAlign w:val="bottom"/>
+            <w:hideMark/>
+          </w:tcPr>
+          <w:p>
+            <w:pPr>
+              <w:pStyle w:val="NoSpacing"/>
+              <w:jc w:val="left"/>
+              <w:rPr>
+                <w:lang w:eastAsia="en-AU"/>
+              </w:rPr>
+            </w:pPr>
+            <w:r>
+              <w:rPr>
+                <w:lang w:eastAsia="en-AU"/>
+              </w:rPr>
+              <w:t>Tray 2 – CSC and Power</w:t>
+            </w:r>
+          </w:p>
+        </w:tc>
+        <w:tc>
+          <w:tcPr>
+            <w:tcW w:w="1360" w:type="dxa"/>
+            <w:shd w:val="clear" w:color="auto" w:fill="auto"/>
+            <w:noWrap/>
+            <w:vAlign w:val="bottom"/>
+            <w:hideMark/>
+          </w:tcPr>
+          <w:p>
+            <w:pPr>
+              <w:pStyle w:val="NoSpacing"/>
+              <w:rPr>
+                <w:rFonts w:ascii="MS PGothic" w:hAnsi="MS PGothic" w:cs="Times New Roman"/>
+                <w:lang w:eastAsia="en-AU"/>
+              </w:rPr>
+            </w:pPr>
+            <w:r>
+              <w:rPr>
+                <w:rFonts w:ascii="MS PGothic" w:hAnsi="MS PGothic" w:cs="Times New Roman" w:hint="eastAsia"/>
+                <w:lang w:eastAsia="en-AU"/>
+              </w:rPr>
+              <w:t>25-40</w:t>
+            </w:r>
+          </w:p>
+        </w:tc>
+        <w:tc>
+          <w:tcPr>
+            <w:tcW w:w="3399" w:type="dxa"/>
+            <w:shd w:val="clear" w:color="auto" w:fill="auto"/>
+            <w:noWrap/>
+            <w:vAlign w:val="bottom"/>
+            <w:hideMark/>
+          </w:tcPr>
+          <w:p>
+            <w:pPr>
+              <w:pStyle w:val="NoSpacing"/>
+              <w:rPr>
+                <w:lang w:eastAsia="en-AU"/>
+              </w:rPr>
+            </w:pPr>
+            <w:r>
+              <w:rPr>
+                <w:lang w:eastAsia="en-AU"/>
+              </w:rPr>
+              <w:t>CSC and Power tray health</w:t>
+            </w:r>
+          </w:p>
+        </w:tc>
+      </w:tr>
+      <w:tr>
+        <w:trPr>
+          <w:trHeight w:val="255"/>
+        </w:trPr>
+        <w:tc>
+          <w:tcPr>
+            <w:tcW w:w="2709" w:type="dxa"/>
+            <w:shd w:val="clear" w:color="auto" w:fill="auto"/>
+            <w:noWrap/>
+            <w:vAlign w:val="bottom"/>
+            <w:hideMark/>
+          </w:tcPr>
+          <w:p>
+            <w:pPr>
+              <w:pStyle w:val="NoSpacing"/>
+              <w:jc w:val="left"/>
+              <w:rPr>
+                <w:lang w:eastAsia="en-AU"/>
+              </w:rPr>
+            </w:pPr>
+            <w:r>
+              <w:rPr>
+                <w:lang w:eastAsia="en-AU"/>
+              </w:rPr>
+              <w:t>Tray 3 – Battery</w:t>
+            </w:r>
+          </w:p>
+        </w:tc>
+        <w:tc>
+          <w:tcPr>
+            <w:tcW w:w="1360" w:type="dxa"/>
+            <w:shd w:val="clear" w:color="auto" w:fill="auto"/>
+            <w:noWrap/>
+            <w:vAlign w:val="bottom"/>
+            <w:hideMark/>
+          </w:tcPr>
+          <w:p>
+            <w:pPr>
+              <w:pStyle w:val="NoSpacing"/>
+              <w:rPr>
+                <w:rFonts w:ascii="MS PGothic" w:hAnsi="MS PGothic" w:cs="Times New Roman"/>
+                <w:lang w:eastAsia="en-AU"/>
+              </w:rPr>
+            </w:pPr>
+            <w:r>
+              <w:rPr>
+                <w:rFonts w:ascii="MS PGothic" w:hAnsi="MS PGothic" w:cs="Times New Roman" w:hint="eastAsia"/>
+                <w:lang w:eastAsia="en-AU"/>
+              </w:rPr>
+              <w:t>41-80</w:t>
+            </w:r>
+          </w:p>
+        </w:tc>
+        <w:tc>
+          <w:tcPr>
+            <w:tcW w:w="3399" w:type="dxa"/>
+            <w:shd w:val="clear" w:color="auto" w:fill="auto"/>
+            <w:noWrap/>
+            <w:vAlign w:val="bottom"/>
+            <w:hideMark/>
+          </w:tcPr>
+          <w:p>
+            <w:pPr>
+              <w:pStyle w:val="NoSpacing"/>
+              <w:rPr>
+                <w:lang w:eastAsia="en-AU"/>
+              </w:rPr>
+            </w:pPr>
+            <w:r>
+              <w:rPr>
+                <w:lang w:eastAsia="en-AU"/>
+              </w:rPr>
+              <w:t>Battery temperature and output health</w:t>
+            </w:r>
+          </w:p>
+        </w:tc>
+      </w:tr>
+      <w:tr>
+        <w:trPr>
+          <w:trHeight w:val="255"/>
+        </w:trPr>
+        <w:tc>
+          <w:tcPr>
+            <w:tcW w:w="2709" w:type="dxa"/>
+            <w:vMerge w:val="restart"/>
+            <w:shd w:val="clear" w:color="auto" w:fill="auto"/>
+            <w:noWrap/>
+            <w:vAlign w:val="bottom"/>
+            <w:hideMark/>
+          </w:tcPr>
+          <w:p>
+            <w:pPr>
+              <w:pStyle w:val="NoSpacing"/>
+              <w:jc w:val="left"/>
+              <w:rPr>
+                <w:lang w:eastAsia="en-AU"/>
+              </w:rPr>
+            </w:pPr>
+            <w:r>
+              <w:rPr>
+                <w:lang w:eastAsia="en-AU"/>
+              </w:rPr>
+              <w:t>Tray 1 – Transmitter</w:t>
+            </w:r>
+          </w:p>
+        </w:tc>
+        <w:tc>
+          <w:tcPr>
+            <w:tcW w:w="1360" w:type="dxa"/>
+            <w:shd w:val="clear" w:color="auto" w:fill="auto"/>
+            <w:noWrap/>
+            <w:vAlign w:val="bottom"/>
+            <w:hideMark/>
+          </w:tcPr>
+          <w:p>
+            <w:pPr>
+              <w:pStyle w:val="NoSpacing"/>
+              <w:rPr>
+                <w:rFonts w:ascii="MS PGothic" w:hAnsi="MS PGothic" w:cs="Times New Roman"/>
+                <w:lang w:eastAsia="en-AU"/>
+              </w:rPr>
+            </w:pPr>
+            <w:r>
+              <w:rPr>
+                <w:rFonts w:ascii="MS PGothic" w:hAnsi="MS PGothic" w:cs="Times New Roman" w:hint="eastAsia"/>
+                <w:lang w:eastAsia="en-AU"/>
+              </w:rPr>
+              <w:t>49 - 52</w:t>
+            </w:r>
+          </w:p>
+        </w:tc>
+        <w:tc>
+          <w:tcPr>
+            <w:tcW w:w="3399" w:type="dxa"/>
+            <w:shd w:val="clear" w:color="auto" w:fill="auto"/>
+            <w:noWrap/>
+            <w:vAlign w:val="bottom"/>
+            <w:hideMark/>
+          </w:tcPr>
+          <w:p>
+            <w:pPr>
+              <w:pStyle w:val="NoSpacing"/>
+              <w:rPr>
+                <w:lang w:eastAsia="en-AU"/>
+              </w:rPr>
+            </w:pPr>
+            <w:r>
+              <w:rPr>
+                <w:lang w:eastAsia="en-AU"/>
+              </w:rPr>
+              <w:t>Tray and hull temperature</w:t>
+            </w:r>
+          </w:p>
+        </w:tc>
+      </w:tr>
+      <w:tr>
+        <w:trPr>
+          <w:trHeight w:val="255"/>
+        </w:trPr>
+        <w:tc>
+          <w:tcPr>
+            <w:tcW w:w="2709" w:type="dxa"/>
+            <w:vMerge/>
+            <w:shd w:val="clear" w:color="auto" w:fill="auto"/>
+            <w:noWrap/>
+            <w:vAlign w:val="bottom"/>
+            <w:hideMark/>
+          </w:tcPr>
+          <w:p>
+            <w:pPr>
+              <w:pStyle w:val="NoSpacing"/>
+              <w:jc w:val="left"/>
+              <w:rPr>
+                <w:rFonts w:ascii="MS PGothic" w:hAnsi="MS PGothic" w:cs="Times New Roman"/>
+                <w:lang w:eastAsia="en-AU"/>
+              </w:rPr>
+            </w:pPr>
+          </w:p>
+        </w:tc>
+        <w:tc>
+          <w:tcPr>
+            <w:tcW w:w="1360" w:type="dxa"/>
+            <w:shd w:val="clear" w:color="auto" w:fill="auto"/>
+            <w:noWrap/>
+            <w:vAlign w:val="bottom"/>
+            <w:hideMark/>
+          </w:tcPr>
+          <w:p>
+            <w:pPr>
+              <w:pStyle w:val="NoSpacing"/>
+              <w:rPr>
+                <w:rFonts w:ascii="MS PGothic" w:hAnsi="MS PGothic" w:cs="Times New Roman"/>
+                <w:lang w:eastAsia="en-AU"/>
+              </w:rPr>
+            </w:pPr>
+            <w:r>
+              <w:rPr>
+                <w:rFonts w:ascii="MS PGothic" w:hAnsi="MS PGothic" w:cs="Times New Roman" w:hint="eastAsia"/>
+                <w:lang w:eastAsia="en-AU"/>
+              </w:rPr>
+              <w:t>53-57</w:t>
+            </w:r>
+          </w:p>
+        </w:tc>
+        <w:tc>
+          <w:tcPr>
+            <w:tcW w:w="3399" w:type="dxa"/>
+            <w:shd w:val="clear" w:color="auto" w:fill="auto"/>
+            <w:noWrap/>
+            <w:vAlign w:val="bottom"/>
+            <w:hideMark/>
+          </w:tcPr>
+          <w:p>
+            <w:pPr>
+              <w:pStyle w:val="NoSpacing"/>
+              <w:rPr>
+                <w:lang w:eastAsia="en-AU"/>
+              </w:rPr>
+            </w:pPr>
+            <w:r>
+              <w:rPr>
+                <w:lang w:eastAsia="en-AU"/>
+              </w:rPr>
+              <w:t>Key PCB health</w:t>
+            </w:r>
+          </w:p>
+        </w:tc>
+      </w:tr>
+      <w:tr>
+        <w:trPr>
+          <w:trHeight w:val="255"/>
+        </w:trPr>
+        <w:tc>
+          <w:tcPr>
+            <w:tcW w:w="2709" w:type="dxa"/>
+            <w:shd w:val="clear" w:color="auto" w:fill="auto"/>
+            <w:noWrap/>
+            <w:vAlign w:val="bottom"/>
+            <w:hideMark/>
+          </w:tcPr>
+          <w:p>
+            <w:pPr>
+              <w:pStyle w:val="NoSpacing"/>
+              <w:jc w:val="left"/>
+              <w:rPr>
+                <w:lang w:eastAsia="en-AU"/>
+              </w:rPr>
+            </w:pPr>
+            <w:r>
+              <w:rPr>
+                <w:lang w:eastAsia="en-AU"/>
+              </w:rPr>
+              <w:t>Solar Cells</w:t>
+            </w:r>
+          </w:p>
+        </w:tc>
+        <w:tc>
+          <w:tcPr>
+            <w:tcW w:w="1360" w:type="dxa"/>
+            <w:shd w:val="clear" w:color="auto" w:fill="auto"/>
+            <w:noWrap/>
+            <w:vAlign w:val="bottom"/>
+            <w:hideMark/>
+          </w:tcPr>
+          <w:p>
+            <w:pPr>
+              <w:pStyle w:val="NoSpacing"/>
+              <w:rPr>
+                <w:rFonts w:ascii="MS PGothic" w:hAnsi="MS PGothic" w:cs="Times New Roman"/>
+                <w:lang w:eastAsia="en-AU"/>
+              </w:rPr>
+            </w:pPr>
+            <w:r>
+              <w:rPr>
+                <w:rFonts w:ascii="MS PGothic" w:hAnsi="MS PGothic" w:cs="Times New Roman" w:hint="eastAsia"/>
+                <w:lang w:eastAsia="en-AU"/>
+              </w:rPr>
+              <w:t>58 - 80</w:t>
+            </w:r>
+          </w:p>
+        </w:tc>
+        <w:tc>
+          <w:tcPr>
+            <w:tcW w:w="3399" w:type="dxa"/>
+            <w:shd w:val="clear" w:color="auto" w:fill="auto"/>
+            <w:noWrap/>
+            <w:vAlign w:val="bottom"/>
+            <w:hideMark/>
+          </w:tcPr>
+          <w:p>
+            <w:pPr>
+              <w:pStyle w:val="NoSpacing"/>
+              <w:rPr>
+                <w:lang w:eastAsia="en-AU"/>
+              </w:rPr>
+            </w:pPr>
+            <w:r>
+              <w:rPr>
+                <w:lang w:eastAsia="en-AU"/>
+              </w:rPr>
+              <w:t>Solar panel temperature</w:t>
+            </w:r>
+          </w:p>
+        </w:tc>
+      </w:tr>
+    </w:tbl>
+    <w:p>
+      <w:pPr>
+        <w:rPr>
+          <w:lang w:eastAsia="en-AU"/>
+        </w:rPr>
+      </w:pPr>
+    </w:p>
+    <w:p>
+      <w:r>
         <w:t>For further detail on the Telemetry system and component circuitry, consult the TELM family of drawings.</w:t>
       </w:r>
     </w:p>
@@ -12824,8 +13828,8 @@
           <w:lang w:eastAsia="en-AU"/>
         </w:rPr>
       </w:pPr>
-      <w:bookmarkStart w:id="53" w:name="_Toc304639905"/>
-      <w:bookmarkStart w:id="54" w:name="_Toc304642604"/>
+      <w:bookmarkStart w:id="57" w:name="_Toc304639905"/>
+      <w:bookmarkStart w:id="58" w:name="_Toc304642604"/>
       <w:r>
         <w:rPr>
           <w:rFonts w:eastAsia="Times New Roman"/>
@@ -12854,7 +13858,7 @@
         <w:lastRenderedPageBreak/>
         <w:t xml:space="preserve"> </w:t>
       </w:r>
-      <w:bookmarkStart w:id="55" w:name="_Toc305254535"/>
+      <w:bookmarkStart w:id="59" w:name="_Toc305254535"/>
       <w:r>
         <w:rPr>
           <w:rFonts w:eastAsia="Times New Roman"/>
@@ -12862,101 +13866,9 @@
         </w:rPr>
         <w:t>Payloads</w:t>
       </w:r>
-      <w:bookmarkEnd w:id="53"/>
-      <w:bookmarkEnd w:id="54"/>
-      <w:bookmarkEnd w:id="55"/>
-    </w:p>
-    <w:p>
-      <w:pPr>
-        <w:rPr>
-          <w:rFonts w:ascii="Times New Roman" w:hAnsi="Times New Roman" w:cs="Times New Roman"/>
-          <w:sz w:val="24"/>
-          <w:szCs w:val="24"/>
-          <w:lang w:eastAsia="en-AU"/>
-        </w:rPr>
-      </w:pPr>
-    </w:p>
-    <w:p>
-      <w:pPr>
-        <w:pStyle w:val="Heading3"/>
-        <w:numPr>
-          <w:ilvl w:val="2"/>
-          <w:numId w:val="1"/>
-        </w:numPr>
-        <w:ind w:left="720"/>
-        <w:rPr>
-          <w:rFonts w:ascii="Times New Roman" w:eastAsia="Times New Roman" w:hAnsi="Times New Roman" w:cs="Times New Roman"/>
-          <w:lang w:eastAsia="en-AU"/>
-        </w:rPr>
-      </w:pPr>
-      <w:bookmarkStart w:id="56" w:name="_Toc304639906"/>
-      <w:bookmarkStart w:id="57" w:name="_GoBack"/>
-      <w:r>
-        <w:rPr>
-          <w:rFonts w:eastAsia="Times New Roman"/>
-          <w:lang w:eastAsia="en-AU"/>
-        </w:rPr>
-        <w:t>Payload Computer</w:t>
-      </w:r>
-      <w:bookmarkEnd w:id="56"/>
-    </w:p>
-    <w:p>
-      <w:pPr>
-        <w:rPr>
-          <w:rFonts w:ascii="Times New Roman" w:hAnsi="Times New Roman" w:cs="Times New Roman"/>
-          <w:sz w:val="24"/>
-          <w:szCs w:val="24"/>
-          <w:lang w:eastAsia="en-AU"/>
-        </w:rPr>
-      </w:pPr>
-    </w:p>
-    <w:p>
-      <w:pPr>
-        <w:pStyle w:val="Heading3"/>
-        <w:numPr>
-          <w:ilvl w:val="2"/>
-          <w:numId w:val="1"/>
-        </w:numPr>
-        <w:ind w:left="720"/>
-        <w:rPr>
-          <w:rFonts w:ascii="Times New Roman" w:eastAsia="Times New Roman" w:hAnsi="Times New Roman" w:cs="Times New Roman"/>
-          <w:lang w:eastAsia="en-AU"/>
-        </w:rPr>
-      </w:pPr>
-      <w:bookmarkStart w:id="58" w:name="_Toc304639907"/>
-      <w:r>
-        <w:rPr>
-          <w:rFonts w:eastAsia="Times New Roman"/>
-          <w:lang w:eastAsia="en-AU"/>
-        </w:rPr>
-        <w:t>EDAC</w:t>
-      </w:r>
+      <w:bookmarkEnd w:id="57"/>
       <w:bookmarkEnd w:id="58"/>
-    </w:p>
-    <w:p>
-      <w:pPr>
-        <w:pStyle w:val="Heading3"/>
-        <w:numPr>
-          <w:ilvl w:val="2"/>
-          <w:numId w:val="1"/>
-        </w:numPr>
-        <w:ind w:left="720"/>
-        <w:rPr>
-          <w:rFonts w:ascii="Times New Roman" w:eastAsia="Times New Roman" w:hAnsi="Times New Roman" w:cs="Times New Roman"/>
-          <w:lang w:eastAsia="en-AU"/>
-        </w:rPr>
-      </w:pPr>
-      <w:bookmarkStart w:id="59" w:name="_Toc304639908"/>
-      <w:proofErr w:type="spellStart"/>
-      <w:r>
-        <w:rPr>
-          <w:rFonts w:eastAsia="Times New Roman"/>
-          <w:lang w:eastAsia="en-AU"/>
-        </w:rPr>
-        <w:t>Namuru</w:t>
-      </w:r>
       <w:bookmarkEnd w:id="59"/>
-      <w:proofErr w:type="spellEnd"/>
     </w:p>
     <w:p>
       <w:pPr>
@@ -12975,7 +13887,6 @@
         </w:numPr>
       </w:pPr>
       <w:bookmarkStart w:id="60" w:name="_Toc305254536"/>
-      <w:bookmarkEnd w:id="57"/>
       <w:r>
         <w:lastRenderedPageBreak/>
         <w:t>Progress Summary</w:t>
@@ -12984,8 +13895,8 @@
     </w:p>
     <w:p/>
     <w:sectPr>
-      <w:headerReference w:type="default" r:id="rId17"/>
-      <w:footerReference w:type="default" r:id="rId18"/>
+      <w:headerReference w:type="default" r:id="rId20"/>
+      <w:footerReference w:type="default" r:id="rId21"/>
       <w:pgSz w:w="11906" w:h="16838"/>
       <w:pgMar w:top="1440" w:right="1440" w:bottom="1440" w:left="1440" w:header="708" w:footer="708" w:gutter="0"/>
       <w:pgNumType w:start="0"/>
@@ -13056,7 +13967,7 @@
           <w:rPr>
             <w:noProof/>
           </w:rPr>
-          <w:t>29</w:t>
+          <w:t>19</w:t>
         </w:r>
         <w:r>
           <w:rPr>
@@ -16677,9 +17588,10 @@
     <w:rsid w:val="00933D04"/>
     <w:pPr>
       <w:numPr>
-        <w:numId w:val="12"/>
+        <w:numId w:val="0"/>
       </w:numPr>
       <w:spacing w:before="480" w:line="276" w:lineRule="auto"/>
+      <w:ind w:left="720" w:hanging="360"/>
       <w:jc w:val="left"/>
       <w:outlineLvl w:val="9"/>
     </w:pPr>
@@ -17570,9 +18482,10 @@
     <w:rsid w:val="00933D04"/>
     <w:pPr>
       <w:numPr>
-        <w:numId w:val="12"/>
+        <w:numId w:val="0"/>
       </w:numPr>
       <w:spacing w:before="480" w:line="276" w:lineRule="auto"/>
+      <w:ind w:left="720" w:hanging="360"/>
       <w:jc w:val="left"/>
       <w:outlineLvl w:val="9"/>
     </w:pPr>
@@ -17860,37 +18773,6 @@
         </w:p>
       </w:docPartBody>
     </w:docPart>
-    <w:docPart>
-      <w:docPartPr>
-        <w:name w:val="DE1A38EEB9CD4A2CAC4E290F7ADD3407"/>
-        <w:category>
-          <w:name w:val="General"/>
-          <w:gallery w:val="placeholder"/>
-        </w:category>
-        <w:types>
-          <w:type w:val="bbPlcHdr"/>
-        </w:types>
-        <w:behaviors>
-          <w:behavior w:val="content"/>
-        </w:behaviors>
-        <w:guid w:val="{F9289076-0E48-4F25-8BC0-54BDB1247E1B}"/>
-      </w:docPartPr>
-      <w:docPartBody>
-        <w:p>
-          <w:pPr>
-            <w:pStyle w:val="DE1A38EEB9CD4A2CAC4E290F7ADD3407"/>
-          </w:pPr>
-          <w:r>
-            <w:rPr>
-              <w:rFonts w:asciiTheme="majorHAnsi" w:eastAsiaTheme="majorEastAsia" w:hAnsiTheme="majorHAnsi" w:cstheme="majorBidi"/>
-              <w:sz w:val="80"/>
-              <w:szCs w:val="80"/>
-            </w:rPr>
-            <w:t>[Type the document title]</w:t>
-          </w:r>
-        </w:p>
-      </w:docPartBody>
-    </w:docPart>
   </w:docParts>
 </w:glossaryDocument>
 </file>
@@ -17946,6 +18828,13 @@
     <w:pitch w:val="variable"/>
     <w:sig w:usb0="E1002EFF" w:usb1="C000605B" w:usb2="00000029" w:usb3="00000000" w:csb0="000101FF" w:csb1="00000000"/>
   </w:font>
+  <w:font w:name="MS PGothic">
+    <w:panose1 w:val="020B0600070205080204"/>
+    <w:charset w:val="80"/>
+    <w:family w:val="swiss"/>
+    <w:pitch w:val="variable"/>
+    <w:sig w:usb0="E00002FF" w:usb1="6AC7FDFB" w:usb2="00000012" w:usb3="00000000" w:csb0="0002009F" w:csb1="00000000"/>
+  </w:font>
 </w:fonts>
 </file>
 
@@ -17964,6 +18853,7 @@
   <w:rsids>
     <w:rsidRoot w:val="006D7978"/>
     <w:rsid w:val="006D7978"/>
+    <w:rsid w:val="00E51E1D"/>
   </w:rsids>
   <m:mathPr>
     <m:mathFont m:val="Cambria Math"/>
@@ -18692,10 +19582,22 @@
 </CoverPageProperties>
 </file>
 
+<file path=customXml/item2.xml><?xml version="1.0" encoding="utf-8"?>
+<b:Sources xmlns:b="http://schemas.openxmlformats.org/officeDocument/2006/bibliography" xmlns="http://schemas.openxmlformats.org/officeDocument/2006/bibliography" SelectedStyle="\APA.XSL" StyleName="APA"/>
+</file>
+
 <file path=customXml/itemProps1.xml><?xml version="1.0" encoding="utf-8"?>
 <ds:datastoreItem xmlns:ds="http://schemas.openxmlformats.org/officeDocument/2006/customXml" ds:itemID="{55AF091B-3C7A-41E3-B477-F2FDAA23CFDA}">
   <ds:schemaRefs>
     <ds:schemaRef ds:uri="http://schemas.microsoft.com/office/2006/coverPageProps"/>
   </ds:schemaRefs>
 </ds:datastoreItem>
+</file>
+
+<file path=customXml/itemProps2.xml><?xml version="1.0" encoding="utf-8"?>
+<ds:datastoreItem xmlns:ds="http://schemas.openxmlformats.org/officeDocument/2006/customXml" ds:itemID="{C7C458A5-47CF-4BF7-8D4E-6CB15EE359E9}">
+  <ds:schemaRefs>
+    <ds:schemaRef ds:uri="http://schemas.openxmlformats.org/officeDocument/2006/bibliography"/>
+  </ds:schemaRefs>
+</ds:datastoreItem>
 </file>
</xml_diff>

<commit_message>
*added matts changes to BLUE2011.1.1 BLUEsat Primer.docx
git-svn-id: svn+ssh://localhost/home/pcb/svn@56 265e18a8-33ca-405d-8757-c40a9e3cabe4
</commit_message>
<xml_diff>
--- a/Overview Documentaiton/BLUE2011.1.1 BLUEsat Primer.docx
+++ b/Overview Documentaiton/BLUE2011.1.1 BLUEsat Primer.docx
@@ -59,9 +59,6 @@
                     </w:rPr>
                     <w:alias w:val="Company"/>
                     <w:id w:val="15524243"/>
-                    <w:placeholder>
-                      <w:docPart w:val="4E23910BEA0644C4A4F87CA5452D9856"/>
-                    </w:placeholder>
                     <w:dataBinding w:prefixMappings="xmlns:ns0='http://schemas.openxmlformats.org/officeDocument/2006/extended-properties'" w:xpath="/ns0:Properties[1]/ns0:Company[1]" w:storeItemID="{6668398D-A668-4E3E-A5EB-62B293D839F1}"/>
                     <w:text/>
                   </w:sdtPr>
@@ -119,9 +116,6 @@
                 </w:rPr>
                 <w:alias w:val="Title"/>
                 <w:id w:val="15524250"/>
-                <w:placeholder>
-                  <w:docPart w:val="DE1A38EEB9CD4A2CAC4E290F7ADD3407"/>
-                </w:placeholder>
                 <w:dataBinding w:prefixMappings="xmlns:ns0='http://schemas.openxmlformats.org/package/2006/metadata/core-properties' xmlns:ns1='http://purl.org/dc/elements/1.1/'" w:xpath="/ns0:coreProperties[1]/ns1:title[1]" w:storeItemID="{6C3C8BC8-F283-45AE-878A-BAB7291924A1}"/>
                 <w:text/>
               </w:sdtPr>
@@ -144,23 +138,13 @@
                         <w:szCs w:val="80"/>
                       </w:rPr>
                     </w:pPr>
-                    <w:proofErr w:type="spellStart"/>
                     <w:r>
                       <w:rPr>
                         <w:rFonts w:eastAsiaTheme="majorEastAsia" w:cstheme="minorHAnsi"/>
                         <w:sz w:val="80"/>
                         <w:szCs w:val="80"/>
                       </w:rPr>
-                      <w:t>BLUEsat</w:t>
-                    </w:r>
-                    <w:proofErr w:type="spellEnd"/>
-                    <w:r>
-                      <w:rPr>
-                        <w:rFonts w:eastAsiaTheme="majorEastAsia" w:cstheme="minorHAnsi"/>
-                        <w:sz w:val="80"/>
-                        <w:szCs w:val="80"/>
-                      </w:rPr>
-                      <w:t xml:space="preserve"> Primer</w:t>
+                      <w:t>BLUEsat Primer</w:t>
                     </w:r>
                   </w:p>
                 </w:tc>
@@ -209,25 +193,7 @@
                         <w:sz w:val="44"/>
                         <w:szCs w:val="44"/>
                       </w:rPr>
-                      <w:t xml:space="preserve">An introduction to the </w:t>
-                    </w:r>
-                    <w:proofErr w:type="spellStart"/>
-                    <w:r>
-                      <w:rPr>
-                        <w:rFonts w:eastAsiaTheme="majorEastAsia" w:cstheme="minorHAnsi"/>
-                        <w:sz w:val="44"/>
-                        <w:szCs w:val="44"/>
-                      </w:rPr>
-                      <w:t>BLUEsat</w:t>
-                    </w:r>
-                    <w:proofErr w:type="spellEnd"/>
-                    <w:r>
-                      <w:rPr>
-                        <w:rFonts w:eastAsiaTheme="majorEastAsia" w:cstheme="minorHAnsi"/>
-                        <w:sz w:val="44"/>
-                        <w:szCs w:val="44"/>
-                      </w:rPr>
-                      <w:t xml:space="preserve">  Student Satellite Project</w:t>
+                      <w:t>An introduction to the BLUEsat  Student Satellite Project</w:t>
                     </w:r>
                   </w:p>
                 </w:tc>
@@ -300,23 +266,13 @@
                     <w:szCs w:val="32"/>
                   </w:rPr>
                 </w:pPr>
-                <w:proofErr w:type="spellStart"/>
                 <w:r>
                   <w:rPr>
                     <w:rFonts w:eastAsiaTheme="majorEastAsia" w:cstheme="minorHAnsi"/>
                     <w:sz w:val="32"/>
                     <w:szCs w:val="32"/>
                   </w:rPr>
-                  <w:t>Thien</w:t>
-                </w:r>
-                <w:proofErr w:type="spellEnd"/>
-                <w:r>
-                  <w:rPr>
-                    <w:rFonts w:eastAsiaTheme="majorEastAsia" w:cstheme="minorHAnsi"/>
-                    <w:sz w:val="32"/>
-                    <w:szCs w:val="32"/>
-                  </w:rPr>
-                  <w:t xml:space="preserve"> Nguyen</w:t>
+                  <w:t>Thien Nguyen</w:t>
                 </w:r>
                 <w:r>
                   <w:rPr>
@@ -343,18 +299,8 @@
                     <w:sz w:val="32"/>
                     <w:szCs w:val="32"/>
                   </w:rPr>
-                  <w:t xml:space="preserve">Mitch </w:t>
+                  <w:t>Mitch Wenke</w:t>
                 </w:r>
-                <w:proofErr w:type="spellStart"/>
-                <w:r>
-                  <w:rPr>
-                    <w:rFonts w:eastAsiaTheme="majorEastAsia" w:cstheme="minorHAnsi"/>
-                    <w:sz w:val="32"/>
-                    <w:szCs w:val="32"/>
-                  </w:rPr>
-                  <w:t>Wenke</w:t>
-                </w:r>
-                <w:proofErr w:type="spellEnd"/>
               </w:p>
               <w:p>
                 <w:pPr>
@@ -518,64 +464,20 @@
         <w:rPr>
           <w:lang w:eastAsia="en-AU"/>
         </w:rPr>
-        <w:t xml:space="preserve">After a history of poor documentation management, this document is the first effort to try to formalise the way in which records are kept within the </w:t>
+        <w:t xml:space="preserve">After a history of poor documentation management, this document is the first effort to try to formalise the way in which records are kept within the BLUEsat project. The aim of this and the ongoing documentation overhaul is ensure the project matures professionally and the integrity of </w:t>
       </w:r>
       <w:proofErr w:type="spellStart"/>
       <w:r>
         <w:rPr>
           <w:lang w:eastAsia="en-AU"/>
         </w:rPr>
-        <w:t>BLUEsat</w:t>
+        <w:t>BLUEsat’sengineering</w:t>
       </w:r>
       <w:proofErr w:type="spellEnd"/>
       <w:r>
         <w:rPr>
           <w:lang w:eastAsia="en-AU"/>
         </w:rPr>
-        <w:t xml:space="preserve"> project. The aim of this and the ongoing documentation overhaul is </w:t>
-      </w:r>
-      <w:r>
-        <w:rPr>
-          <w:lang w:eastAsia="en-AU"/>
-        </w:rPr>
-        <w:t xml:space="preserve">ensure </w:t>
-      </w:r>
-      <w:r>
-        <w:rPr>
-          <w:lang w:eastAsia="en-AU"/>
-        </w:rPr>
-        <w:t>the project mature</w:t>
-      </w:r>
-      <w:r>
-        <w:rPr>
-          <w:lang w:eastAsia="en-AU"/>
-        </w:rPr>
-        <w:t>s</w:t>
-      </w:r>
-      <w:r>
-        <w:rPr>
-          <w:lang w:eastAsia="en-AU"/>
-        </w:rPr>
-        <w:t xml:space="preserve"> professionally and the integrity of </w:t>
-      </w:r>
-      <w:proofErr w:type="spellStart"/>
-      <w:r>
-        <w:rPr>
-          <w:lang w:eastAsia="en-AU"/>
-        </w:rPr>
-        <w:t>BLUEsat’s</w:t>
-      </w:r>
-      <w:r>
-        <w:rPr>
-          <w:lang w:eastAsia="en-AU"/>
-        </w:rPr>
-        <w:t>engineering</w:t>
-      </w:r>
-      <w:proofErr w:type="spellEnd"/>
-      <w:r>
-        <w:rPr>
-          <w:lang w:eastAsia="en-AU"/>
-        </w:rPr>
         <w:t xml:space="preserve"> practices </w:t>
       </w:r>
       <w:proofErr w:type="gramStart"/>
@@ -590,13 +492,7 @@
         <w:rPr>
           <w:lang w:eastAsia="en-AU"/>
         </w:rPr>
-        <w:t xml:space="preserve"> </w:t>
-      </w:r>
-      <w:r>
-        <w:rPr>
-          <w:lang w:eastAsia="en-AU"/>
-        </w:rPr>
-        <w:t>maintained.</w:t>
+        <w:t xml:space="preserve"> maintained.</w:t>
       </w:r>
     </w:p>
     <w:p>
@@ -612,41 +508,13 @@
         <w:rPr>
           <w:lang w:eastAsia="en-AU"/>
         </w:rPr>
-        <w:t xml:space="preserve">The purpose of this report is to consolidate the design of </w:t>
-      </w:r>
-      <w:proofErr w:type="spellStart"/>
-      <w:r>
-        <w:rPr>
-          <w:lang w:eastAsia="en-AU"/>
-        </w:rPr>
-        <w:t>BLUEsat</w:t>
-      </w:r>
-      <w:proofErr w:type="spellEnd"/>
-      <w:r>
-        <w:rPr>
-          <w:lang w:eastAsia="en-AU"/>
-        </w:rPr>
-        <w:t xml:space="preserve"> into a single document. The intention is that, by reading this particular report, the reader will be able to gain an overview of </w:t>
-      </w:r>
-      <w:r>
-        <w:rPr>
-          <w:lang w:eastAsia="en-AU"/>
-        </w:rPr>
-        <w:t xml:space="preserve">the nature of the </w:t>
-      </w:r>
-      <w:proofErr w:type="spellStart"/>
-      <w:r>
-        <w:rPr>
-          <w:lang w:eastAsia="en-AU"/>
-        </w:rPr>
-        <w:t>BLUEsat</w:t>
-      </w:r>
-      <w:proofErr w:type="spellEnd"/>
-      <w:r>
-        <w:rPr>
-          <w:lang w:eastAsia="en-AU"/>
-        </w:rPr>
-        <w:t xml:space="preserve"> project, its mission, project management philosophy and a brief technical overview of the design of the satellite itself.</w:t>
+        <w:t xml:space="preserve">The purpose of this report is to consolidate the design of BLUEsat into a single document. The intention is that, by reading this particular report, the reader will be able to gain an overview of </w:t>
+      </w:r>
+      <w:r>
+        <w:rPr>
+          <w:lang w:eastAsia="en-AU"/>
+        </w:rPr>
+        <w:t>the nature of the BLUEsat project, its mission, project management philosophy and a brief technical overview of the design of the satellite itself.</w:t>
       </w:r>
     </w:p>
     <w:p>
@@ -2979,31 +2847,18 @@
       <w:bookmarkEnd w:id="8"/>
     </w:p>
     <w:p>
-      <w:proofErr w:type="spellStart"/>
-      <w:r>
-        <w:t>BLUEsat</w:t>
-      </w:r>
-      <w:proofErr w:type="spellEnd"/>
-      <w:r>
-        <w:t xml:space="preserve"> (Basic LEO UNSW Experimental Satellite) is a team comprised of circa thirty undergraduate students from the University of New South Wales. The </w:t>
-      </w:r>
-      <w:proofErr w:type="spellStart"/>
-      <w:r>
-        <w:t>BLUEsat</w:t>
-      </w:r>
-      <w:proofErr w:type="spellEnd"/>
-      <w:r>
-        <w:t xml:space="preserve"> Project aims to design, build and launch an amateur radio microsatellite with room to grow and experiment with new designs in the future. We are heavily interdisciplinary and draw talent from a wide variety of schools within the university in order to form a team with a complete skillset. The current team structure, though larger than past generations is still recruiting as the team gains momentum.</w:t>
+      <w:r>
+        <w:t>BLUEsat (Basic LEO UNSW Experimental Satellite) is a team comprised of circa thirty undergraduate students from the University of New South Wales. The BLUEsat Project aims to design, build and launch an amateur radio microsatellite with room to grow and experiment with new designs in the future. We are heavily interdisciplinary and draw talent from a wide variety of schools within the university in order to form a team with a complete skillset. The current team structure, though larger than past generations is still recruiting as the team gains momentum.</w:t>
       </w:r>
     </w:p>
     <w:p>
       <w:r>
         <w:rPr>
           <w:noProof/>
-          <w:lang w:eastAsia="en-AU"/>
+          <w:lang w:val="en-GB" w:eastAsia="en-GB"/>
         </w:rPr>
         <w:drawing>
-          <wp:inline distT="0" distB="0" distL="0" distR="0">
+          <wp:inline distT="0" distB="0" distL="0" distR="0" wp14:anchorId="50C9EB49" wp14:editId="6D5434E5">
             <wp:extent cx="5735955" cy="2814320"/>
             <wp:effectExtent l="0" t="0" r="0" b="5080"/>
             <wp:docPr id="6" name="Picture 6" descr="Description: Group Photograph"/>
@@ -3020,7 +2875,7 @@
                     </pic:cNvPicPr>
                   </pic:nvPicPr>
                   <pic:blipFill>
-                    <a:blip r:embed="rId10">
+                    <a:blip r:embed="rId10" cstate="print">
                       <a:extLst>
                         <a:ext uri="{28A0092B-C50C-407E-A947-70E740481C1C}">
                           <a14:useLocalDpi xmlns:a14="http://schemas.microsoft.com/office/drawing/2010/main" val="0"/>
@@ -3076,20 +2931,25 @@
       </w:r>
       <w:proofErr w:type="spellEnd"/>
       <w:r>
-        <w:t xml:space="preserve"> communications satellite. Coined </w:t>
+        <w:t xml:space="preserve"> communications satellite. Coined BLUEsat, after half a year of research the group received their first grant of $10,000 from the UNSW U-Committee.</w:t>
+      </w:r>
+    </w:p>
+    <w:p>
+      <w:r>
+        <w:t xml:space="preserve">In 1999, the group implemented a formal project management structure and was offered their current ground station, an unused RF shielded room which was being occupied as the University Club's wine cellar. With help from the UNSW School of Electrical Engineering, the room was refurbished for </w:t>
       </w:r>
       <w:proofErr w:type="spellStart"/>
       <w:r>
-        <w:t>BLUEsat</w:t>
+        <w:t>BLUEsat’s</w:t>
       </w:r>
       <w:proofErr w:type="spellEnd"/>
       <w:r>
-        <w:t>, after half a year of research the group received their first grant of $10,000 from the UNSW U-Committee.</w:t>
-      </w:r>
-    </w:p>
-    <w:p>
-      <w:r>
-        <w:t xml:space="preserve">In 1999, the group implemented a formal project management structure and was offered their current ground station, an unused RF shielded room which was being occupied as the University Club's wine cellar. With help from the UNSW School of Electrical Engineering, the room was refurbished for </w:t>
+        <w:t xml:space="preserve"> use.</w:t>
+      </w:r>
+    </w:p>
+    <w:p>
+      <w:r>
+        <w:t xml:space="preserve">In the following years, BLUEsat had many achievements and faced many challenges. Elements of the satellite were the focus of dozens of UNSW undergraduate student’s theses. The project also received a number of notable grants and sponsorships from. However, BLUEsat faced membership challenges, as the project struggled to recruit new students. The satellite underwent a number of redesigns, triggered by the generational nature of </w:t>
       </w:r>
       <w:proofErr w:type="spellStart"/>
       <w:r>
@@ -3097,28 +2957,34 @@
       </w:r>
       <w:proofErr w:type="spellEnd"/>
       <w:r>
-        <w:t xml:space="preserve"> use.</w:t>
-      </w:r>
-    </w:p>
-    <w:p>
-      <w:r>
-        <w:t xml:space="preserve">In the following years, </w:t>
+        <w:t xml:space="preserve"> member base. In 2004, a poster campaign to recruit new members generated an overwhelming response of over 50 students, creating a new enthusiasm within the project.</w:t>
+      </w:r>
+    </w:p>
+    <w:p>
+      <w:r>
+        <w:lastRenderedPageBreak/>
+        <w:t>In 2005, design begun on the current generation of BLUEsat. Chris Hales completed his thesis on the design and manufacturing of the current satellite’s structure, and BLUEsat was privileged with a productive team which laid many of the design foundations the project relies on today.</w:t>
+      </w:r>
+    </w:p>
+    <w:p>
+      <w:r>
+        <w:t xml:space="preserve">This period produced some of </w:t>
       </w:r>
       <w:proofErr w:type="spellStart"/>
       <w:r>
-        <w:t>BLUEsat</w:t>
+        <w:t>BLUEsat’s</w:t>
       </w:r>
       <w:proofErr w:type="spellEnd"/>
       <w:r>
-        <w:t xml:space="preserve"> had many achievements and faced many challenges. Elements of the satellite were the focus of dozens of UNSW undergraduate student’s theses. The project also received a number of notable grants and sponsorships from. However, </w:t>
+        <w:t xml:space="preserve"> most successful alumni; however with no one to replace them, once graduated, the project suffered from a loss of momentum. In 2007 through 2008, BLUEsat again struggled with poor membership and low productivity. In light of </w:t>
       </w:r>
       <w:proofErr w:type="spellStart"/>
       <w:r>
-        <w:t>BLUEsat</w:t>
+        <w:t>BLUEsat’s</w:t>
       </w:r>
       <w:proofErr w:type="spellEnd"/>
       <w:r>
-        <w:t xml:space="preserve"> faced membership challenges, as the project struggled to recruit new students. The satellite underwent a number of redesigns, triggered by the generational nature of </w:t>
+        <w:t xml:space="preserve"> past difficulties, in 2009 new, enthusiastic, members examined </w:t>
       </w:r>
       <w:proofErr w:type="spellStart"/>
       <w:r>
@@ -3126,34 +2992,89 @@
       </w:r>
       <w:proofErr w:type="spellEnd"/>
       <w:r>
-        <w:t xml:space="preserve"> member base. In 2004, a poster campaign to recruit new members generated an overwhelming response of over 50 students, creating a new enthusiasm within the project.</w:t>
-      </w:r>
-    </w:p>
-    <w:p>
-      <w:r>
-        <w:lastRenderedPageBreak/>
-        <w:t xml:space="preserve">In 2005, design begun on the current generation of </w:t>
+        <w:t xml:space="preserve"> operation procedures and put in place amendments which have resulted in a healthy growth of the projects member base to date, organising the group in a formal, yet supporting manner in order to realize the original idea from 1998.</w:t>
+      </w:r>
+    </w:p>
+    <w:p>
+      <w:r>
+        <w:t xml:space="preserve">The first major paradigm shift involves the effort undertaken to the management of </w:t>
       </w:r>
       <w:proofErr w:type="spellStart"/>
       <w:r>
-        <w:t>BLUEsat</w:t>
+        <w:t>BLUEsat’s</w:t>
       </w:r>
       <w:proofErr w:type="spellEnd"/>
       <w:r>
-        <w:t xml:space="preserve">. Chris Hales completed his thesis on the design and manufacturing of the current satellite’s structure, and </w:t>
+        <w:t xml:space="preserve"> human resources. The amount of workload involved in this undertaking was acknowledged and hence team management has instituted major recruitment drives and promotion of the project to both prospective students and current students in the university. A key result of this is the elimination of the generational phenomenon that was present in past teams. The team is now comprised of students ranging from first years students to final thesis students, with almost every member having enough knowledge and background to carry the project on. </w:t>
+      </w:r>
+    </w:p>
+    <w:p>
+      <w:r>
+        <w:t xml:space="preserve">The second paradigm shift involves the implementation of professional project management. AGILE and SCRUM, a software engineering managerial platform, are specifically attributable for our teams success in the past two years. We will be detailing the benefits of this system in more depth in </w:t>
+      </w:r>
+      <w:r>
+        <w:fldChar w:fldCharType="begin"/>
+      </w:r>
+      <w:r>
+        <w:instrText xml:space="preserve"> REF _Ref305255515 \r \h </w:instrText>
+      </w:r>
+      <w:r>
+        <w:fldChar w:fldCharType="separate"/>
+      </w:r>
+      <w:r>
+        <w:t>5</w:t>
+      </w:r>
+      <w:r>
+        <w:fldChar w:fldCharType="end"/>
+      </w:r>
+      <w:r>
+        <w:t xml:space="preserve"> </w:t>
+      </w:r>
+      <w:r>
+        <w:fldChar w:fldCharType="begin"/>
+      </w:r>
+      <w:r>
+        <w:instrText xml:space="preserve"> REF _Ref305255522 \h </w:instrText>
+      </w:r>
+      <w:r>
+        <w:fldChar w:fldCharType="separate"/>
+      </w:r>
+      <w:r>
+        <w:rPr>
+          <w:lang w:eastAsia="en-AU"/>
+        </w:rPr>
+        <w:t>Project Management and SCRUM</w:t>
+      </w:r>
+      <w:r>
+        <w:fldChar w:fldCharType="end"/>
+      </w:r>
+    </w:p>
+    <w:p>
+      <w:r>
+        <w:t>We have now accomplished a public release as a result, displaying a proof of concept of many of our Critical Systems the represents a major step ahead for the project.</w:t>
+      </w:r>
+    </w:p>
+    <w:p>
+      <w:r>
+        <w:t>BLUEsat members have, once graduated, gone on to very successful careers in their chosen professions. The wide variety of skills and interests in highlighted in this regard.</w:t>
+      </w:r>
+    </w:p>
+    <w:p>
+      <w:r>
+        <w:t>Daniel Faber, instrumental in the initial stages of the project is now on the Board of Advisors at the National Space Society and the President and CTO at Heliocentric Technologies incorporated.</w:t>
+      </w:r>
+    </w:p>
+    <w:p>
+      <w:r>
+        <w:t xml:space="preserve">Anthony </w:t>
       </w:r>
       <w:proofErr w:type="spellStart"/>
       <w:r>
-        <w:t>BLUEsat</w:t>
+        <w:t>Wicht</w:t>
       </w:r>
       <w:proofErr w:type="spellEnd"/>
       <w:r>
-        <w:t xml:space="preserve"> was privileged with a productive team which laid many of the design foundations the project relies on today.</w:t>
-      </w:r>
-    </w:p>
-    <w:p>
-      <w:r>
-        <w:t xml:space="preserve">This period produced some of </w:t>
+        <w:t xml:space="preserve">, who has worked on </w:t>
       </w:r>
       <w:proofErr w:type="spellStart"/>
       <w:r>
@@ -3161,220 +3082,25 @@
       </w:r>
       <w:proofErr w:type="spellEnd"/>
       <w:r>
-        <w:t xml:space="preserve"> most successful alumni; however with no one to replace them, once graduated, the project suffered from a loss of momentum. In 2007 through 2008, </w:t>
+        <w:t xml:space="preserve"> operations and solar teams, has since begun a graduate degree with the Massachusetts Institute of Technology. </w:t>
+      </w:r>
+    </w:p>
+    <w:p>
+      <w:r>
+        <w:t>Chris Hales, a former President of the organisation and whose thesis on the BLUEsat structure graduated with First Class Honours and  has since moved on to completing a PhD in Astronomy with the University of Sydney.</w:t>
+      </w:r>
+    </w:p>
+    <w:p>
+      <w:r>
+        <w:t xml:space="preserve">Kate </w:t>
       </w:r>
       <w:proofErr w:type="spellStart"/>
       <w:r>
-        <w:t>BLUEsat</w:t>
+        <w:t>Cussen</w:t>
       </w:r>
       <w:proofErr w:type="spellEnd"/>
       <w:r>
-        <w:t xml:space="preserve"> again struggled with poor membership and low productivity. In light of </w:t>
-      </w:r>
-      <w:proofErr w:type="spellStart"/>
-      <w:r>
-        <w:t>BLUEsat’s</w:t>
-      </w:r>
-      <w:proofErr w:type="spellEnd"/>
-      <w:r>
-        <w:t xml:space="preserve"> past difficulties, in 2009 new, enthusiastic, members examined </w:t>
-      </w:r>
-      <w:proofErr w:type="spellStart"/>
-      <w:r>
-        <w:t>BLUEsat’s</w:t>
-      </w:r>
-      <w:proofErr w:type="spellEnd"/>
-      <w:r>
-        <w:t xml:space="preserve"> operation procedures and put in place amendments which have resulted in a healthy growth of the projects me</w:t>
-      </w:r>
-      <w:r>
-        <w:t>mber base to date,</w:t>
-      </w:r>
-      <w:r>
-        <w:t xml:space="preserve"> organising the group in a formal, yet supporting manner in order to realize the original idea from 1998.</w:t>
-      </w:r>
-    </w:p>
-    <w:p>
-      <w:r>
-        <w:t xml:space="preserve">The first major paradigm shift involves the effort undertaken to the management of </w:t>
-      </w:r>
-      <w:proofErr w:type="spellStart"/>
-      <w:r>
-        <w:t>BLUEsat’s</w:t>
-      </w:r>
-      <w:proofErr w:type="spellEnd"/>
-      <w:r>
-        <w:t xml:space="preserve"> human resources. The amount of workload involved in this undertaking was acknowledged and hence team management has instituted major recruitment drives and promotion of the project to both prospective students and current students in the university. A</w:t>
-      </w:r>
-      <w:r>
-        <w:t xml:space="preserve"> key</w:t>
-      </w:r>
-      <w:r>
-        <w:t xml:space="preserve"> result of this is the elimination of the generational phenomenon that was present in past teams</w:t>
-      </w:r>
-      <w:r>
-        <w:t>.</w:t>
-      </w:r>
-      <w:r>
-        <w:t xml:space="preserve"> </w:t>
-      </w:r>
-      <w:r>
-        <w:t>T</w:t>
-      </w:r>
-      <w:r>
-        <w:t>he team is now comprised of students</w:t>
-      </w:r>
-      <w:r>
-        <w:t xml:space="preserve"> ranging</w:t>
-      </w:r>
-      <w:r>
-        <w:t xml:space="preserve"> from first years</w:t>
-      </w:r>
-      <w:r>
-        <w:t xml:space="preserve"> students</w:t>
-      </w:r>
-      <w:r>
-        <w:t xml:space="preserve"> to </w:t>
-      </w:r>
-      <w:r>
-        <w:t xml:space="preserve">final </w:t>
-      </w:r>
-      <w:r>
-        <w:t>thesis</w:t>
-      </w:r>
-      <w:r>
-        <w:t xml:space="preserve"> students, with almost every member having enough knowledge and background to carry the project on</w:t>
-      </w:r>
-      <w:r>
-        <w:t xml:space="preserve">. </w:t>
-      </w:r>
-    </w:p>
-    <w:p>
-      <w:r>
-        <w:t xml:space="preserve">The second paradigm shift involves the implementation of professional project management. AGILE and SCRUM, a software engineering managerial platform, are specifically attributable for our teams success in the past two years. We will be detailing the benefits of this system in more depth in </w:t>
-      </w:r>
-      <w:r>
-        <w:fldChar w:fldCharType="begin"/>
-      </w:r>
-      <w:r>
-        <w:instrText xml:space="preserve"> REF _Ref305255515 \r \h </w:instrText>
-      </w:r>
-      <w:r>
-        <w:fldChar w:fldCharType="separate"/>
-      </w:r>
-      <w:r>
-        <w:t>5</w:t>
-      </w:r>
-      <w:r>
-        <w:fldChar w:fldCharType="end"/>
-      </w:r>
-      <w:r>
-        <w:t xml:space="preserve"> </w:t>
-      </w:r>
-      <w:r>
-        <w:fldChar w:fldCharType="begin"/>
-      </w:r>
-      <w:r>
-        <w:instrText xml:space="preserve"> REF _Ref305255522 \h </w:instrText>
-      </w:r>
-      <w:r>
-        <w:fldChar w:fldCharType="separate"/>
-      </w:r>
-      <w:r>
-        <w:rPr>
-          <w:lang w:eastAsia="en-AU"/>
-        </w:rPr>
-        <w:t>Project Management and SCRUM</w:t>
-      </w:r>
-      <w:r>
-        <w:fldChar w:fldCharType="end"/>
-      </w:r>
-    </w:p>
-    <w:p>
-      <w:r>
-        <w:t>We have now accomplished a public release as a result, displaying a proof of concept of many of our Critical Systems the represents a major step ahead for the project.</w:t>
-      </w:r>
-    </w:p>
-    <w:p>
-      <w:proofErr w:type="spellStart"/>
-      <w:r>
-        <w:t>BLUEsat</w:t>
-      </w:r>
-      <w:proofErr w:type="spellEnd"/>
-      <w:r>
-        <w:t xml:space="preserve"> members have, once graduated, gone on to very successful careers in their chosen professions. The wide variety of skills and interests in highlighted in this regard.</w:t>
-      </w:r>
-    </w:p>
-    <w:p>
-      <w:r>
-        <w:t>Daniel Faber, instrumental in the initial stages of the project is now on the Board of Advisors at the National Space Society and the President and CTO at Heliocentric Technologies incorporated.</w:t>
-      </w:r>
-    </w:p>
-    <w:p>
-      <w:r>
-        <w:t xml:space="preserve">Anthony </w:t>
-      </w:r>
-      <w:proofErr w:type="spellStart"/>
-      <w:r>
-        <w:t>Wicht</w:t>
-      </w:r>
-      <w:proofErr w:type="spellEnd"/>
-      <w:r>
-        <w:t xml:space="preserve">, who has worked on </w:t>
-      </w:r>
-      <w:proofErr w:type="spellStart"/>
-      <w:r>
-        <w:t>BLUEsat’s</w:t>
-      </w:r>
-      <w:proofErr w:type="spellEnd"/>
-      <w:r>
-        <w:t xml:space="preserve"> operations and solar teams, has since begun a graduate degree with the Massachusetts Institute of Technology. </w:t>
-      </w:r>
-    </w:p>
-    <w:p>
-      <w:r>
-        <w:t xml:space="preserve">Chris Hales, a former President of the organisation and whose thesis on the </w:t>
-      </w:r>
-      <w:proofErr w:type="spellStart"/>
-      <w:r>
-        <w:t>BLUEsat</w:t>
-      </w:r>
-      <w:proofErr w:type="spellEnd"/>
-      <w:r>
-        <w:t xml:space="preserve"> structure </w:t>
-      </w:r>
-      <w:r>
-        <w:t xml:space="preserve">graduated with First Class Honours and </w:t>
-      </w:r>
-      <w:r>
-        <w:t xml:space="preserve"> has since moved on to completing a PhD in Astronomy with the University of Sydney.</w:t>
-      </w:r>
-    </w:p>
-    <w:p>
-      <w:r>
-        <w:t xml:space="preserve">Kate </w:t>
-      </w:r>
-      <w:proofErr w:type="spellStart"/>
-      <w:r>
-        <w:t>Cussen</w:t>
-      </w:r>
-      <w:proofErr w:type="spellEnd"/>
-      <w:r>
-        <w:t xml:space="preserve">, who completed a thesis on vibrational testing of the </w:t>
-      </w:r>
-      <w:proofErr w:type="spellStart"/>
-      <w:r>
-        <w:t>BLUEsat</w:t>
-      </w:r>
-      <w:proofErr w:type="spellEnd"/>
-      <w:r>
-        <w:t xml:space="preserve"> structure, has since moved on to a career</w:t>
-      </w:r>
-      <w:r>
-        <w:t xml:space="preserve"> as a Spacecraft Analyst</w:t>
-      </w:r>
-      <w:r>
-        <w:t xml:space="preserve"> with Optus.</w:t>
+        <w:t>, who completed a thesis on vibrational testing of the BLUEsat structure, has since moved on to a career as a Spacecraft Analyst with Optus.</w:t>
       </w:r>
     </w:p>
     <w:p>
@@ -3424,70 +3150,65 @@
           <w:lang w:eastAsia="en-AU"/>
         </w:rPr>
         <w:lastRenderedPageBreak/>
-        <w:t>Project Management and SCRUM</w:t>
+        <w:t>Project Management and S</w:t>
       </w:r>
       <w:bookmarkEnd w:id="9"/>
       <w:bookmarkEnd w:id="10"/>
       <w:bookmarkEnd w:id="11"/>
-    </w:p>
-    <w:p>
+      <w:r>
+        <w:rPr>
+          <w:lang w:eastAsia="en-AU"/>
+        </w:rPr>
+        <w:t>crum</w:t>
+      </w:r>
+    </w:p>
+    <w:p>
+      <w:r>
+        <w:t xml:space="preserve">The BLUEsat Project exists as a collection of student volunteers who are working towards a common goal of continuous and productive development on the satellite. To help achieve this, the project has implemented the Scrum development methodology which is a variant of </w:t>
+      </w:r>
+      <w:proofErr w:type="gramStart"/>
+      <w:r>
+        <w:t>Agile</w:t>
+      </w:r>
+      <w:proofErr w:type="gramEnd"/>
+      <w:r>
+        <w:t xml:space="preserve"> software development and is common in the software engineering industry.</w:t>
+      </w:r>
+    </w:p>
+    <w:p>
+      <w:r>
+        <w:t>At any point in time, project members are divided into small teams working on sub-projects with continuous and frequent checkpoints. This allows the team to work on more manageable development tasks in small, cohesive groups and ensures that members may be swapped in and out of teams as may be necessary, whether due to project or personal requirements, without significant set-backs in team progress.</w:t>
+      </w:r>
+    </w:p>
+    <w:p>
+      <w:r>
+        <w:t>Using the Scrum framework, teams break down the sub-project they are assigned to down into incremental, iterative goals. These goals are grouped together into time based development blocks called sprints. During the university semester, a sprint will typically have a length of three weeks.</w:t>
+      </w:r>
+    </w:p>
+    <w:p>
+      <w:r>
+        <w:t xml:space="preserve">In this document we will not focus on an explanation of the Scrum development framework. Rather we simply describe </w:t>
+      </w:r>
       <w:proofErr w:type="spellStart"/>
       <w:r>
-        <w:t>BLUEsat</w:t>
+        <w:t>BLUEsat’s</w:t>
       </w:r>
       <w:proofErr w:type="spellEnd"/>
       <w:r>
-        <w:t xml:space="preserve"> exists as a collection of student volunteers working towards a common goal of continuous and productive development on the satellite. To achieve this we have implemented the Scrum framework of development.</w:t>
-      </w:r>
-    </w:p>
-    <w:p>
-      <w:r>
-        <w:t xml:space="preserve">The development satellite itself at any one time is broken into sub-projects. This allows the project to group logically relevant development goals into projects that are able to be taken on by a five to seven member team of </w:t>
-      </w:r>
-      <w:proofErr w:type="spellStart"/>
-      <w:r>
-        <w:t>BLUEsat</w:t>
-      </w:r>
-      <w:proofErr w:type="spellEnd"/>
-      <w:r>
-        <w:t xml:space="preserve"> members.</w:t>
-      </w:r>
-    </w:p>
-    <w:p>
-      <w:r>
-        <w:t xml:space="preserve">Using the Scrum framework we break </w:t>
-      </w:r>
-      <w:r>
-        <w:t>then break down the sub-projects</w:t>
-      </w:r>
-      <w:r>
-        <w:t xml:space="preserve"> down into incremental, iterative goals. These goals are grouped together into</w:t>
-      </w:r>
-      <w:r>
-        <w:t xml:space="preserve"> time based development called</w:t>
-      </w:r>
-      <w:r>
-        <w:t xml:space="preserve"> sprints. Typically during the university semester a sprint occurs over</w:t>
-      </w:r>
-      <w:r>
-        <w:t xml:space="preserve"> three</w:t>
-      </w:r>
-      <w:r>
-        <w:t xml:space="preserve"> weeks. </w:t>
-      </w:r>
-    </w:p>
-    <w:p>
-      <w:r>
-        <w:t xml:space="preserve">In this document we will not focus on an explanation of the Scrum development framework. Rather we simply describe </w:t>
-      </w:r>
-      <w:proofErr w:type="spellStart"/>
-      <w:r>
-        <w:t>BLUEsat’s</w:t>
-      </w:r>
-      <w:proofErr w:type="spellEnd"/>
-      <w:r>
-        <w:t xml:space="preserve"> implementation of Scrum. </w:t>
-      </w:r>
+        <w:t xml:space="preserve"> implementation of Scrum.</w:t>
+      </w:r>
+    </w:p>
+    <w:p>
+      <w:pPr>
+        <w:rPr>
+          <w:rFonts w:eastAsiaTheme="majorEastAsia" w:cstheme="majorBidi"/>
+          <w:b/>
+          <w:bCs/>
+          <w:vanish/>
+          <w:sz w:val="44"/>
+          <w:szCs w:val="28"/>
+        </w:rPr>
+      </w:pPr>
     </w:p>
     <w:p>
       <w:pPr>
@@ -3614,12 +3335,12 @@
     </w:p>
     <w:p>
       <w:r>
-        <w:t xml:space="preserve">Running a project with time poor volunteers has many difficulties. As a group we try to address these problems by focusing on incremental goals and regular review. </w:t>
-      </w:r>
-    </w:p>
-    <w:p>
-      <w:r>
-        <w:t>Every four weeks the scrum master holds a review with their team. The purpose of this review is threefold. We review the progress made by the team, assess what went well and plan the next sprint.</w:t>
+        <w:t>Maintaining acceptable progress with a team that consists entirely of volunteer students with significant academic responsibilities is a challenge all student projects face. As a group we try to address these problems by focusing on incremental goals and regular review as prescribed by the Scrum methodology.</w:t>
+      </w:r>
+    </w:p>
+    <w:p>
+      <w:r>
+        <w:t>At the end of each sprint (typically every three weeks), the Scrum master holds a review with their team. The purpose of this review is threefold, to review the progress made by the team, assess what went well and plan the next sprint.</w:t>
       </w:r>
     </w:p>
     <w:p>
@@ -3627,13 +3348,8 @@
         <w:pStyle w:val="Heading2"/>
       </w:pPr>
       <w:r>
-        <w:t xml:space="preserve">Scrum Roles in </w:t>
-      </w:r>
-      <w:proofErr w:type="spellStart"/>
-      <w:r>
-        <w:t>BLUEsat</w:t>
-      </w:r>
-      <w:proofErr w:type="spellEnd"/>
+        <w:t>Scrum Roles in BLUEsat</w:t>
+      </w:r>
     </w:p>
     <w:p>
       <w:pPr>
@@ -3645,23 +3361,7 @@
     </w:p>
     <w:p>
       <w:r>
-        <w:t xml:space="preserve">Teams in </w:t>
-      </w:r>
-      <w:proofErr w:type="spellStart"/>
-      <w:r>
-        <w:t>BLUEsat</w:t>
-      </w:r>
-      <w:proofErr w:type="spellEnd"/>
-      <w:r>
-        <w:t xml:space="preserve"> are usually </w:t>
-      </w:r>
-      <w:proofErr w:type="gramStart"/>
-      <w:r>
-        <w:t>consist</w:t>
-      </w:r>
-      <w:proofErr w:type="gramEnd"/>
-      <w:r>
-        <w:t xml:space="preserve"> of four or five members. Teams are formed with a balance of experienced members and newer members of the society. The experienced members in the team work in development and do their best to share knowledge and skills with the other members of their team.</w:t>
+        <w:t>Teams in BLUEsat usually consist of four or five members and are formed with a balance of experienced members and members who are newer to the project. This encourages experienced members to share knowledge and skills with the other members of their team which is vital for the sustainability of the project.</w:t>
       </w:r>
     </w:p>
     <w:p>
@@ -3674,20 +3374,16 @@
     </w:p>
     <w:p>
       <w:r>
-        <w:t xml:space="preserve">Senior members of </w:t>
-      </w:r>
-      <w:proofErr w:type="spellStart"/>
-      <w:r>
-        <w:t>BLUEsat</w:t>
-      </w:r>
-      <w:proofErr w:type="spellEnd"/>
-      <w:r>
-        <w:t xml:space="preserve"> act as scrum masters for the teams. Scrum Masters have the dual role of buffering teams from distractions from development and guiding the work done by the team.</w:t>
-      </w:r>
-    </w:p>
-    <w:p>
-      <w:r>
-        <w:t>Ideally scrum masters act only in this role. However in practice scrum masters are often partially involved in the development work done by their team. While this represents a violation of the fundamental structure of Scrum, it allows full utilisation of our most valuable members.</w:t>
+        <w:t>Senior members of BLUEsat act as Scrum masters for each team. Scrum masters have a dual role in that they buffer their team from external distractions to development and guide the work undertaken by the team.</w:t>
+      </w:r>
+    </w:p>
+    <w:p>
+      <w:r>
+        <w:t xml:space="preserve">Ideally scrum masters act only in this role, however, in practice, Scrum masters are often partially involved in the development work done by their team. While this represents a violation of the </w:t>
+      </w:r>
+      <w:r>
+        <w:lastRenderedPageBreak/>
+        <w:t>fundamental structure of Scrum, it is necessary to allow for full utilisation of some of our most knowledgeable and skilled members.</w:t>
       </w:r>
     </w:p>
     <w:p>
@@ -3700,15 +3396,7 @@
     </w:p>
     <w:p>
       <w:r>
-        <w:t xml:space="preserve">Product owners are selected as members with the most developed knowledge of the requirements of certain teams. The product owners in </w:t>
-      </w:r>
-      <w:proofErr w:type="spellStart"/>
-      <w:r>
-        <w:t>BLUEsat</w:t>
-      </w:r>
-      <w:proofErr w:type="spellEnd"/>
-      <w:r>
-        <w:t xml:space="preserve"> do not work in active development with their teams. </w:t>
+        <w:t>Product owners are selected as members with the most developed knowledge of the requirements of certain teams. The product owners in BLUEsat do not work in active development with their teams.</w:t>
       </w:r>
     </w:p>
     <w:p>
@@ -3716,21 +3404,12 @@
         <w:pStyle w:val="Heading3"/>
       </w:pPr>
       <w:r>
-        <w:lastRenderedPageBreak/>
         <w:t>Chief Technical Officer</w:t>
       </w:r>
     </w:p>
     <w:p>
       <w:r>
-        <w:t xml:space="preserve">In </w:t>
-      </w:r>
-      <w:proofErr w:type="spellStart"/>
-      <w:r>
-        <w:t>BLUEsat</w:t>
-      </w:r>
-      <w:proofErr w:type="spellEnd"/>
-      <w:r>
-        <w:t xml:space="preserve"> the Scrum Masters and Product Owners are managed by the Chief Technical Officer. Every two to four weeks the scrum masters, product owners and the chief technical officer meet to discuss the progress and direction of the project.</w:t>
+        <w:t>In BLUEsat, the Scrum Masters and Product Owners are managed by the Chief Technical Officer. Every two to four weeks the scrum masters, product owners and the chief technical officer meet to discuss the progress and direction of the project to ensure progress is being maintained throughout the project and to allow for alignment of development goals between the various teams.</w:t>
       </w:r>
     </w:p>
     <w:p>
@@ -3785,14 +3464,7 @@
           <w:lang w:eastAsia="en-AU"/>
         </w:rPr>
         <w:lastRenderedPageBreak/>
-        <w:t xml:space="preserve">Satellite </w:t>
-      </w:r>
-      <w:r>
-        <w:rPr>
-          <w:rFonts w:eastAsia="Times New Roman"/>
-          <w:lang w:eastAsia="en-AU"/>
-        </w:rPr>
-        <w:t>Technical</w:t>
+        <w:t>Satellite Technical</w:t>
       </w:r>
       <w:r>
         <w:rPr>
@@ -4215,10 +3887,10 @@
           <w:noProof/>
           <w:sz w:val="24"/>
           <w:szCs w:val="24"/>
-          <w:lang w:eastAsia="en-AU"/>
+          <w:lang w:val="en-GB" w:eastAsia="en-GB"/>
         </w:rPr>
         <w:drawing>
-          <wp:inline distT="0" distB="0" distL="0" distR="0" wp14:anchorId="51762C35" wp14:editId="3D8AD568">
+          <wp:inline distT="0" distB="0" distL="0" distR="0" wp14:anchorId="527E2C2D" wp14:editId="4D71A545">
             <wp:extent cx="6181725" cy="3027168"/>
             <wp:effectExtent l="0" t="0" r="0" b="1905"/>
             <wp:docPr id="1" name="Picture 1"/>
@@ -4233,7 +3905,7 @@
                     <pic:cNvPicPr/>
                   </pic:nvPicPr>
                   <pic:blipFill>
-                    <a:blip r:embed="rId11">
+                    <a:blip r:embed="rId11" cstate="print">
                       <a:extLst>
                         <a:ext uri="{28A0092B-C50C-407E-A947-70E740481C1C}">
                           <a14:useLocalDpi xmlns:a14="http://schemas.microsoft.com/office/drawing/2010/main" val="0"/>
@@ -4274,14 +3946,27 @@
       <w:r>
         <w:t xml:space="preserve">Figure </w:t>
       </w:r>
-      <w:fldSimple w:instr=" STYLEREF 1 \s ">
-        <w:r>
-          <w:rPr>
-            <w:noProof/>
-          </w:rPr>
-          <w:t>6</w:t>
-        </w:r>
-      </w:fldSimple>
+      <w:r>
+        <w:fldChar w:fldCharType="begin"/>
+      </w:r>
+      <w:r>
+        <w:instrText xml:space="preserve"> STYLEREF 1 \s </w:instrText>
+      </w:r>
+      <w:r>
+        <w:fldChar w:fldCharType="separate"/>
+      </w:r>
+      <w:r>
+        <w:rPr>
+          <w:noProof/>
+        </w:rPr>
+        <w:t>6</w:t>
+      </w:r>
+      <w:r>
+        <w:rPr>
+          <w:noProof/>
+        </w:rPr>
+        <w:fldChar w:fldCharType="end"/>
+      </w:r>
       <w:r>
         <w:t>.</w:t>
       </w:r>
@@ -5957,11 +5642,11 @@
       <w:r>
         <w:rPr>
           <w:noProof/>
-          <w:lang w:eastAsia="en-AU"/>
+          <w:lang w:val="en-GB" w:eastAsia="en-GB"/>
         </w:rPr>
         <w:lastRenderedPageBreak/>
         <w:drawing>
-          <wp:inline distT="0" distB="0" distL="0" distR="0" wp14:anchorId="5198F995" wp14:editId="74AB9CBF">
+          <wp:inline distT="0" distB="0" distL="0" distR="0" wp14:anchorId="53346A5E" wp14:editId="1CE18D57">
             <wp:extent cx="5731510" cy="4734560"/>
             <wp:effectExtent l="0" t="0" r="2540" b="8890"/>
             <wp:docPr id="3" name="Picture 3"/>
@@ -5976,7 +5661,7 @@
                     <pic:cNvPicPr/>
                   </pic:nvPicPr>
                   <pic:blipFill>
-                    <a:blip r:embed="rId12">
+                    <a:blip r:embed="rId12" cstate="print">
                       <a:extLst>
                         <a:ext uri="{28A0092B-C50C-407E-A947-70E740481C1C}">
                           <a14:useLocalDpi xmlns:a14="http://schemas.microsoft.com/office/drawing/2010/main" val="0"/>
@@ -6016,14 +5701,27 @@
       <w:r>
         <w:t xml:space="preserve">Figure </w:t>
       </w:r>
-      <w:fldSimple w:instr=" STYLEREF 1 \s ">
-        <w:r>
-          <w:rPr>
-            <w:noProof/>
-          </w:rPr>
-          <w:t>6</w:t>
-        </w:r>
-      </w:fldSimple>
+      <w:r>
+        <w:fldChar w:fldCharType="begin"/>
+      </w:r>
+      <w:r>
+        <w:instrText xml:space="preserve"> STYLEREF 1 \s </w:instrText>
+      </w:r>
+      <w:r>
+        <w:fldChar w:fldCharType="separate"/>
+      </w:r>
+      <w:r>
+        <w:rPr>
+          <w:noProof/>
+        </w:rPr>
+        <w:t>6</w:t>
+      </w:r>
+      <w:r>
+        <w:rPr>
+          <w:noProof/>
+        </w:rPr>
+        <w:fldChar w:fldCharType="end"/>
+      </w:r>
       <w:r>
         <w:t>.</w:t>
       </w:r>
@@ -6231,10 +5929,7 @@
       </w:r>
       <w:proofErr w:type="spellEnd"/>
       <w:r>
-        <w:t xml:space="preserve"> connectors mounted on each tray. </w:t>
-      </w:r>
-      <w:r>
-        <w:t>The ‘wiring harness’ will consist of each of the individual wires soldered to the relevant point on each connecter. The tables and diagrams of tray interconnections can be found in GENN0001 and GEN0003 respectively.</w:t>
+        <w:t xml:space="preserve"> connectors mounted on each tray. The ‘wiring harness’ will consist of each of the individual wires soldered to the relevant point on each connecter. The tables and diagrams of tray interconnections can be found in GENN0001 and GEN0003 respectively.</w:t>
       </w:r>
     </w:p>
     <w:p>
@@ -6275,21 +5970,7 @@
         <w:rPr>
           <w:lang w:eastAsia="en-AU"/>
         </w:rPr>
-        <w:t xml:space="preserve"> have been designed. Each individual tray has been manufactured and currently sits assembled in the </w:t>
-      </w:r>
-      <w:proofErr w:type="spellStart"/>
-      <w:r>
-        <w:rPr>
-          <w:lang w:eastAsia="en-AU"/>
-        </w:rPr>
-        <w:t>BLUEsat</w:t>
-      </w:r>
-      <w:proofErr w:type="spellEnd"/>
-      <w:r>
-        <w:rPr>
-          <w:lang w:eastAsia="en-AU"/>
-        </w:rPr>
-        <w:t xml:space="preserve"> </w:t>
+        <w:t xml:space="preserve"> have been designed. Each individual tray has been manufactured and currently sits assembled in the BLUEsat </w:t>
       </w:r>
       <w:r>
         <w:rPr>
@@ -6945,19 +6626,11 @@
           <w:lang w:eastAsia="en-AU"/>
         </w:rPr>
       </w:pPr>
-      <w:proofErr w:type="spellStart"/>
-      <w:r>
-        <w:rPr>
-          <w:lang w:eastAsia="en-AU"/>
-        </w:rPr>
-        <w:t>BLUEsat</w:t>
-      </w:r>
-      <w:proofErr w:type="spellEnd"/>
-      <w:r>
-        <w:rPr>
-          <w:lang w:eastAsia="en-AU"/>
-        </w:rPr>
-        <w:t xml:space="preserve"> will communicate with Earth via VHF radio transmitters and UHF radio receivers. Digital data from the Critical Systems Computer and Payload Computer will be modulated by AFSK (Audio Frequency Shift Keying) and GMSK (Gaussian-Minimum Shift-Keying) modems, respectively, for transmission or reception by the radios.</w:t>
+      <w:r>
+        <w:rPr>
+          <w:lang w:eastAsia="en-AU"/>
+        </w:rPr>
+        <w:t>BLUEsat will communicate with Earth via VHF radio transmitters and UHF radio receivers. Digital data from the Critical Systems Computer and Payload Computer will be modulated by AFSK (Audio Frequency Shift Keying) and GMSK (Gaussian-Minimum Shift-Keying) modems, respectively, for transmission or reception by the radios.</w:t>
       </w:r>
       <w:r>
         <w:rPr>
@@ -7241,14 +6914,7 @@
         <w:rPr>
           <w:lang w:eastAsia="en-AU"/>
         </w:rPr>
-        <w:t xml:space="preserve"> </w:t>
-      </w:r>
-      <w:proofErr w:type="spellStart"/>
-      <w:r>
-        <w:rPr>
-          <w:lang w:eastAsia="en-AU"/>
-        </w:rPr>
-        <w:t>BLUEs</w:t>
+        <w:t xml:space="preserve"> BLUEs</w:t>
       </w:r>
       <w:r>
         <w:rPr>
@@ -7260,14 +6926,7 @@
         <w:rPr>
           <w:lang w:eastAsia="en-AU"/>
         </w:rPr>
-        <w:t>t</w:t>
-      </w:r>
-      <w:proofErr w:type="spellEnd"/>
-      <w:r>
-        <w:rPr>
-          <w:lang w:eastAsia="en-AU"/>
-        </w:rPr>
-        <w:t xml:space="preserve"> uses a</w:t>
+        <w:t>t uses a</w:t>
       </w:r>
       <w:r>
         <w:rPr>
@@ -7378,21 +7037,7 @@
         <w:rPr>
           <w:lang w:eastAsia="en-AU"/>
         </w:rPr>
-        <w:t xml:space="preserve"> </w:t>
-      </w:r>
-      <w:proofErr w:type="spellStart"/>
-      <w:r>
-        <w:rPr>
-          <w:lang w:eastAsia="en-AU"/>
-        </w:rPr>
-        <w:t>BLUEsat</w:t>
-      </w:r>
-      <w:proofErr w:type="spellEnd"/>
-      <w:r>
-        <w:rPr>
-          <w:lang w:eastAsia="en-AU"/>
-        </w:rPr>
-        <w:t xml:space="preserve"> also uses 2 </w:t>
+        <w:t xml:space="preserve"> BLUEsat also uses 2 </w:t>
       </w:r>
       <w:r>
         <w:rPr>
@@ -7675,10 +7320,10 @@
       <w:r>
         <w:rPr>
           <w:noProof/>
-          <w:lang w:eastAsia="en-AU"/>
+          <w:lang w:val="en-GB" w:eastAsia="en-GB"/>
         </w:rPr>
         <w:drawing>
-          <wp:inline distT="0" distB="0" distL="0" distR="0" wp14:anchorId="293A19DA" wp14:editId="34FE905F">
+          <wp:inline distT="0" distB="0" distL="0" distR="0" wp14:anchorId="13F7F962" wp14:editId="2B26CF9D">
             <wp:extent cx="5999197" cy="3604437"/>
             <wp:effectExtent l="0" t="0" r="1905" b="0"/>
             <wp:docPr id="8" name="Picture 8"/>
@@ -7693,7 +7338,7 @@
                     <pic:cNvPicPr/>
                   </pic:nvPicPr>
                   <pic:blipFill>
-                    <a:blip r:embed="rId13">
+                    <a:blip r:embed="rId13" cstate="print">
                       <a:extLst>
                         <a:ext uri="{28A0092B-C50C-407E-A947-70E740481C1C}">
                           <a14:useLocalDpi xmlns:a14="http://schemas.microsoft.com/office/drawing/2010/main" val="0"/>
@@ -7733,14 +7378,27 @@
       <w:r>
         <w:t xml:space="preserve">Figure </w:t>
       </w:r>
-      <w:fldSimple w:instr=" STYLEREF 1 \s ">
-        <w:r>
-          <w:rPr>
-            <w:noProof/>
-          </w:rPr>
-          <w:t>6</w:t>
-        </w:r>
-      </w:fldSimple>
+      <w:r>
+        <w:fldChar w:fldCharType="begin"/>
+      </w:r>
+      <w:r>
+        <w:instrText xml:space="preserve"> STYLEREF 1 \s </w:instrText>
+      </w:r>
+      <w:r>
+        <w:fldChar w:fldCharType="separate"/>
+      </w:r>
+      <w:r>
+        <w:rPr>
+          <w:noProof/>
+        </w:rPr>
+        <w:t>6</w:t>
+      </w:r>
+      <w:r>
+        <w:rPr>
+          <w:noProof/>
+        </w:rPr>
+        <w:fldChar w:fldCharType="end"/>
+      </w:r>
       <w:r>
         <w:t>.</w:t>
       </w:r>
@@ -7886,21 +7544,7 @@
         <w:rPr>
           <w:lang w:eastAsia="en-AU"/>
         </w:rPr>
-        <w:t xml:space="preserve">Finally, </w:t>
-      </w:r>
-      <w:proofErr w:type="spellStart"/>
-      <w:r>
-        <w:rPr>
-          <w:lang w:eastAsia="en-AU"/>
-        </w:rPr>
-        <w:t>BLUEsat</w:t>
-      </w:r>
-      <w:proofErr w:type="spellEnd"/>
-      <w:r>
-        <w:rPr>
-          <w:lang w:eastAsia="en-AU"/>
-        </w:rPr>
-        <w:t xml:space="preserve"> must also need to retain the ability to implement analogue repeating mode, where the output of the Radio Receivers is to be instantly retransmitted by the Radio Transmitters, needing a 2-to-1 </w:t>
+        <w:t xml:space="preserve">Finally, BLUEsat must also need to retain the ability to implement analogue repeating mode, where the output of the Radio Receivers is to be instantly retransmitted by the Radio Transmitters, needing a 2-to-1 </w:t>
       </w:r>
       <w:proofErr w:type="spellStart"/>
       <w:r>
@@ -8097,10 +7741,10 @@
       <w:r>
         <w:rPr>
           <w:noProof/>
-          <w:lang w:eastAsia="en-AU"/>
+          <w:lang w:val="en-GB" w:eastAsia="en-GB"/>
         </w:rPr>
         <w:drawing>
-          <wp:inline distT="0" distB="0" distL="0" distR="0" wp14:anchorId="0F809A75" wp14:editId="53B239F8">
+          <wp:inline distT="0" distB="0" distL="0" distR="0" wp14:anchorId="0AF7778E" wp14:editId="52B23AEE">
             <wp:extent cx="5731510" cy="3333115"/>
             <wp:effectExtent l="0" t="0" r="2540" b="635"/>
             <wp:docPr id="9" name="Picture 9"/>
@@ -8115,7 +7759,7 @@
                     <pic:cNvPicPr/>
                   </pic:nvPicPr>
                   <pic:blipFill>
-                    <a:blip r:embed="rId14">
+                    <a:blip r:embed="rId14" cstate="print">
                       <a:extLst>
                         <a:ext uri="{28A0092B-C50C-407E-A947-70E740481C1C}">
                           <a14:useLocalDpi xmlns:a14="http://schemas.microsoft.com/office/drawing/2010/main" val="0"/>
@@ -8154,14 +7798,27 @@
       <w:r>
         <w:t xml:space="preserve">Figure </w:t>
       </w:r>
-      <w:fldSimple w:instr=" STYLEREF 1 \s ">
-        <w:r>
-          <w:rPr>
-            <w:noProof/>
-          </w:rPr>
-          <w:t>6</w:t>
-        </w:r>
-      </w:fldSimple>
+      <w:r>
+        <w:fldChar w:fldCharType="begin"/>
+      </w:r>
+      <w:r>
+        <w:instrText xml:space="preserve"> STYLEREF 1 \s </w:instrText>
+      </w:r>
+      <w:r>
+        <w:fldChar w:fldCharType="separate"/>
+      </w:r>
+      <w:r>
+        <w:rPr>
+          <w:noProof/>
+        </w:rPr>
+        <w:t>6</w:t>
+      </w:r>
+      <w:r>
+        <w:rPr>
+          <w:noProof/>
+        </w:rPr>
+        <w:fldChar w:fldCharType="end"/>
+      </w:r>
       <w:r>
         <w:t>.</w:t>
       </w:r>
@@ -9380,16 +9037,8 @@
         <w:rPr>
           <w:lang w:eastAsia="en-AU"/>
         </w:rPr>
-        <w:t xml:space="preserve">On this microcontroller, </w:t>
-      </w:r>
-      <w:proofErr w:type="spellStart"/>
-      <w:r>
-        <w:rPr>
-          <w:lang w:eastAsia="en-AU"/>
-        </w:rPr>
-        <w:t>BLUEsat</w:t>
-      </w:r>
-      <w:proofErr w:type="spellEnd"/>
+        <w:t>On this microcontroller, BLUEsat</w:t>
+      </w:r>
       <w:r>
         <w:rPr>
           <w:lang w:eastAsia="en-AU"/>
@@ -9465,10 +9114,10 @@
       <w:r>
         <w:rPr>
           <w:noProof/>
-          <w:lang w:eastAsia="en-AU"/>
+          <w:lang w:val="en-GB" w:eastAsia="en-GB"/>
         </w:rPr>
         <w:drawing>
-          <wp:inline distT="0" distB="0" distL="0" distR="0" wp14:anchorId="7F73DB9E" wp14:editId="1ABD2886">
+          <wp:inline distT="0" distB="0" distL="0" distR="0" wp14:anchorId="6E19D787" wp14:editId="706E4682">
             <wp:extent cx="5082540" cy="2265045"/>
             <wp:effectExtent l="0" t="0" r="3810" b="1905"/>
             <wp:docPr id="2" name="Picture 2"/>
@@ -9485,7 +9134,7 @@
                     </pic:cNvPicPr>
                   </pic:nvPicPr>
                   <pic:blipFill>
-                    <a:blip r:embed="rId15">
+                    <a:blip r:embed="rId15" cstate="print">
                       <a:extLst>
                         <a:ext uri="{28A0092B-C50C-407E-A947-70E740481C1C}">
                           <a14:useLocalDpi xmlns:a14="http://schemas.microsoft.com/office/drawing/2010/main" val="0"/>
@@ -9527,14 +9176,27 @@
       <w:r>
         <w:t xml:space="preserve">Figure </w:t>
       </w:r>
-      <w:fldSimple w:instr=" STYLEREF 1 \s ">
-        <w:r>
-          <w:rPr>
-            <w:noProof/>
-          </w:rPr>
-          <w:t>6</w:t>
-        </w:r>
-      </w:fldSimple>
+      <w:r>
+        <w:fldChar w:fldCharType="begin"/>
+      </w:r>
+      <w:r>
+        <w:instrText xml:space="preserve"> STYLEREF 1 \s </w:instrText>
+      </w:r>
+      <w:r>
+        <w:fldChar w:fldCharType="separate"/>
+      </w:r>
+      <w:r>
+        <w:rPr>
+          <w:noProof/>
+        </w:rPr>
+        <w:t>6</w:t>
+      </w:r>
+      <w:r>
+        <w:rPr>
+          <w:noProof/>
+        </w:rPr>
+        <w:fldChar w:fldCharType="end"/>
+      </w:r>
       <w:r>
         <w:t>.</w:t>
       </w:r>
@@ -9720,14 +9382,27 @@
         <w:lastRenderedPageBreak/>
         <w:t xml:space="preserve">Table </w:t>
       </w:r>
-      <w:fldSimple w:instr=" STYLEREF 1 \s ">
-        <w:r>
-          <w:rPr>
-            <w:noProof/>
-          </w:rPr>
-          <w:t>6</w:t>
-        </w:r>
-      </w:fldSimple>
+      <w:r>
+        <w:fldChar w:fldCharType="begin"/>
+      </w:r>
+      <w:r>
+        <w:instrText xml:space="preserve"> STYLEREF 1 \s </w:instrText>
+      </w:r>
+      <w:r>
+        <w:fldChar w:fldCharType="separate"/>
+      </w:r>
+      <w:r>
+        <w:rPr>
+          <w:noProof/>
+        </w:rPr>
+        <w:t>6</w:t>
+      </w:r>
+      <w:r>
+        <w:rPr>
+          <w:noProof/>
+        </w:rPr>
+        <w:fldChar w:fldCharType="end"/>
+      </w:r>
       <w:r>
         <w:t>.</w:t>
       </w:r>
@@ -10429,21 +10104,7 @@
         <w:rPr>
           <w:lang w:eastAsia="en-AU"/>
         </w:rPr>
-        <w:t xml:space="preserve">The </w:t>
-      </w:r>
-      <w:proofErr w:type="spellStart"/>
-      <w:r>
-        <w:rPr>
-          <w:lang w:eastAsia="en-AU"/>
-        </w:rPr>
-        <w:t>BLUEsat</w:t>
-      </w:r>
-      <w:proofErr w:type="spellEnd"/>
-      <w:r>
-        <w:rPr>
-          <w:lang w:eastAsia="en-AU"/>
-        </w:rPr>
-        <w:t xml:space="preserve"> Power system is divided into three sub-systems, the Solar Array, the Battery Charge Regulator and Voltage Regulators.  </w:t>
+        <w:t>The BLUEsat Power system is divided into three sub-systems, the Solar Array, the Battery Charge Regulator and Voltage Regulators.  </w:t>
       </w:r>
     </w:p>
     <w:p>
@@ -10550,10 +10211,10 @@
       <w:r>
         <w:rPr>
           <w:noProof/>
-          <w:lang w:eastAsia="en-AU"/>
+          <w:lang w:val="en-GB" w:eastAsia="en-GB"/>
         </w:rPr>
         <w:drawing>
-          <wp:inline distT="0" distB="0" distL="0" distR="0" wp14:anchorId="65C85459" wp14:editId="5158D8F6">
+          <wp:inline distT="0" distB="0" distL="0" distR="0" wp14:anchorId="07625AE2" wp14:editId="63453C75">
             <wp:extent cx="4324350" cy="2781300"/>
             <wp:effectExtent l="0" t="0" r="0" b="0"/>
             <wp:docPr id="5" name="Picture 5"/>
@@ -10568,7 +10229,7 @@
                     <pic:cNvPicPr/>
                   </pic:nvPicPr>
                   <pic:blipFill>
-                    <a:blip r:embed="rId16">
+                    <a:blip r:embed="rId16" cstate="print">
                       <a:extLst>
                         <a:ext uri="{28A0092B-C50C-407E-A947-70E740481C1C}">
                           <a14:useLocalDpi xmlns:a14="http://schemas.microsoft.com/office/drawing/2010/main" val="0"/>
@@ -10608,14 +10269,27 @@
       <w:r>
         <w:t xml:space="preserve">Figure </w:t>
       </w:r>
-      <w:fldSimple w:instr=" STYLEREF 1 \s ">
-        <w:r>
-          <w:rPr>
-            <w:noProof/>
-          </w:rPr>
-          <w:t>6</w:t>
-        </w:r>
-      </w:fldSimple>
+      <w:r>
+        <w:fldChar w:fldCharType="begin"/>
+      </w:r>
+      <w:r>
+        <w:instrText xml:space="preserve"> STYLEREF 1 \s </w:instrText>
+      </w:r>
+      <w:r>
+        <w:fldChar w:fldCharType="separate"/>
+      </w:r>
+      <w:r>
+        <w:rPr>
+          <w:noProof/>
+        </w:rPr>
+        <w:t>6</w:t>
+      </w:r>
+      <w:r>
+        <w:rPr>
+          <w:noProof/>
+        </w:rPr>
+        <w:fldChar w:fldCharType="end"/>
+      </w:r>
       <w:r>
         <w:t>.</w:t>
       </w:r>
@@ -10811,10 +10485,10 @@
           <w:noProof/>
           <w:sz w:val="24"/>
           <w:szCs w:val="24"/>
-          <w:lang w:eastAsia="en-AU"/>
+          <w:lang w:val="en-GB" w:eastAsia="en-GB"/>
         </w:rPr>
         <w:drawing>
-          <wp:inline distT="0" distB="0" distL="0" distR="0" wp14:anchorId="58882E28" wp14:editId="7B5F97BC">
+          <wp:inline distT="0" distB="0" distL="0" distR="0" wp14:anchorId="722D42B8" wp14:editId="4D659477">
             <wp:extent cx="5457825" cy="5651322"/>
             <wp:effectExtent l="0" t="0" r="0" b="6985"/>
             <wp:docPr id="4" name="Picture 4"/>
@@ -10829,7 +10503,7 @@
                     <pic:cNvPicPr/>
                   </pic:nvPicPr>
                   <pic:blipFill>
-                    <a:blip r:embed="rId17">
+                    <a:blip r:embed="rId17" cstate="print">
                       <a:extLst>
                         <a:ext uri="{28A0092B-C50C-407E-A947-70E740481C1C}">
                           <a14:useLocalDpi xmlns:a14="http://schemas.microsoft.com/office/drawing/2010/main" val="0"/>
@@ -10872,14 +10546,27 @@
       <w:r>
         <w:t xml:space="preserve">Figure </w:t>
       </w:r>
-      <w:fldSimple w:instr=" STYLEREF 1 \s ">
-        <w:r>
-          <w:rPr>
-            <w:noProof/>
-          </w:rPr>
-          <w:t>6</w:t>
-        </w:r>
-      </w:fldSimple>
+      <w:r>
+        <w:fldChar w:fldCharType="begin"/>
+      </w:r>
+      <w:r>
+        <w:instrText xml:space="preserve"> STYLEREF 1 \s </w:instrText>
+      </w:r>
+      <w:r>
+        <w:fldChar w:fldCharType="separate"/>
+      </w:r>
+      <w:r>
+        <w:rPr>
+          <w:noProof/>
+        </w:rPr>
+        <w:t>6</w:t>
+      </w:r>
+      <w:r>
+        <w:rPr>
+          <w:noProof/>
+        </w:rPr>
+        <w:fldChar w:fldCharType="end"/>
+      </w:r>
       <w:r>
         <w:t>.</w:t>
       </w:r>
@@ -10941,19 +10628,11 @@
           <w:rFonts w:cstheme="minorHAnsi"/>
         </w:rPr>
       </w:pPr>
-      <w:proofErr w:type="spellStart"/>
       <w:r>
         <w:rPr>
           <w:rFonts w:cstheme="minorHAnsi"/>
         </w:rPr>
-        <w:t>BLUEsat</w:t>
-      </w:r>
-      <w:proofErr w:type="spellEnd"/>
-      <w:r>
-        <w:rPr>
-          <w:rFonts w:cstheme="minorHAnsi"/>
-        </w:rPr>
-        <w:t xml:space="preserve"> currently has about 200 electrically functioning gallium arsenide solar cells and about 48 electrically non-functioning cells which are intended for use in mechanical testing. These cells are from </w:t>
+        <w:t xml:space="preserve">BLUEsat currently has about 200 electrically functioning gallium arsenide solar cells and about 48 electrically non-functioning cells which are intended for use in mechanical testing. These cells are from </w:t>
       </w:r>
       <w:proofErr w:type="spellStart"/>
       <w:r>
@@ -11004,19 +10683,11 @@
       </w:r>
     </w:p>
     <w:p>
-      <w:proofErr w:type="spellStart"/>
       <w:r>
         <w:rPr>
           <w:rFonts w:cstheme="minorHAnsi"/>
         </w:rPr>
-        <w:t>BLUEsat</w:t>
-      </w:r>
-      <w:proofErr w:type="spellEnd"/>
-      <w:r>
-        <w:rPr>
-          <w:rFonts w:cstheme="minorHAnsi"/>
-        </w:rPr>
-        <w:t xml:space="preserve"> will need to</w:t>
+        <w:t>BLUEsat will need to</w:t>
       </w:r>
       <w:r>
         <w:t xml:space="preserve"> obtain new cells from either via purchasing them outright or getting surplus from another project. The first method will require a large amount of capital so getting surplus cells would be preferable. Despite the fact it will help improve the performance of our satellite if surplus cell can’t be obtained and purchasing regular cells is too expensive the project will make do with the older cells. </w:t>
@@ -11024,15 +10695,7 @@
     </w:p>
     <w:p>
       <w:r>
-        <w:t xml:space="preserve">If possible </w:t>
-      </w:r>
-      <w:proofErr w:type="spellStart"/>
-      <w:r>
-        <w:t>BLUEsat</w:t>
-      </w:r>
-      <w:proofErr w:type="spellEnd"/>
-      <w:r>
-        <w:t xml:space="preserve"> will obtain cells which already have their own cover glass in order to boost the overall efficiency and lifetime of the system. Before putting together the cells for the satellite’s solar panels members will have to undertake a course which teaches space grade soldering which will help ensure the panels last for the lifetime of the satellite.</w:t>
+        <w:t>If possible BLUEsat will obtain cells which already have their own cover glass in order to boost the overall efficiency and lifetime of the system. Before putting together the cells for the satellite’s solar panels members will have to undertake a course which teaches space grade soldering which will help ensure the panels last for the lifetime of the satellite.</w:t>
       </w:r>
     </w:p>
     <w:p>
@@ -11174,7 +10837,6 @@
                 <w:lang w:eastAsia="en-AU"/>
               </w:rPr>
             </w:pPr>
-            <w:proofErr w:type="spellStart"/>
             <w:r>
               <w:rPr>
                 <w:rFonts w:ascii="Calibri" w:eastAsia="Times New Roman" w:hAnsi="Calibri" w:cs="Calibri"/>
@@ -11182,17 +10844,7 @@
                 <w:color w:val="000000"/>
                 <w:lang w:eastAsia="en-AU"/>
               </w:rPr>
-              <w:t>BLUEsat</w:t>
-            </w:r>
-            <w:proofErr w:type="spellEnd"/>
-            <w:r>
-              <w:rPr>
-                <w:rFonts w:ascii="Calibri" w:eastAsia="Times New Roman" w:hAnsi="Calibri" w:cs="Calibri"/>
-                <w:i/>
-                <w:color w:val="000000"/>
-                <w:lang w:eastAsia="en-AU"/>
-              </w:rPr>
-              <w:t xml:space="preserve"> Peak Power Tracker</w:t>
+              <w:t>BLUEsat Peak Power Tracker</w:t>
             </w:r>
           </w:p>
         </w:tc>
@@ -11206,24 +10858,16 @@
       </w:pPr>
     </w:p>
     <w:p>
+      <w:r>
+        <w:t>BLUEsat will have four strings of eleven Nickel Metal Hydride (</w:t>
+      </w:r>
       <w:proofErr w:type="spellStart"/>
       <w:r>
-        <w:t>BLUEsat</w:t>
+        <w:t>NiMh</w:t>
       </w:r>
       <w:proofErr w:type="spellEnd"/>
       <w:r>
-        <w:t xml:space="preserve"> will have four strings of eleven Nickel Metal Hydride (</w:t>
-      </w:r>
-      <w:proofErr w:type="spellStart"/>
-      <w:r>
-        <w:t>NiMh</w:t>
-      </w:r>
-      <w:proofErr w:type="spellEnd"/>
-      <w:r>
-        <w:t>) battery cells, totalling a specified supply voltage of 13.2V.</w:t>
-      </w:r>
-      <w:r>
-        <w:t xml:space="preserve"> The proposed construction of the battery pack is shown below in </w:t>
+        <w:t xml:space="preserve">) battery cells, totalling a specified supply voltage of 13.2V. The proposed construction of the battery pack is shown below in </w:t>
       </w:r>
       <w:r>
         <w:fldChar w:fldCharType="begin"/>
@@ -11258,8 +10902,6 @@
       <w:r>
         <w:t>.</w:t>
       </w:r>
-      <w:bookmarkStart w:id="47" w:name="_GoBack"/>
-      <w:bookmarkEnd w:id="47"/>
     </w:p>
     <w:p>
       <w:pPr>
@@ -11269,10 +10911,10 @@
       <w:r>
         <w:rPr>
           <w:noProof/>
-          <w:lang w:eastAsia="en-AU"/>
+          <w:lang w:val="en-GB" w:eastAsia="en-GB"/>
         </w:rPr>
         <w:drawing>
-          <wp:inline distT="0" distB="0" distL="0" distR="0" wp14:anchorId="20EF2053" wp14:editId="10B7DCF5">
+          <wp:inline distT="0" distB="0" distL="0" distR="0" wp14:anchorId="4CFD6A61" wp14:editId="30E6DA37">
             <wp:extent cx="3165820" cy="3740727"/>
             <wp:effectExtent l="0" t="0" r="0" b="0"/>
             <wp:docPr id="10" name="Picture 10"/>
@@ -11287,7 +10929,7 @@
                     <pic:cNvPicPr/>
                   </pic:nvPicPr>
                   <pic:blipFill>
-                    <a:blip r:embed="rId18">
+                    <a:blip r:embed="rId18" cstate="print">
                       <a:extLst>
                         <a:ext uri="{28A0092B-C50C-407E-A947-70E740481C1C}">
                           <a14:useLocalDpi xmlns:a14="http://schemas.microsoft.com/office/drawing/2010/main" val="0"/>
@@ -11318,19 +10960,32 @@
       <w:pPr>
         <w:pStyle w:val="Caption"/>
       </w:pPr>
-      <w:bookmarkStart w:id="48" w:name="_Ref305266484"/>
+      <w:bookmarkStart w:id="47" w:name="_Ref305266484"/>
       <w:proofErr w:type="gramStart"/>
       <w:r>
         <w:t xml:space="preserve">Figure </w:t>
       </w:r>
-      <w:fldSimple w:instr=" STYLEREF 1 \s ">
-        <w:r>
-          <w:rPr>
-            <w:noProof/>
-          </w:rPr>
-          <w:t>6</w:t>
-        </w:r>
-      </w:fldSimple>
+      <w:r>
+        <w:fldChar w:fldCharType="begin"/>
+      </w:r>
+      <w:r>
+        <w:instrText xml:space="preserve"> STYLEREF 1 \s </w:instrText>
+      </w:r>
+      <w:r>
+        <w:fldChar w:fldCharType="separate"/>
+      </w:r>
+      <w:r>
+        <w:rPr>
+          <w:noProof/>
+        </w:rPr>
+        <w:t>6</w:t>
+      </w:r>
+      <w:r>
+        <w:rPr>
+          <w:noProof/>
+        </w:rPr>
+        <w:fldChar w:fldCharType="end"/>
+      </w:r>
       <w:r>
         <w:t>.</w:t>
       </w:r>
@@ -11353,7 +11008,7 @@
       <w:r>
         <w:fldChar w:fldCharType="end"/>
       </w:r>
-      <w:bookmarkEnd w:id="48"/>
+      <w:bookmarkEnd w:id="47"/>
       <w:r>
         <w:t xml:space="preserve"> - Battery Pack Assembly</w:t>
       </w:r>
@@ -11519,7 +11174,7 @@
           <w:lang w:eastAsia="en-AU"/>
         </w:rPr>
       </w:pPr>
-      <w:bookmarkStart w:id="49" w:name="_Toc305254533"/>
+      <w:bookmarkStart w:id="48" w:name="_Toc305254533"/>
       <w:r>
         <w:rPr>
           <w:lang w:eastAsia="en-AU"/>
@@ -11527,7 +11182,7 @@
         <w:lastRenderedPageBreak/>
         <w:t>Voltage Regulation</w:t>
       </w:r>
-      <w:bookmarkEnd w:id="49"/>
+      <w:bookmarkEnd w:id="48"/>
     </w:p>
     <w:p>
       <w:pPr>
@@ -11548,11 +11203,9 @@
       <w:r>
         <w:t xml:space="preserve">The various systems of the </w:t>
       </w:r>
-      <w:proofErr w:type="spellStart"/>
       <w:r>
         <w:t>BLUEsat</w:t>
       </w:r>
-      <w:proofErr w:type="spellEnd"/>
       <w:r>
         <w:t xml:space="preserve"> have many different power requirements. The purpose of the Voltage Regulator is supply each system with its require</w:t>
       </w:r>
@@ -11598,19 +11251,32 @@
         <w:pStyle w:val="Caption"/>
         <w:keepNext/>
       </w:pPr>
-      <w:bookmarkStart w:id="50" w:name="_Ref305249394"/>
+      <w:bookmarkStart w:id="49" w:name="_Ref305249394"/>
       <w:proofErr w:type="gramStart"/>
       <w:r>
         <w:t xml:space="preserve">Table </w:t>
       </w:r>
-      <w:fldSimple w:instr=" STYLEREF 1 \s ">
-        <w:r>
-          <w:rPr>
-            <w:noProof/>
-          </w:rPr>
-          <w:t>6</w:t>
-        </w:r>
-      </w:fldSimple>
+      <w:r>
+        <w:fldChar w:fldCharType="begin"/>
+      </w:r>
+      <w:r>
+        <w:instrText xml:space="preserve"> STYLEREF 1 \s </w:instrText>
+      </w:r>
+      <w:r>
+        <w:fldChar w:fldCharType="separate"/>
+      </w:r>
+      <w:r>
+        <w:rPr>
+          <w:noProof/>
+        </w:rPr>
+        <w:t>6</w:t>
+      </w:r>
+      <w:r>
+        <w:rPr>
+          <w:noProof/>
+        </w:rPr>
+        <w:fldChar w:fldCharType="end"/>
+      </w:r>
       <w:r>
         <w:t>.</w:t>
       </w:r>
@@ -11633,7 +11299,7 @@
       <w:r>
         <w:fldChar w:fldCharType="end"/>
       </w:r>
-      <w:bookmarkEnd w:id="50"/>
+      <w:bookmarkEnd w:id="49"/>
       <w:proofErr w:type="gramStart"/>
       <w:r>
         <w:t>-  Devices</w:t>
@@ -12757,8 +12423,8 @@
           <w:lang w:eastAsia="en-AU"/>
         </w:rPr>
       </w:pPr>
-      <w:bookmarkStart w:id="51" w:name="_Toc304639904"/>
-      <w:bookmarkStart w:id="52" w:name="_Toc304642603"/>
+      <w:bookmarkStart w:id="50" w:name="_Toc304639904"/>
+      <w:bookmarkStart w:id="51" w:name="_Toc304642603"/>
       <w:r>
         <w:rPr>
           <w:rFonts w:eastAsia="Times New Roman"/>
@@ -12767,7 +12433,7 @@
         <w:lastRenderedPageBreak/>
         <w:t xml:space="preserve"> </w:t>
       </w:r>
-      <w:bookmarkStart w:id="53" w:name="_Toc305254534"/>
+      <w:bookmarkStart w:id="52" w:name="_Toc305254534"/>
       <w:r>
         <w:rPr>
           <w:rFonts w:eastAsia="Times New Roman"/>
@@ -12775,9 +12441,9 @@
         </w:rPr>
         <w:t>Telemetry</w:t>
       </w:r>
+      <w:bookmarkEnd w:id="50"/>
       <w:bookmarkEnd w:id="51"/>
       <w:bookmarkEnd w:id="52"/>
-      <w:bookmarkEnd w:id="53"/>
     </w:p>
     <w:p>
       <w:pPr>
@@ -12893,10 +12559,10 @@
       <w:r>
         <w:rPr>
           <w:noProof/>
-          <w:lang w:eastAsia="en-AU"/>
+          <w:lang w:val="en-GB" w:eastAsia="en-GB"/>
         </w:rPr>
         <w:drawing>
-          <wp:inline distT="0" distB="0" distL="0" distR="0" wp14:anchorId="5FAD54BA" wp14:editId="17985B89">
+          <wp:inline distT="0" distB="0" distL="0" distR="0" wp14:anchorId="389AE13C" wp14:editId="28BF82F4">
             <wp:extent cx="3991947" cy="5035593"/>
             <wp:effectExtent l="0" t="0" r="8890" b="0"/>
             <wp:docPr id="7" name="Picture 7"/>
@@ -12911,7 +12577,7 @@
                     <pic:cNvPicPr/>
                   </pic:nvPicPr>
                   <pic:blipFill>
-                    <a:blip r:embed="rId19">
+                    <a:blip r:embed="rId19" cstate="print">
                       <a:extLst>
                         <a:ext uri="{28A0092B-C50C-407E-A947-70E740481C1C}">
                           <a14:useLocalDpi xmlns:a14="http://schemas.microsoft.com/office/drawing/2010/main" val="0"/>
@@ -12942,20 +12608,33 @@
       <w:pPr>
         <w:pStyle w:val="Caption"/>
       </w:pPr>
-      <w:bookmarkStart w:id="54" w:name="_Ref304655050"/>
-      <w:bookmarkStart w:id="55" w:name="_Toc305254543"/>
+      <w:bookmarkStart w:id="53" w:name="_Ref304655050"/>
+      <w:bookmarkStart w:id="54" w:name="_Toc305254543"/>
       <w:proofErr w:type="gramStart"/>
       <w:r>
         <w:t xml:space="preserve">Figure </w:t>
       </w:r>
-      <w:fldSimple w:instr=" STYLEREF 1 \s ">
-        <w:r>
-          <w:rPr>
-            <w:noProof/>
-          </w:rPr>
-          <w:t>6</w:t>
-        </w:r>
-      </w:fldSimple>
+      <w:r>
+        <w:fldChar w:fldCharType="begin"/>
+      </w:r>
+      <w:r>
+        <w:instrText xml:space="preserve"> STYLEREF 1 \s </w:instrText>
+      </w:r>
+      <w:r>
+        <w:fldChar w:fldCharType="separate"/>
+      </w:r>
+      <w:r>
+        <w:rPr>
+          <w:noProof/>
+        </w:rPr>
+        <w:t>6</w:t>
+      </w:r>
+      <w:r>
+        <w:rPr>
+          <w:noProof/>
+        </w:rPr>
+        <w:fldChar w:fldCharType="end"/>
+      </w:r>
       <w:r>
         <w:t>.</w:t>
       </w:r>
@@ -12978,11 +12657,11 @@
       <w:r>
         <w:fldChar w:fldCharType="end"/>
       </w:r>
+      <w:bookmarkEnd w:id="53"/>
+      <w:r>
+        <w:t xml:space="preserve"> - Telemetry System Overview</w:t>
+      </w:r>
       <w:bookmarkEnd w:id="54"/>
-      <w:r>
-        <w:t xml:space="preserve"> - Telemetry System Overview</w:t>
-      </w:r>
-      <w:bookmarkEnd w:id="55"/>
       <w:r>
         <w:t xml:space="preserve"> </w:t>
       </w:r>
@@ -13091,19 +12770,32 @@
         <w:pStyle w:val="Caption"/>
         <w:keepNext/>
       </w:pPr>
-      <w:bookmarkStart w:id="56" w:name="_Ref305258312"/>
+      <w:bookmarkStart w:id="55" w:name="_Ref305258312"/>
       <w:proofErr w:type="gramStart"/>
       <w:r>
         <w:t xml:space="preserve">Table </w:t>
       </w:r>
-      <w:fldSimple w:instr=" STYLEREF 1 \s ">
-        <w:r>
-          <w:rPr>
-            <w:noProof/>
-          </w:rPr>
-          <w:t>6</w:t>
-        </w:r>
-      </w:fldSimple>
+      <w:r>
+        <w:fldChar w:fldCharType="begin"/>
+      </w:r>
+      <w:r>
+        <w:instrText xml:space="preserve"> STYLEREF 1 \s </w:instrText>
+      </w:r>
+      <w:r>
+        <w:fldChar w:fldCharType="separate"/>
+      </w:r>
+      <w:r>
+        <w:rPr>
+          <w:noProof/>
+        </w:rPr>
+        <w:t>6</w:t>
+      </w:r>
+      <w:r>
+        <w:rPr>
+          <w:noProof/>
+        </w:rPr>
+        <w:fldChar w:fldCharType="end"/>
+      </w:r>
       <w:r>
         <w:t>.</w:t>
       </w:r>
@@ -13126,15 +12818,9 @@
       <w:r>
         <w:fldChar w:fldCharType="end"/>
       </w:r>
-      <w:bookmarkEnd w:id="56"/>
-      <w:r>
-        <w:t xml:space="preserve"> - Telemetry Sensor Allocat</w:t>
-      </w:r>
-      <w:r>
-        <w:t>i</w:t>
-      </w:r>
-      <w:r>
-        <w:t>on</w:t>
+      <w:bookmarkEnd w:id="55"/>
+      <w:r>
+        <w:t xml:space="preserve"> - Telemetry Sensor Allocation</w:t>
       </w:r>
     </w:p>
     <w:tbl>
@@ -13828,8 +13514,8 @@
           <w:lang w:eastAsia="en-AU"/>
         </w:rPr>
       </w:pPr>
-      <w:bookmarkStart w:id="57" w:name="_Toc304639905"/>
-      <w:bookmarkStart w:id="58" w:name="_Toc304642604"/>
+      <w:bookmarkStart w:id="56" w:name="_Toc304639905"/>
+      <w:bookmarkStart w:id="57" w:name="_Toc304642604"/>
       <w:r>
         <w:rPr>
           <w:rFonts w:eastAsia="Times New Roman"/>
@@ -13858,7 +13544,7 @@
         <w:lastRenderedPageBreak/>
         <w:t xml:space="preserve"> </w:t>
       </w:r>
-      <w:bookmarkStart w:id="59" w:name="_Toc305254535"/>
+      <w:bookmarkStart w:id="58" w:name="_Toc305254535"/>
       <w:r>
         <w:rPr>
           <w:rFonts w:eastAsia="Times New Roman"/>
@@ -13866,9 +13552,9 @@
         </w:rPr>
         <w:t>Payloads</w:t>
       </w:r>
+      <w:bookmarkEnd w:id="56"/>
       <w:bookmarkEnd w:id="57"/>
       <w:bookmarkEnd w:id="58"/>
-      <w:bookmarkEnd w:id="59"/>
     </w:p>
     <w:p>
       <w:pPr>
@@ -13886,14 +13572,18 @@
           <w:numId w:val="1"/>
         </w:numPr>
       </w:pPr>
-      <w:bookmarkStart w:id="60" w:name="_Toc305254536"/>
+      <w:bookmarkStart w:id="59" w:name="_Toc305254536"/>
       <w:r>
         <w:lastRenderedPageBreak/>
         <w:t>Progress Summary</w:t>
       </w:r>
+      <w:bookmarkEnd w:id="59"/>
+    </w:p>
+    <w:p/>
+    <w:p>
+      <w:bookmarkStart w:id="60" w:name="_GoBack"/>
       <w:bookmarkEnd w:id="60"/>
     </w:p>
-    <w:p/>
     <w:sectPr>
       <w:headerReference w:type="default" r:id="rId20"/>
       <w:footerReference w:type="default" r:id="rId21"/>
@@ -13967,7 +13657,7 @@
           <w:rPr>
             <w:noProof/>
           </w:rPr>
-          <w:t>19</w:t>
+          <w:t>30</w:t>
         </w:r>
         <w:r>
           <w:rPr>
@@ -14041,30 +13731,20 @@
     <w:pPr>
       <w:pStyle w:val="Header"/>
     </w:pPr>
-    <w:proofErr w:type="spellStart"/>
     <w:r>
-      <w:t>BLUEsat</w:t>
-    </w:r>
-    <w:proofErr w:type="spellEnd"/>
-    <w:r>
-      <w:t xml:space="preserve"> Project</w:t>
+      <w:t>BLUEsat Project</w:t>
     </w:r>
     <w:r>
       <w:ptab w:relativeTo="margin" w:alignment="center" w:leader="none"/>
     </w:r>
-    <w:proofErr w:type="spellStart"/>
     <w:r>
-      <w:t>BLUEsat</w:t>
-    </w:r>
-    <w:proofErr w:type="spellEnd"/>
-    <w:r>
-      <w:t xml:space="preserve"> Primer</w:t>
+      <w:t>BLUEsat Primer</w:t>
     </w:r>
     <w:r>
       <w:ptab w:relativeTo="margin" w:alignment="right" w:leader="none"/>
     </w:r>
     <w:r>
-      <w:t>BLUE.2011.1.0</w:t>
+      <w:t>BLUE.2011.1.1</w:t>
     </w:r>
   </w:p>
 </w:hdr>
@@ -18741,40 +18421,7 @@
 </file>
 
 <file path=word/glossary/document.xml><?xml version="1.0" encoding="utf-8"?>
-<w:glossaryDocument xmlns:wpc="http://schemas.microsoft.com/office/word/2010/wordprocessingCanvas" xmlns:mc="http://schemas.openxmlformats.org/markup-compatibility/2006" xmlns:o="urn:schemas-microsoft-com:office:office" xmlns:r="http://schemas.openxmlformats.org/officeDocument/2006/relationships" xmlns:m="http://schemas.openxmlformats.org/officeDocument/2006/math" xmlns:v="urn:schemas-microsoft-com:vml" xmlns:wp14="http://schemas.microsoft.com/office/word/2010/wordprocessingDrawing" xmlns:wp="http://schemas.openxmlformats.org/drawingml/2006/wordprocessingDrawing" xmlns:w10="urn:schemas-microsoft-com:office:word" xmlns:w="http://schemas.openxmlformats.org/wordprocessingml/2006/main" xmlns:w14="http://schemas.microsoft.com/office/word/2010/wordml" xmlns:wpg="http://schemas.microsoft.com/office/word/2010/wordprocessingGroup" xmlns:wpi="http://schemas.microsoft.com/office/word/2010/wordprocessingInk" xmlns:wne="http://schemas.microsoft.com/office/word/2006/wordml" xmlns:wps="http://schemas.microsoft.com/office/word/2010/wordprocessingShape" mc:Ignorable="w14 wp14">
-  <w:docParts>
-    <w:docPart>
-      <w:docPartPr>
-        <w:name w:val="4E23910BEA0644C4A4F87CA5452D9856"/>
-        <w:category>
-          <w:name w:val="General"/>
-          <w:gallery w:val="placeholder"/>
-        </w:category>
-        <w:types>
-          <w:type w:val="bbPlcHdr"/>
-        </w:types>
-        <w:behaviors>
-          <w:behavior w:val="content"/>
-        </w:behaviors>
-        <w:guid w:val="{F03DE16A-EE22-40CC-B8B6-0F98881897EC}"/>
-      </w:docPartPr>
-      <w:docPartBody>
-        <w:p>
-          <w:pPr>
-            <w:pStyle w:val="4E23910BEA0644C4A4F87CA5452D9856"/>
-          </w:pPr>
-          <w:r>
-            <w:rPr>
-              <w:rFonts w:asciiTheme="majorHAnsi" w:eastAsiaTheme="majorEastAsia" w:hAnsiTheme="majorHAnsi" w:cstheme="majorBidi"/>
-              <w:caps/>
-            </w:rPr>
-            <w:t>[Type the company name]</w:t>
-          </w:r>
-        </w:p>
-      </w:docPartBody>
-    </w:docPart>
-  </w:docParts>
-</w:glossaryDocument>
+<w:glossaryDocument xmlns:wpc="http://schemas.microsoft.com/office/word/2010/wordprocessingCanvas" xmlns:mc="http://schemas.openxmlformats.org/markup-compatibility/2006" xmlns:o="urn:schemas-microsoft-com:office:office" xmlns:r="http://schemas.openxmlformats.org/officeDocument/2006/relationships" xmlns:m="http://schemas.openxmlformats.org/officeDocument/2006/math" xmlns:v="urn:schemas-microsoft-com:vml" xmlns:wp14="http://schemas.microsoft.com/office/word/2010/wordprocessingDrawing" xmlns:wp="http://schemas.openxmlformats.org/drawingml/2006/wordprocessingDrawing" xmlns:w10="urn:schemas-microsoft-com:office:word" xmlns:w="http://schemas.openxmlformats.org/wordprocessingml/2006/main" xmlns:w14="http://schemas.microsoft.com/office/word/2010/wordml" xmlns:wpg="http://schemas.microsoft.com/office/word/2010/wordprocessingGroup" xmlns:wpi="http://schemas.microsoft.com/office/word/2010/wordprocessingInk" xmlns:wne="http://schemas.microsoft.com/office/word/2006/wordml" xmlns:wps="http://schemas.microsoft.com/office/word/2010/wordprocessingShape" mc:Ignorable="w14 wp14"/>
 </file>
 
 <file path=word/glossary/fontTable.xml><?xml version="1.0" encoding="utf-8"?>
@@ -18825,8 +18472,9 @@
     <w:panose1 w:val="020B0604030504040204"/>
     <w:charset w:val="00"/>
     <w:family w:val="swiss"/>
+    <w:notTrueType/>
     <w:pitch w:val="variable"/>
-    <w:sig w:usb0="E1002EFF" w:usb1="C000605B" w:usb2="00000029" w:usb3="00000000" w:csb0="000101FF" w:csb1="00000000"/>
+    <w:sig w:usb0="00000003" w:usb1="00000000" w:usb2="00000000" w:usb3="00000000" w:csb0="00000001" w:csb1="00000000"/>
   </w:font>
   <w:font w:name="MS PGothic">
     <w:panose1 w:val="020B0600070205080204"/>
@@ -18854,6 +18502,7 @@
     <w:rsidRoot w:val="006D7978"/>
     <w:rsid w:val="006D7978"/>
     <w:rsid w:val="00E51E1D"/>
+    <w:rsid w:val="00E82183"/>
   </w:rsids>
   <m:mathPr>
     <m:mathFont m:val="Cambria Math"/>
@@ -19595,7 +19244,7 @@
 </file>
 
 <file path=customXml/itemProps2.xml><?xml version="1.0" encoding="utf-8"?>
-<ds:datastoreItem xmlns:ds="http://schemas.openxmlformats.org/officeDocument/2006/customXml" ds:itemID="{C7C458A5-47CF-4BF7-8D4E-6CB15EE359E9}">
+<ds:datastoreItem xmlns:ds="http://schemas.openxmlformats.org/officeDocument/2006/customXml" ds:itemID="{D3D42EB3-5915-4760-BCC5-5F07CA2826E7}">
   <ds:schemaRefs>
     <ds:schemaRef ds:uri="http://schemas.openxmlformats.org/officeDocument/2006/bibliography"/>
   </ds:schemaRefs>

</xml_diff>